<commit_message>
Archivos editados para corrección de estilo
Los archivos están editados, listos para la corrección
</commit_message>
<xml_diff>
--- a/fuentes/contenidos/grado06/guion02/LE_06_02_REC10.docx
+++ b/fuentes/contenidos/grado06/guion02/LE_06_02_REC10.docx
@@ -1,6 +1,6 @@
 
 <file path=word/document.xml><?xml version="1.0" encoding="utf-8"?>
-<w:document xmlns:wpc="http://schemas.microsoft.com/office/word/2010/wordprocessingCanvas" xmlns:mc="http://schemas.openxmlformats.org/markup-compatibility/2006" xmlns:o="urn:schemas-microsoft-com:office:office" xmlns:r="http://schemas.openxmlformats.org/officeDocument/2006/relationships" xmlns:m="http://schemas.openxmlformats.org/officeDocument/2006/math" xmlns:v="urn:schemas-microsoft-com:vml" xmlns:wp14="http://schemas.microsoft.com/office/word/2010/wordprocessingDrawing" xmlns:wp="http://schemas.openxmlformats.org/drawingml/2006/wordprocessingDrawing" xmlns:w10="urn:schemas-microsoft-com:office:word" xmlns:w="http://schemas.openxmlformats.org/wordprocessingml/2006/main" xmlns:w14="http://schemas.microsoft.com/office/word/2010/wordml" xmlns:wpg="http://schemas.microsoft.com/office/word/2010/wordprocessingGroup" xmlns:wpi="http://schemas.microsoft.com/office/word/2010/wordprocessingInk" xmlns:wne="http://schemas.microsoft.com/office/word/2006/wordml" xmlns:wps="http://schemas.microsoft.com/office/word/2010/wordprocessingShape" mc:Ignorable="w14 wp14">
+<w:document xmlns:wpc="http://schemas.microsoft.com/office/word/2010/wordprocessingCanvas" xmlns:mc="http://schemas.openxmlformats.org/markup-compatibility/2006" xmlns:o="urn:schemas-microsoft-com:office:office" xmlns:r="http://schemas.openxmlformats.org/officeDocument/2006/relationships" xmlns:m="http://schemas.openxmlformats.org/officeDocument/2006/math" xmlns:v="urn:schemas-microsoft-com:vml" xmlns:wp14="http://schemas.microsoft.com/office/word/2010/wordprocessingDrawing" xmlns:wp="http://schemas.openxmlformats.org/drawingml/2006/wordprocessingDrawing" xmlns:w10="urn:schemas-microsoft-com:office:word" xmlns:w="http://schemas.openxmlformats.org/wordprocessingml/2006/main" xmlns:w14="http://schemas.microsoft.com/office/word/2010/wordml" xmlns:w15="http://schemas.microsoft.com/office/word/2012/wordml" xmlns:wpg="http://schemas.microsoft.com/office/word/2010/wordprocessingGroup" xmlns:wpi="http://schemas.microsoft.com/office/word/2010/wordprocessingInk" xmlns:wne="http://schemas.microsoft.com/office/word/2006/wordml" xmlns:wps="http://schemas.microsoft.com/office/word/2010/wordprocessingShape" mc:Ignorable="w14 w15 wp14">
   <w:body>
     <w:p>
       <w:pPr>
@@ -278,7 +278,7 @@
           <w:szCs w:val="18"/>
           <w:lang w:val="es-ES_tradnl"/>
         </w:rPr>
-        <w:t>Subgéneros narrativos.</w:t>
+        <w:t>Subgéneros narrativos</w:t>
       </w:r>
     </w:p>
     <w:p>
@@ -369,7 +369,34 @@
           <w:szCs w:val="18"/>
           <w:lang w:val="es-ES_tradnl"/>
         </w:rPr>
-        <w:t>Interactivo que ayuda profundizar sobre las características de las obras literarias dentro de los subgéneros narrativos.</w:t>
+        <w:t xml:space="preserve">Interactivo que ayuda </w:t>
+      </w:r>
+      <w:r>
+        <w:rPr>
+          <w:rFonts w:ascii="Arial" w:hAnsi="Arial"/>
+          <w:sz w:val="18"/>
+          <w:szCs w:val="18"/>
+          <w:lang w:val="es-ES_tradnl"/>
+        </w:rPr>
+        <w:t xml:space="preserve">a </w:t>
+      </w:r>
+      <w:r>
+        <w:rPr>
+          <w:rFonts w:ascii="Arial" w:hAnsi="Arial"/>
+          <w:sz w:val="18"/>
+          <w:szCs w:val="18"/>
+          <w:lang w:val="es-ES_tradnl"/>
+        </w:rPr>
+        <w:t>profundizar sobre las características de las obras literarias dent</w:t>
+      </w:r>
+      <w:r>
+        <w:rPr>
+          <w:rFonts w:ascii="Arial" w:hAnsi="Arial"/>
+          <w:sz w:val="18"/>
+          <w:szCs w:val="18"/>
+          <w:lang w:val="es-ES_tradnl"/>
+        </w:rPr>
+        <w:t>ro de los subgéneros narrativos</w:t>
       </w:r>
     </w:p>
     <w:p>
@@ -460,7 +487,17 @@
           <w:szCs w:val="18"/>
           <w:lang w:val="es-ES_tradnl"/>
         </w:rPr>
-        <w:t>(</w:t>
+        <w:t>“</w:t>
+      </w:r>
+      <w:proofErr w:type="spellStart"/>
+      <w:r>
+        <w:rPr>
+          <w:rFonts w:ascii="Arial" w:hAnsi="Arial"/>
+          <w:sz w:val="18"/>
+          <w:szCs w:val="18"/>
+          <w:lang w:val="es-ES_tradnl"/>
+        </w:rPr>
+        <w:t>literatura</w:t>
       </w:r>
       <w:proofErr w:type="gramStart"/>
       <w:r>
@@ -470,8 +507,9 @@
           <w:szCs w:val="18"/>
           <w:lang w:val="es-ES_tradnl"/>
         </w:rPr>
-        <w:t>literatura</w:t>
-      </w:r>
+        <w:t>,subgéneros</w:t>
+      </w:r>
+      <w:proofErr w:type="spellEnd"/>
       <w:proofErr w:type="gramEnd"/>
       <w:r>
         <w:rPr>
@@ -480,7 +518,27 @@
           <w:szCs w:val="18"/>
           <w:lang w:val="es-ES_tradnl"/>
         </w:rPr>
-        <w:t>, subgéneros narrativos, género narrativo.)</w:t>
+        <w:t xml:space="preserve"> </w:t>
+      </w:r>
+      <w:proofErr w:type="spellStart"/>
+      <w:r>
+        <w:rPr>
+          <w:rFonts w:ascii="Arial" w:hAnsi="Arial"/>
+          <w:sz w:val="18"/>
+          <w:szCs w:val="18"/>
+          <w:lang w:val="es-ES_tradnl"/>
+        </w:rPr>
+        <w:t>narrativos,género</w:t>
+      </w:r>
+      <w:proofErr w:type="spellEnd"/>
+      <w:r>
+        <w:rPr>
+          <w:rFonts w:ascii="Arial" w:hAnsi="Arial"/>
+          <w:sz w:val="18"/>
+          <w:szCs w:val="18"/>
+          <w:lang w:val="es-ES_tradnl"/>
+        </w:rPr>
+        <w:t xml:space="preserve"> narrativo”</w:t>
       </w:r>
     </w:p>
     <w:p>
@@ -2188,6 +2246,7 @@
         <w:jc w:val="both"/>
         <w:rPr>
           <w:rFonts w:ascii="Arial" w:hAnsi="Arial"/>
+          <w:b/>
           <w:i/>
           <w:sz w:val="18"/>
           <w:szCs w:val="18"/>
@@ -2197,22 +2256,13 @@
       <w:r>
         <w:rPr>
           <w:rFonts w:ascii="Arial" w:hAnsi="Arial"/>
+          <w:b/>
           <w:i/>
           <w:sz w:val="18"/>
           <w:szCs w:val="18"/>
           <w:lang w:val="es-CO"/>
         </w:rPr>
-        <w:t>Antes de la presentación</w:t>
-      </w:r>
-      <w:r>
-        <w:rPr>
-          <w:rFonts w:ascii="Arial" w:hAnsi="Arial"/>
-          <w:i/>
-          <w:sz w:val="18"/>
-          <w:szCs w:val="18"/>
-          <w:lang w:val="es-CO"/>
-        </w:rPr>
-        <w:t>:</w:t>
+        <w:t>Antes de la presentación:</w:t>
       </w:r>
     </w:p>
     <w:p>
@@ -2232,7 +2282,7 @@
           <w:szCs w:val="18"/>
           <w:lang w:val="es-CO"/>
         </w:rPr>
-        <w:t>Dicte las</w:t>
+        <w:t>Dicte l</w:t>
       </w:r>
       <w:r>
         <w:rPr>
@@ -2241,7 +2291,16 @@
           <w:szCs w:val="18"/>
           <w:lang w:val="es-CO"/>
         </w:rPr>
-        <w:t xml:space="preserve"> siguientes obras literarias</w:t>
+        <w:t xml:space="preserve">os siguientes títulos de </w:t>
+      </w:r>
+      <w:r>
+        <w:rPr>
+          <w:rFonts w:ascii="Arial" w:hAnsi="Arial"/>
+          <w:sz w:val="18"/>
+          <w:szCs w:val="18"/>
+          <w:lang w:val="es-CO"/>
+        </w:rPr>
+        <w:t>obras literarias</w:t>
       </w:r>
       <w:r>
         <w:rPr>
@@ -2295,7 +2354,16 @@
           <w:szCs w:val="18"/>
           <w:lang w:val="es-CO"/>
         </w:rPr>
-        <w:t xml:space="preserve"> El </w:t>
+        <w:t xml:space="preserve"> El M</w:t>
+      </w:r>
+      <w:r>
+        <w:rPr>
+          <w:rFonts w:ascii="Arial" w:hAnsi="Arial"/>
+          <w:sz w:val="18"/>
+          <w:szCs w:val="18"/>
+          <w:lang w:val="es-CO"/>
+        </w:rPr>
+        <w:t xml:space="preserve">io Cid, La zorra y las uvas, La Odisea, </w:t>
       </w:r>
       <w:proofErr w:type="spellStart"/>
       <w:r>
@@ -2305,7 +2373,7 @@
           <w:szCs w:val="18"/>
           <w:lang w:val="es-CO"/>
         </w:rPr>
-        <w:t>mio</w:t>
+        <w:t>Moby</w:t>
       </w:r>
       <w:proofErr w:type="spellEnd"/>
       <w:r>
@@ -2315,7 +2383,16 @@
           <w:szCs w:val="18"/>
           <w:lang w:val="es-CO"/>
         </w:rPr>
-        <w:t xml:space="preserve"> Cid, La zorra y las uvas, La Odisea, </w:t>
+        <w:t xml:space="preserve"> Dick, </w:t>
+      </w:r>
+      <w:r>
+        <w:rPr>
+          <w:rFonts w:ascii="Arial" w:hAnsi="Arial"/>
+          <w:sz w:val="18"/>
+          <w:szCs w:val="18"/>
+          <w:lang w:val="es-CO"/>
+        </w:rPr>
+        <w:t xml:space="preserve">La Eneida, El </w:t>
       </w:r>
       <w:proofErr w:type="spellStart"/>
       <w:r>
@@ -2325,7 +2402,7 @@
           <w:szCs w:val="18"/>
           <w:lang w:val="es-CO"/>
         </w:rPr>
-        <w:t>Moby</w:t>
+        <w:t>Popol</w:t>
       </w:r>
       <w:proofErr w:type="spellEnd"/>
       <w:r>
@@ -2335,7 +2412,7 @@
           <w:szCs w:val="18"/>
           <w:lang w:val="es-CO"/>
         </w:rPr>
-        <w:t xml:space="preserve"> Dick, </w:t>
+        <w:t xml:space="preserve"> Vuh, </w:t>
       </w:r>
       <w:r>
         <w:rPr>
@@ -2344,7 +2421,43 @@
           <w:szCs w:val="18"/>
           <w:lang w:val="es-CO"/>
         </w:rPr>
-        <w:t xml:space="preserve">La Eneida, El </w:t>
+        <w:t xml:space="preserve">La liebre y la tortuga, </w:t>
+      </w:r>
+      <w:r>
+        <w:rPr>
+          <w:rFonts w:ascii="Arial" w:hAnsi="Arial"/>
+          <w:sz w:val="18"/>
+          <w:szCs w:val="18"/>
+          <w:lang w:val="es-CO"/>
+        </w:rPr>
+        <w:t xml:space="preserve">El jinete sin cabeza, </w:t>
+      </w:r>
+      <w:r>
+        <w:rPr>
+          <w:rFonts w:ascii="Arial" w:hAnsi="Arial"/>
+          <w:sz w:val="18"/>
+          <w:szCs w:val="18"/>
+          <w:lang w:val="es-CO"/>
+        </w:rPr>
+        <w:t xml:space="preserve">Crónicas de Indias, </w:t>
+      </w:r>
+      <w:r>
+        <w:rPr>
+          <w:rFonts w:ascii="Arial" w:hAnsi="Arial"/>
+          <w:sz w:val="18"/>
+          <w:szCs w:val="18"/>
+          <w:lang w:val="es-CO"/>
+        </w:rPr>
+        <w:t>El s</w:t>
+      </w:r>
+      <w:r>
+        <w:rPr>
+          <w:rFonts w:ascii="Arial" w:hAnsi="Arial"/>
+          <w:sz w:val="18"/>
+          <w:szCs w:val="18"/>
+          <w:lang w:val="es-CO"/>
+        </w:rPr>
+        <w:t xml:space="preserve">eñor de los anillos, </w:t>
       </w:r>
       <w:proofErr w:type="spellStart"/>
       <w:r>
@@ -2354,7 +2467,7 @@
           <w:szCs w:val="18"/>
           <w:lang w:val="es-CO"/>
         </w:rPr>
-        <w:t>Popol</w:t>
+        <w:t>Bachué</w:t>
       </w:r>
       <w:proofErr w:type="spellEnd"/>
       <w:r>
@@ -2364,7 +2477,7 @@
           <w:szCs w:val="18"/>
           <w:lang w:val="es-CO"/>
         </w:rPr>
-        <w:t xml:space="preserve"> Vuh, </w:t>
+        <w:t xml:space="preserve"> y la creación del mundo, </w:t>
       </w:r>
       <w:r>
         <w:rPr>
@@ -2373,7 +2486,7 @@
           <w:szCs w:val="18"/>
           <w:lang w:val="es-CO"/>
         </w:rPr>
-        <w:t xml:space="preserve">La liebre y la tortuga, </w:t>
+        <w:t xml:space="preserve">Comentarios reales de los Incas, </w:t>
       </w:r>
       <w:r>
         <w:rPr>
@@ -2382,7 +2495,7 @@
           <w:szCs w:val="18"/>
           <w:lang w:val="es-CO"/>
         </w:rPr>
-        <w:t xml:space="preserve">El jinete sin cabeza, </w:t>
+        <w:t xml:space="preserve">Caperucita roja, </w:t>
       </w:r>
       <w:r>
         <w:rPr>
@@ -2391,84 +2504,8 @@
           <w:szCs w:val="18"/>
           <w:lang w:val="es-CO"/>
         </w:rPr>
-        <w:t xml:space="preserve">Crónicas de Indias, </w:t>
-      </w:r>
-      <w:r>
-        <w:rPr>
-          <w:rFonts w:ascii="Arial" w:hAnsi="Arial"/>
-          <w:sz w:val="18"/>
-          <w:szCs w:val="18"/>
-          <w:lang w:val="es-CO"/>
-        </w:rPr>
-        <w:t>El s</w:t>
-      </w:r>
-      <w:r>
-        <w:rPr>
-          <w:rFonts w:ascii="Arial" w:hAnsi="Arial"/>
-          <w:sz w:val="18"/>
-          <w:szCs w:val="18"/>
-          <w:lang w:val="es-CO"/>
-        </w:rPr>
-        <w:t xml:space="preserve">eñor de los anillos, </w:t>
-      </w:r>
-      <w:proofErr w:type="spellStart"/>
-      <w:r>
-        <w:rPr>
-          <w:rFonts w:ascii="Arial" w:hAnsi="Arial"/>
-          <w:sz w:val="18"/>
-          <w:szCs w:val="18"/>
-          <w:lang w:val="es-CO"/>
-        </w:rPr>
-        <w:t>Bachué</w:t>
-      </w:r>
-      <w:proofErr w:type="spellEnd"/>
-      <w:r>
-        <w:rPr>
-          <w:rFonts w:ascii="Arial" w:hAnsi="Arial"/>
-          <w:sz w:val="18"/>
-          <w:szCs w:val="18"/>
-          <w:lang w:val="es-CO"/>
-        </w:rPr>
-        <w:t xml:space="preserve"> y la creación del mundo, </w:t>
-      </w:r>
-      <w:r>
-        <w:rPr>
-          <w:rFonts w:ascii="Arial" w:hAnsi="Arial"/>
-          <w:sz w:val="18"/>
-          <w:szCs w:val="18"/>
-          <w:lang w:val="es-CO"/>
-        </w:rPr>
-        <w:t xml:space="preserve">Comentarios reales de los Incas, </w:t>
-      </w:r>
-      <w:r>
-        <w:rPr>
-          <w:rFonts w:ascii="Arial" w:hAnsi="Arial"/>
-          <w:sz w:val="18"/>
-          <w:szCs w:val="18"/>
-          <w:lang w:val="es-CO"/>
-        </w:rPr>
-        <w:t xml:space="preserve">Caperucita roja, </w:t>
-      </w:r>
-      <w:r>
-        <w:rPr>
-          <w:rFonts w:ascii="Arial" w:hAnsi="Arial"/>
-          <w:sz w:val="18"/>
-          <w:szCs w:val="18"/>
-          <w:lang w:val="es-CO"/>
-        </w:rPr>
-        <w:t xml:space="preserve">La llorona, La canción de </w:t>
-      </w:r>
-      <w:proofErr w:type="spellStart"/>
-      <w:r>
-        <w:rPr>
-          <w:rFonts w:ascii="Arial" w:hAnsi="Arial"/>
-          <w:sz w:val="18"/>
-          <w:szCs w:val="18"/>
-          <w:lang w:val="es-CO"/>
-        </w:rPr>
-        <w:t>Roland</w:t>
-      </w:r>
-      <w:proofErr w:type="spellEnd"/>
+        <w:t>La llorona, La canción de Roldán</w:t>
+      </w:r>
       <w:r>
         <w:rPr>
           <w:rFonts w:ascii="Arial" w:hAnsi="Arial"/>
@@ -2505,7 +2542,16 @@
           <w:szCs w:val="18"/>
           <w:lang w:val="es-CO"/>
         </w:rPr>
-        <w:t>SOLUCIÓN:</w:t>
+        <w:t>SOLUCIÓ</w:t>
+      </w:r>
+      <w:r>
+        <w:rPr>
+          <w:rFonts w:ascii="Arial" w:hAnsi="Arial"/>
+          <w:sz w:val="18"/>
+          <w:szCs w:val="18"/>
+          <w:lang w:val="es-CO"/>
+        </w:rPr>
+        <w:t>N:</w:t>
       </w:r>
     </w:p>
     <w:p>
@@ -2930,9 +2976,8 @@
                 <w:szCs w:val="18"/>
                 <w:lang w:val="es-CO"/>
               </w:rPr>
-              <w:t xml:space="preserve">El </w:t>
+              <w:t>El Mi</w:t>
             </w:r>
-            <w:proofErr w:type="spellStart"/>
             <w:r>
               <w:rPr>
                 <w:rFonts w:ascii="Arial" w:hAnsi="Arial"/>
@@ -2940,17 +2985,7 @@
                 <w:szCs w:val="18"/>
                 <w:lang w:val="es-CO"/>
               </w:rPr>
-              <w:t>mio</w:t>
-            </w:r>
-            <w:proofErr w:type="spellEnd"/>
-            <w:r>
-              <w:rPr>
-                <w:rFonts w:ascii="Arial" w:hAnsi="Arial"/>
-                <w:sz w:val="18"/>
-                <w:szCs w:val="18"/>
-                <w:lang w:val="es-CO"/>
-              </w:rPr>
-              <w:t xml:space="preserve"> Cid.</w:t>
+              <w:t>o Cid.</w:t>
             </w:r>
           </w:p>
         </w:tc>
@@ -3167,19 +3202,8 @@
                 <w:szCs w:val="18"/>
                 <w:lang w:val="es-CO"/>
               </w:rPr>
-              <w:t xml:space="preserve">La canción de </w:t>
+              <w:t>La canción de Roldán</w:t>
             </w:r>
-            <w:proofErr w:type="spellStart"/>
-            <w:r>
-              <w:rPr>
-                <w:rFonts w:ascii="Arial" w:hAnsi="Arial"/>
-                <w:sz w:val="18"/>
-                <w:szCs w:val="18"/>
-                <w:lang w:val="es-CO"/>
-              </w:rPr>
-              <w:t>Roland</w:t>
-            </w:r>
-            <w:proofErr w:type="spellEnd"/>
             <w:r>
               <w:rPr>
                 <w:rFonts w:ascii="Arial" w:hAnsi="Arial"/>
@@ -3305,6 +3329,7 @@
         <w:jc w:val="both"/>
         <w:rPr>
           <w:rFonts w:ascii="Arial" w:hAnsi="Arial"/>
+          <w:b/>
           <w:i/>
           <w:sz w:val="18"/>
           <w:szCs w:val="18"/>
@@ -3314,22 +3339,13 @@
       <w:r>
         <w:rPr>
           <w:rFonts w:ascii="Arial" w:hAnsi="Arial"/>
+          <w:b/>
           <w:i/>
           <w:sz w:val="18"/>
           <w:szCs w:val="18"/>
           <w:lang w:val="es-CO"/>
         </w:rPr>
-        <w:t>Durante la presentación</w:t>
-      </w:r>
-      <w:r>
-        <w:rPr>
-          <w:rFonts w:ascii="Arial" w:hAnsi="Arial"/>
-          <w:i/>
-          <w:sz w:val="18"/>
-          <w:szCs w:val="18"/>
-          <w:lang w:val="es-CO"/>
-        </w:rPr>
-        <w:t>:</w:t>
+        <w:t>Durante la presentación:</w:t>
       </w:r>
     </w:p>
     <w:p>
@@ -3349,7 +3365,61 @@
           <w:szCs w:val="18"/>
           <w:lang w:val="es-CO"/>
         </w:rPr>
-        <w:t>Este interactivo proporciona varias imágenes y preguntas sobre las obras narrativas a medida que van pasando las diapositivas considere realizar preguntas sobre éstas, si las conocen o no, y sobre las características que estas poseen para descubrir el subgénero al que pertenecen. Puede realizar las preguntas que están en cada una de las diapositivas o en cambiarlas según sea el caso.</w:t>
+        <w:t>Este interactivo proporciona varias imágenes y preguntas sobre las obras narrativas</w:t>
+      </w:r>
+      <w:r>
+        <w:rPr>
+          <w:rFonts w:ascii="Arial" w:hAnsi="Arial"/>
+          <w:sz w:val="18"/>
+          <w:szCs w:val="18"/>
+          <w:lang w:val="es-CO"/>
+        </w:rPr>
+        <w:t>. A</w:t>
+      </w:r>
+      <w:r>
+        <w:rPr>
+          <w:rFonts w:ascii="Arial" w:hAnsi="Arial"/>
+          <w:sz w:val="18"/>
+          <w:szCs w:val="18"/>
+          <w:lang w:val="es-CO"/>
+        </w:rPr>
+        <w:t xml:space="preserve"> medida que van pasando las diapositivas</w:t>
+      </w:r>
+      <w:r>
+        <w:rPr>
+          <w:rFonts w:ascii="Arial" w:hAnsi="Arial"/>
+          <w:sz w:val="18"/>
+          <w:szCs w:val="18"/>
+          <w:lang w:val="es-CO"/>
+        </w:rPr>
+        <w:t>,</w:t>
+      </w:r>
+      <w:r>
+        <w:rPr>
+          <w:rFonts w:ascii="Arial" w:hAnsi="Arial"/>
+          <w:sz w:val="18"/>
+          <w:szCs w:val="18"/>
+          <w:lang w:val="es-CO"/>
+        </w:rPr>
+        <w:t xml:space="preserve"> considere realizar preguntas sobre éstas, si las conocen o no, y sobre las características que estas poseen para descubrir el subgénero al que pertenecen. Puede realizar las preguntas que están en ca</w:t>
+      </w:r>
+      <w:r>
+        <w:rPr>
+          <w:rFonts w:ascii="Arial" w:hAnsi="Arial"/>
+          <w:sz w:val="18"/>
+          <w:szCs w:val="18"/>
+          <w:lang w:val="es-CO"/>
+        </w:rPr>
+        <w:t xml:space="preserve">da una de las diapositivas o </w:t>
+      </w:r>
+      <w:r>
+        <w:rPr>
+          <w:rFonts w:ascii="Arial" w:hAnsi="Arial"/>
+          <w:sz w:val="18"/>
+          <w:szCs w:val="18"/>
+          <w:lang w:val="es-CO"/>
+        </w:rPr>
+        <w:t>cambiarlas según sea el caso.</w:t>
       </w:r>
     </w:p>
     <w:p>
@@ -3444,6 +3514,7 @@
         <w:jc w:val="both"/>
         <w:rPr>
           <w:rFonts w:ascii="Arial" w:hAnsi="Arial"/>
+          <w:b/>
           <w:i/>
           <w:sz w:val="18"/>
           <w:szCs w:val="18"/>
@@ -3453,22 +3524,13 @@
       <w:r>
         <w:rPr>
           <w:rFonts w:ascii="Arial" w:hAnsi="Arial"/>
+          <w:b/>
           <w:i/>
           <w:sz w:val="18"/>
           <w:szCs w:val="18"/>
           <w:lang w:val="es-CO"/>
         </w:rPr>
-        <w:t>Después de la presentación</w:t>
-      </w:r>
-      <w:r>
-        <w:rPr>
-          <w:rFonts w:ascii="Arial" w:hAnsi="Arial"/>
-          <w:i/>
-          <w:sz w:val="18"/>
-          <w:szCs w:val="18"/>
-          <w:lang w:val="es-CO"/>
-        </w:rPr>
-        <w:t>:</w:t>
+        <w:t>Después de la presentación:</w:t>
       </w:r>
     </w:p>
     <w:p>
@@ -3488,7 +3550,25 @@
           <w:szCs w:val="18"/>
           <w:lang w:val="es-CO"/>
         </w:rPr>
-        <w:t>Finalmente escoja un libro que todos hayan leído,</w:t>
+        <w:t>Finalmente</w:t>
+      </w:r>
+      <w:r>
+        <w:rPr>
+          <w:rFonts w:ascii="Arial" w:hAnsi="Arial"/>
+          <w:sz w:val="18"/>
+          <w:szCs w:val="18"/>
+          <w:lang w:val="es-CO"/>
+        </w:rPr>
+        <w:t>,</w:t>
+      </w:r>
+      <w:r>
+        <w:rPr>
+          <w:rFonts w:ascii="Arial" w:hAnsi="Arial"/>
+          <w:sz w:val="18"/>
+          <w:szCs w:val="18"/>
+          <w:lang w:val="es-CO"/>
+        </w:rPr>
+        <w:t xml:space="preserve"> escoja un libro que todos hayan leído,</w:t>
       </w:r>
       <w:r>
         <w:rPr>
@@ -3562,7 +3642,25 @@
           <w:szCs w:val="18"/>
           <w:lang w:val="es-CO"/>
         </w:rPr>
-        <w:t>Para finalizar, leerán el texto en clase y el resto de los estudiantes deberá decidir si cumple con las características de un cuento.</w:t>
+        <w:t>Para finalizar, leerán el texto en clase y el resto de los estudiantes deberá decidir si cumple con las características de</w:t>
+      </w:r>
+      <w:r>
+        <w:rPr>
+          <w:rFonts w:ascii="Arial" w:hAnsi="Arial"/>
+          <w:sz w:val="18"/>
+          <w:szCs w:val="18"/>
+          <w:lang w:val="es-CO"/>
+        </w:rPr>
+        <w:t>l subgénero escogido</w:t>
+      </w:r>
+      <w:r>
+        <w:rPr>
+          <w:rFonts w:ascii="Arial" w:hAnsi="Arial"/>
+          <w:sz w:val="18"/>
+          <w:szCs w:val="18"/>
+          <w:lang w:val="es-CO"/>
+        </w:rPr>
+        <w:t>.</w:t>
       </w:r>
     </w:p>
     <w:p>
@@ -3794,7 +3892,16 @@
           <w:szCs w:val="18"/>
           <w:lang w:val="es-CO"/>
         </w:rPr>
-        <w:t>Es un relato breve.</w:t>
+        <w:t>e</w:t>
+      </w:r>
+      <w:r>
+        <w:rPr>
+          <w:rFonts w:ascii="Arial" w:hAnsi="Arial"/>
+          <w:sz w:val="18"/>
+          <w:szCs w:val="18"/>
+          <w:lang w:val="es-CO"/>
+        </w:rPr>
+        <w:t>s un relato breve.</w:t>
       </w:r>
     </w:p>
     <w:p>
@@ -3830,7 +3937,16 @@
           <w:szCs w:val="18"/>
           <w:lang w:val="es-CO"/>
         </w:rPr>
-        <w:t>Recopilación de hechos históricos, relatados usando un lenguaje literario.</w:t>
+        <w:t>r</w:t>
+      </w:r>
+      <w:r>
+        <w:rPr>
+          <w:rFonts w:ascii="Arial" w:hAnsi="Arial"/>
+          <w:sz w:val="18"/>
+          <w:szCs w:val="18"/>
+          <w:lang w:val="es-CO"/>
+        </w:rPr>
+        <w:t>ecopilación de hechos históricos, relatados usando un lenguaje literario.</w:t>
       </w:r>
     </w:p>
     <w:p>
@@ -3875,7 +3991,16 @@
           <w:szCs w:val="18"/>
           <w:lang w:val="es-CO"/>
         </w:rPr>
-        <w:t>Es un relato extenso, dividido normalmente en capítulos.</w:t>
+        <w:t>e</w:t>
+      </w:r>
+      <w:r>
+        <w:rPr>
+          <w:rFonts w:ascii="Arial" w:hAnsi="Arial"/>
+          <w:sz w:val="18"/>
+          <w:szCs w:val="18"/>
+          <w:lang w:val="es-CO"/>
+        </w:rPr>
+        <w:t>s un relato extenso, dividido normalmente en capítulos.</w:t>
       </w:r>
     </w:p>
     <w:p>
@@ -3910,7 +4035,16 @@
           <w:szCs w:val="18"/>
           <w:lang w:val="es-CO"/>
         </w:rPr>
-        <w:t xml:space="preserve"> Sus personajes a menudo son animales con cualidades humanas que intentan dejarnos enseñanzas</w:t>
+        <w:t xml:space="preserve"> s</w:t>
+      </w:r>
+      <w:r>
+        <w:rPr>
+          <w:rFonts w:ascii="Arial" w:hAnsi="Arial"/>
+          <w:sz w:val="18"/>
+          <w:szCs w:val="18"/>
+          <w:lang w:val="es-CO"/>
+        </w:rPr>
+        <w:t>us personajes a menudo son animales con cualidades humanas que intentan dejarnos enseñanzas</w:t>
       </w:r>
       <w:r>
         <w:rPr>
@@ -3960,7 +4094,16 @@
           <w:szCs w:val="18"/>
           <w:lang w:val="es-CO"/>
         </w:rPr>
-        <w:t>Son h</w:t>
+        <w:t>s</w:t>
+      </w:r>
+      <w:r>
+        <w:rPr>
+          <w:rFonts w:ascii="Arial" w:hAnsi="Arial"/>
+          <w:sz w:val="18"/>
+          <w:szCs w:val="18"/>
+          <w:lang w:val="es-CO"/>
+        </w:rPr>
+        <w:t>on h</w:t>
       </w:r>
       <w:r>
         <w:rPr>
@@ -4013,7 +4156,16 @@
           <w:szCs w:val="18"/>
           <w:lang w:val="es-CO"/>
         </w:rPr>
-        <w:t>Relato que intenta explicarnos el origen del mundo, la humanidad o algún fenómeno.</w:t>
+        <w:t>r</w:t>
+      </w:r>
+      <w:r>
+        <w:rPr>
+          <w:rFonts w:ascii="Arial" w:hAnsi="Arial"/>
+          <w:sz w:val="18"/>
+          <w:szCs w:val="18"/>
+          <w:lang w:val="es-CO"/>
+        </w:rPr>
+        <w:t>elato que intenta explicarnos el origen del mundo, la humanidad o algún fenómeno.</w:t>
       </w:r>
     </w:p>
     <w:p>
@@ -4048,7 +4200,34 @@
           <w:szCs w:val="18"/>
           <w:lang w:val="es-CO"/>
         </w:rPr>
-        <w:t>Suele explicar un hecho que, a pesar de lo muy fantasioso que pueda ser, incluso si cuenta hechos sobrenaturales, pretende hacer pasar por verídico</w:t>
+        <w:t>s</w:t>
+      </w:r>
+      <w:r>
+        <w:rPr>
+          <w:rFonts w:ascii="Arial" w:hAnsi="Arial"/>
+          <w:sz w:val="18"/>
+          <w:szCs w:val="18"/>
+          <w:lang w:val="es-CO"/>
+        </w:rPr>
+        <w:t xml:space="preserve">uele explicar un hecho que, a pesar de lo muy fantasioso que pueda ser, incluso si cuenta hechos sobrenaturales, </w:t>
+      </w:r>
+      <w:r>
+        <w:rPr>
+          <w:rFonts w:ascii="Arial" w:hAnsi="Arial"/>
+          <w:sz w:val="18"/>
+          <w:szCs w:val="18"/>
+          <w:lang w:val="es-CO"/>
+        </w:rPr>
+        <w:t xml:space="preserve">se </w:t>
+      </w:r>
+      <w:r>
+        <w:rPr>
+          <w:rFonts w:ascii="Arial" w:hAnsi="Arial"/>
+          <w:sz w:val="18"/>
+          <w:szCs w:val="18"/>
+          <w:lang w:val="es-CO"/>
+        </w:rPr>
+        <w:t>pretende hacer pasar por verídico</w:t>
       </w:r>
       <w:r>
         <w:rPr>
@@ -4101,7 +4280,16 @@
           <w:szCs w:val="18"/>
           <w:lang w:val="es-CO"/>
         </w:rPr>
-        <w:t xml:space="preserve">Consiste en </w:t>
+        <w:t>c</w:t>
+      </w:r>
+      <w:r>
+        <w:rPr>
+          <w:rFonts w:ascii="Arial" w:hAnsi="Arial"/>
+          <w:sz w:val="18"/>
+          <w:szCs w:val="18"/>
+          <w:lang w:val="es-CO"/>
+        </w:rPr>
+        <w:t xml:space="preserve">onsiste en </w:t>
       </w:r>
       <w:r>
         <w:rPr>
@@ -4325,6 +4513,7 @@
               <w14:uncheckedState w14:val="2610" w14:font="MS Gothic"/>
             </w14:checkbox>
           </w:sdtPr>
+          <w:sdtEndPr/>
           <w:sdtContent>
             <w:tc>
               <w:tcPr>
@@ -4399,6 +4588,7 @@
               <w14:uncheckedState w14:val="2610" w14:font="MS Gothic"/>
             </w14:checkbox>
           </w:sdtPr>
+          <w:sdtEndPr/>
           <w:sdtContent>
             <w:tc>
               <w:tcPr>
@@ -4651,7 +4841,7 @@
           <w:lang w:val="es-CO"/>
         </w:rPr>
       </w:pPr>
-      <w:hyperlink r:id="rId6" w:history="1">
+      <w:hyperlink r:id="rId5" w:history="1">
         <w:r>
           <w:rPr>
             <w:rStyle w:val="Hipervnculo"/>
@@ -4774,7 +4964,7 @@
           <w:szCs w:val="18"/>
           <w:lang w:val="es-ES_tradnl"/>
         </w:rPr>
-        <w:t>LE_06_02_REC10_F1</w:t>
+        <w:t>LE_06_02_REC10_IMG01</w:t>
       </w:r>
     </w:p>
     <w:p>
@@ -4823,7 +5013,17 @@
                 <w:szCs w:val="20"/>
                 <w:lang w:val="es-ES_tradnl"/>
               </w:rPr>
-              <w:t>Los subgéneros narrativos.</w:t>
+              <w:t xml:space="preserve">Los </w:t>
+            </w:r>
+            <w:r>
+              <w:rPr>
+                <w:rFonts w:ascii="Arial" w:hAnsi="Arial" w:cs="Arial"/>
+                <w:b/>
+                <w:sz w:val="20"/>
+                <w:szCs w:val="20"/>
+                <w:lang w:val="es-ES_tradnl"/>
+              </w:rPr>
+              <w:t>subgéneros narrativos</w:t>
             </w:r>
           </w:p>
         </w:tc>
@@ -5006,6 +5206,7 @@
               <w:listItem w:displayText="RightBottom" w:value="RightBottom"/>
             </w:comboBox>
           </w:sdtPr>
+          <w:sdtEndPr/>
           <w:sdtContent>
             <w:tc>
               <w:tcPr>
@@ -5109,6 +5310,7 @@
               <w:listItem w:displayText="RightBottom" w:value="RightBottom"/>
             </w:comboBox>
           </w:sdtPr>
+          <w:sdtEndPr/>
           <w:sdtContent>
             <w:tc>
               <w:tcPr>
@@ -5212,6 +5414,7 @@
               <w:listItem w:displayText="RightBottom" w:value="RightBottom"/>
             </w:comboBox>
           </w:sdtPr>
+          <w:sdtEndPr/>
           <w:sdtContent>
             <w:tc>
               <w:tcPr>
@@ -5829,7 +6032,7 @@
                 </mc:Choice>
                 <mc:Fallback>
                   <w:pict>
-                    <v:group id="Grupo 11" o:spid="_x0000_s1026" style="position:absolute;margin-left:63.15pt;margin-top:1.1pt;width:351.75pt;height:103.2pt;z-index:251684864" coordsize="44674,13106" o:gfxdata="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">
+                    <v:group w14:anchorId="0BB70548" id="Grupo 11" o:spid="_x0000_s1026" style="position:absolute;margin-left:63.15pt;margin-top:1.1pt;width:351.75pt;height:103.2pt;z-index:251684864" coordsize="44674,13106" o:gfxdata="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">
                       <v:rect id="Rectángulo 1" o:spid="_x0000_s1027" style="position:absolute;left:43;width:44628;height:13106;visibility:visible;mso-wrap-style:square;v-text-anchor:middle" o:gfxdata="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" fillcolor="white [3212]" strokecolor="#4579b8 [3044]"/>
                       <v:shapetype id="_x0000_t202" coordsize="21600,21600" o:spt="202" path="m,l,21600r21600,l21600,xe">
                         <v:stroke joinstyle="miter"/>
@@ -6344,7 +6547,7 @@
         </w:rPr>
         <w:t xml:space="preserve"> </w:t>
       </w:r>
-      <w:hyperlink r:id="rId7" w:history="1">
+      <w:hyperlink r:id="rId6" w:history="1">
         <w:r>
           <w:rPr>
             <w:rStyle w:val="Hipervnculo"/>
@@ -6467,7 +6670,7 @@
           <w:szCs w:val="18"/>
           <w:lang w:val="es-ES_tradnl"/>
         </w:rPr>
-        <w:t>LE_06_02_REC10_F2</w:t>
+        <w:t>LE_06_02_REC10_IMG02</w:t>
       </w:r>
     </w:p>
     <w:p>
@@ -6699,6 +6902,7 @@
               <w:listItem w:displayText="RightBottom" w:value="RightBottom"/>
             </w:comboBox>
           </w:sdtPr>
+          <w:sdtEndPr/>
           <w:sdtContent>
             <w:tc>
               <w:tcPr>
@@ -6802,6 +7006,7 @@
               <w:listItem w:displayText="RightBottom" w:value="RightBottom"/>
             </w:comboBox>
           </w:sdtPr>
+          <w:sdtEndPr/>
           <w:sdtContent>
             <w:tc>
               <w:tcPr>
@@ -6905,6 +7110,7 @@
               <w:listItem w:displayText="RightBottom" w:value="RightBottom"/>
             </w:comboBox>
           </w:sdtPr>
+          <w:sdtEndPr/>
           <w:sdtContent>
             <w:tc>
               <w:tcPr>
@@ -7522,7 +7728,7 @@
                 </mc:Choice>
                 <mc:Fallback>
                   <w:pict>
-                    <v:group id="Grupo 12" o:spid="_x0000_s1037" style="position:absolute;margin-left:63.15pt;margin-top:1.1pt;width:351.75pt;height:103.2pt;z-index:251693056" coordsize="44674,13106" o:gfxdata="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">
+                    <v:group w14:anchorId="7D403BC5" id="Grupo 12" o:spid="_x0000_s1037" style="position:absolute;margin-left:63.15pt;margin-top:1.1pt;width:351.75pt;height:103.2pt;z-index:251693056" coordsize="44674,13106" o:gfxdata="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">
                       <v:rect id="Rectángulo 13" o:spid="_x0000_s1038" style="position:absolute;left:43;width:44628;height:13106;visibility:visible;mso-wrap-style:square;v-text-anchor:middle" o:gfxdata="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" fillcolor="white [3212]" strokecolor="#4579b8 [3044]"/>
                       <v:shape id="Cuadro de texto 2" o:spid="_x0000_s1039" type="#_x0000_t202" style="position:absolute;top:43;width:5918;height:2521;visibility:visible;mso-wrap-style:square;v-text-anchor:top" o:gfxdata="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" filled="f" stroked="f">
                         <v:textbox>
@@ -8043,7 +8249,7 @@
         </w:rPr>
         <w:t xml:space="preserve"> </w:t>
       </w:r>
-      <w:hyperlink r:id="rId8" w:history="1">
+      <w:hyperlink r:id="rId7" w:history="1">
         <w:r>
           <w:rPr>
             <w:rStyle w:val="Hipervnculo"/>
@@ -8172,7 +8378,7 @@
           <w:szCs w:val="18"/>
           <w:lang w:val="es-ES_tradnl"/>
         </w:rPr>
-        <w:t>LE_06_02_REC10_F3</w:t>
+        <w:t>LE_06_02_REC10_IMG03</w:t>
       </w:r>
     </w:p>
     <w:p>
@@ -8383,6 +8589,7 @@
               <w:listItem w:displayText="RightBottom" w:value="RightBottom"/>
             </w:comboBox>
           </w:sdtPr>
+          <w:sdtEndPr/>
           <w:sdtContent>
             <w:tc>
               <w:tcPr>
@@ -8573,6 +8780,7 @@
               <w:listItem w:displayText="RightBottom" w:value="RightBottom"/>
             </w:comboBox>
           </w:sdtPr>
+          <w:sdtEndPr/>
           <w:sdtContent>
             <w:tc>
               <w:tcPr>
@@ -8668,6 +8876,7 @@
               <w:listItem w:displayText="RightBottom" w:value="RightBottom"/>
             </w:comboBox>
           </w:sdtPr>
+          <w:sdtEndPr/>
           <w:sdtContent>
             <w:tc>
               <w:tcPr>
@@ -9280,7 +9489,7 @@
                 </mc:Choice>
                 <mc:Fallback>
                   <w:pict>
-                    <v:group id="_x0000_s1048" style="position:absolute;margin-left:63.15pt;margin-top:1.1pt;width:351.75pt;height:103.2pt;z-index:251685888" coordsize="44674,13106" o:gfxdata="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">
+                    <v:group w14:anchorId="0DF6C22B" id="_x0000_s1048" style="position:absolute;margin-left:63.15pt;margin-top:1.1pt;width:351.75pt;height:103.2pt;z-index:251685888" coordsize="44674,13106" o:gfxdata="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">
                       <v:rect id="Rectángulo 1" o:spid="_x0000_s1049" style="position:absolute;left:43;width:44628;height:13106;visibility:visible;mso-wrap-style:square;v-text-anchor:middle" o:gfxdata="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" fillcolor="white [3212]" strokecolor="#4579b8 [3044]"/>
                       <v:shape id="Cuadro de texto 2" o:spid="_x0000_s1050" type="#_x0000_t202" style="position:absolute;top:43;width:5918;height:2521;visibility:visible;mso-wrap-style:square;v-text-anchor:top" o:gfxdata="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" filled="f" stroked="f">
                         <v:textbox>
@@ -9788,7 +9997,7 @@
         </w:rPr>
         <w:t xml:space="preserve"> </w:t>
       </w:r>
-      <w:hyperlink r:id="rId9" w:history="1">
+      <w:hyperlink r:id="rId8" w:history="1">
         <w:r>
           <w:rPr>
             <w:rStyle w:val="Hipervnculo"/>
@@ -9911,7 +10120,7 @@
           <w:szCs w:val="18"/>
           <w:lang w:val="es-ES_tradnl"/>
         </w:rPr>
-        <w:t>LE_06_02_REC10_F4</w:t>
+        <w:t>LE_06_02_REC10_IMG04</w:t>
       </w:r>
     </w:p>
     <w:p>
@@ -10143,6 +10352,7 @@
               <w:listItem w:displayText="RightBottom" w:value="RightBottom"/>
             </w:comboBox>
           </w:sdtPr>
+          <w:sdtEndPr/>
           <w:sdtContent>
             <w:tc>
               <w:tcPr>
@@ -10246,6 +10456,7 @@
               <w:listItem w:displayText="RightBottom" w:value="RightBottom"/>
             </w:comboBox>
           </w:sdtPr>
+          <w:sdtEndPr/>
           <w:sdtContent>
             <w:tc>
               <w:tcPr>
@@ -10341,6 +10552,7 @@
               <w:listItem w:displayText="RightBottom" w:value="RightBottom"/>
             </w:comboBox>
           </w:sdtPr>
+          <w:sdtEndPr/>
           <w:sdtContent>
             <w:tc>
               <w:tcPr>
@@ -10953,7 +11165,7 @@
                 </mc:Choice>
                 <mc:Fallback>
                   <w:pict>
-                    <v:group id="_x0000_s1059" style="position:absolute;margin-left:63.15pt;margin-top:1.1pt;width:351.75pt;height:103.2pt;z-index:251686912" coordsize="44674,13106" o:gfxdata="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">
+                    <v:group w14:anchorId="2C559E6B" id="_x0000_s1059" style="position:absolute;margin-left:63.15pt;margin-top:1.1pt;width:351.75pt;height:103.2pt;z-index:251686912" coordsize="44674,13106" o:gfxdata="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">
                       <v:rect id="Rectángulo 1" o:spid="_x0000_s1060" style="position:absolute;left:43;width:44628;height:13106;visibility:visible;mso-wrap-style:square;v-text-anchor:middle" o:gfxdata="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" fillcolor="white [3212]" strokecolor="#4579b8 [3044]"/>
                       <v:shape id="Cuadro de texto 2" o:spid="_x0000_s1061" type="#_x0000_t202" style="position:absolute;top:43;width:5918;height:2521;visibility:visible;mso-wrap-style:square;v-text-anchor:top" o:gfxdata="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" filled="f" stroked="f">
                         <v:textbox>
@@ -11464,7 +11676,7 @@
         </w:rPr>
         <w:t xml:space="preserve"> </w:t>
       </w:r>
-      <w:hyperlink r:id="rId10" w:history="1">
+      <w:hyperlink r:id="rId9" w:history="1">
         <w:r>
           <w:rPr>
             <w:rStyle w:val="Hipervnculo"/>
@@ -11587,7 +11799,7 @@
           <w:szCs w:val="18"/>
           <w:lang w:val="es-ES_tradnl"/>
         </w:rPr>
-        <w:t>LE_06_02_REC10_F5</w:t>
+        <w:t>LE_06_02_REC10_IMG05</w:t>
       </w:r>
     </w:p>
     <w:p>
@@ -11819,6 +12031,7 @@
               <w:listItem w:displayText="RightBottom" w:value="RightBottom"/>
             </w:comboBox>
           </w:sdtPr>
+          <w:sdtEndPr/>
           <w:sdtContent>
             <w:tc>
               <w:tcPr>
@@ -12066,6 +12279,7 @@
               <w:listItem w:displayText="RightBottom" w:value="RightBottom"/>
             </w:comboBox>
           </w:sdtPr>
+          <w:sdtEndPr/>
           <w:sdtContent>
             <w:tc>
               <w:tcPr>
@@ -12170,6 +12384,7 @@
               <w:listItem w:displayText="RightBottom" w:value="RightBottom"/>
             </w:comboBox>
           </w:sdtPr>
+          <w:sdtEndPr/>
           <w:sdtContent>
             <w:tc>
               <w:tcPr>
@@ -12787,7 +13002,7 @@
                 </mc:Choice>
                 <mc:Fallback>
                   <w:pict>
-                    <v:group id="_x0000_s1070" style="position:absolute;margin-left:63.15pt;margin-top:1.1pt;width:351.75pt;height:103.2pt;z-index:251687936" coordsize="44674,13106" o:gfxdata="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">
+                    <v:group w14:anchorId="20D5908C" id="_x0000_s1070" style="position:absolute;margin-left:63.15pt;margin-top:1.1pt;width:351.75pt;height:103.2pt;z-index:251687936" coordsize="44674,13106" o:gfxdata="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">
                       <v:rect id="Rectángulo 1" o:spid="_x0000_s1071" style="position:absolute;left:43;width:44628;height:13106;visibility:visible;mso-wrap-style:square;v-text-anchor:middle" o:gfxdata="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" fillcolor="white [3212]" strokecolor="#4579b8 [3044]"/>
                       <v:shape id="Cuadro de texto 2" o:spid="_x0000_s1072" type="#_x0000_t202" style="position:absolute;top:43;width:5918;height:2521;visibility:visible;mso-wrap-style:square;v-text-anchor:top" o:gfxdata="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" filled="f" stroked="f">
                         <v:textbox>
@@ -13298,7 +13513,7 @@
         </w:rPr>
         <w:t xml:space="preserve"> </w:t>
       </w:r>
-      <w:hyperlink r:id="rId11" w:history="1">
+      <w:hyperlink r:id="rId10" w:history="1">
         <w:r>
           <w:rPr>
             <w:rStyle w:val="Hipervnculo"/>
@@ -13421,7 +13636,7 @@
           <w:szCs w:val="18"/>
           <w:lang w:val="es-ES_tradnl"/>
         </w:rPr>
-        <w:t>LE_06_02_REC10_F6</w:t>
+        <w:t>LE_06_02_REC10_IMG06</w:t>
       </w:r>
     </w:p>
     <w:p>
@@ -13653,6 +13868,7 @@
               <w:listItem w:displayText="RightBottom" w:value="RightBottom"/>
             </w:comboBox>
           </w:sdtPr>
+          <w:sdtEndPr/>
           <w:sdtContent>
             <w:tc>
               <w:tcPr>
@@ -13756,6 +13972,7 @@
               <w:listItem w:displayText="RightBottom" w:value="RightBottom"/>
             </w:comboBox>
           </w:sdtPr>
+          <w:sdtEndPr/>
           <w:sdtContent>
             <w:tc>
               <w:tcPr>
@@ -13851,6 +14068,7 @@
               <w:listItem w:displayText="RightBottom" w:value="RightBottom"/>
             </w:comboBox>
           </w:sdtPr>
+          <w:sdtEndPr/>
           <w:sdtContent>
             <w:tc>
               <w:tcPr>
@@ -14463,7 +14681,7 @@
                 </mc:Choice>
                 <mc:Fallback>
                   <w:pict>
-                    <v:group id="_x0000_s1081" style="position:absolute;margin-left:63.15pt;margin-top:1.1pt;width:351.75pt;height:103.2pt;z-index:251688960" coordsize="44674,13106" o:gfxdata="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">
+                    <v:group w14:anchorId="5BF69A95" id="_x0000_s1081" style="position:absolute;margin-left:63.15pt;margin-top:1.1pt;width:351.75pt;height:103.2pt;z-index:251688960" coordsize="44674,13106" o:gfxdata="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">
                       <v:rect id="Rectángulo 1" o:spid="_x0000_s1082" style="position:absolute;left:43;width:44628;height:13106;visibility:visible;mso-wrap-style:square;v-text-anchor:middle" o:gfxdata="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" fillcolor="white [3212]" strokecolor="#4579b8 [3044]"/>
                       <v:shape id="Cuadro de texto 2" o:spid="_x0000_s1083" type="#_x0000_t202" style="position:absolute;top:43;width:5918;height:2521;visibility:visible;mso-wrap-style:square;v-text-anchor:top" o:gfxdata="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" filled="f" stroked="f">
                         <v:textbox>
@@ -14974,7 +15192,7 @@
         </w:rPr>
         <w:t xml:space="preserve"> </w:t>
       </w:r>
-      <w:hyperlink r:id="rId12" w:history="1">
+      <w:hyperlink r:id="rId11" w:history="1">
         <w:r>
           <w:rPr>
             <w:rStyle w:val="Hipervnculo"/>
@@ -15097,7 +15315,7 @@
           <w:szCs w:val="18"/>
           <w:lang w:val="es-ES_tradnl"/>
         </w:rPr>
-        <w:t>LE_06_02_REC10_F7</w:t>
+        <w:t>LE_06_02_REC10_IMG07</w:t>
       </w:r>
     </w:p>
     <w:p>
@@ -15329,6 +15547,7 @@
               <w:listItem w:displayText="RightBottom" w:value="RightBottom"/>
             </w:comboBox>
           </w:sdtPr>
+          <w:sdtEndPr/>
           <w:sdtContent>
             <w:tc>
               <w:tcPr>
@@ -15432,6 +15651,7 @@
               <w:listItem w:displayText="RightBottom" w:value="RightBottom"/>
             </w:comboBox>
           </w:sdtPr>
+          <w:sdtEndPr/>
           <w:sdtContent>
             <w:tc>
               <w:tcPr>
@@ -15527,6 +15747,7 @@
               <w:listItem w:displayText="RightBottom" w:value="RightBottom"/>
             </w:comboBox>
           </w:sdtPr>
+          <w:sdtEndPr/>
           <w:sdtContent>
             <w:tc>
               <w:tcPr>
@@ -16140,7 +16361,7 @@
                 </mc:Choice>
                 <mc:Fallback>
                   <w:pict>
-                    <v:group id="_x0000_s1092" style="position:absolute;margin-left:63.15pt;margin-top:1.1pt;width:351.75pt;height:103.2pt;z-index:251689984" coordsize="44674,13106" o:gfxdata="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">
+                    <v:group w14:anchorId="5ABBB5F8" id="_x0000_s1092" style="position:absolute;margin-left:63.15pt;margin-top:1.1pt;width:351.75pt;height:103.2pt;z-index:251689984" coordsize="44674,13106" o:gfxdata="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">
                       <v:rect id="Rectángulo 1" o:spid="_x0000_s1093" style="position:absolute;left:43;width:44628;height:13106;visibility:visible;mso-wrap-style:square;v-text-anchor:middle" o:gfxdata="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" fillcolor="white [3212]" strokecolor="#4579b8 [3044]"/>
                       <v:shape id="Cuadro de texto 2" o:spid="_x0000_s1094" type="#_x0000_t202" style="position:absolute;top:43;width:5918;height:2521;visibility:visible;mso-wrap-style:square;v-text-anchor:top" o:gfxdata="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" filled="f" stroked="f">
                         <v:textbox>
@@ -16651,7 +16872,7 @@
         </w:rPr>
         <w:t xml:space="preserve"> </w:t>
       </w:r>
-      <w:hyperlink r:id="rId13" w:history="1">
+      <w:hyperlink r:id="rId12" w:history="1">
         <w:r>
           <w:rPr>
             <w:rStyle w:val="Hipervnculo"/>
@@ -16781,7 +17002,7 @@
           <w:szCs w:val="18"/>
           <w:lang w:val="es-ES_tradnl"/>
         </w:rPr>
-        <w:t>LE_06_02_REC10_F8</w:t>
+        <w:t>LE_06_02_REC10_IMG08</w:t>
       </w:r>
     </w:p>
     <w:p>
@@ -17013,6 +17234,7 @@
               <w:listItem w:displayText="RightBottom" w:value="RightBottom"/>
             </w:comboBox>
           </w:sdtPr>
+          <w:sdtEndPr/>
           <w:sdtContent>
             <w:tc>
               <w:tcPr>
@@ -17116,6 +17338,7 @@
               <w:listItem w:displayText="RightBottom" w:value="RightBottom"/>
             </w:comboBox>
           </w:sdtPr>
+          <w:sdtEndPr/>
           <w:sdtContent>
             <w:tc>
               <w:tcPr>
@@ -17219,6 +17442,7 @@
               <w:listItem w:displayText="RightBottom" w:value="RightBottom"/>
             </w:comboBox>
           </w:sdtPr>
+          <w:sdtEndPr/>
           <w:sdtContent>
             <w:tc>
               <w:tcPr>
@@ -17836,7 +18060,7 @@
                 </mc:Choice>
                 <mc:Fallback>
                   <w:pict>
-                    <v:group id="_x0000_s1103" style="position:absolute;margin-left:63.15pt;margin-top:1.1pt;width:351.75pt;height:103.2pt;z-index:251691008" coordsize="44674,13106" o:gfxdata="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">
+                    <v:group w14:anchorId="49BDE93B" id="_x0000_s1103" style="position:absolute;margin-left:63.15pt;margin-top:1.1pt;width:351.75pt;height:103.2pt;z-index:251691008" coordsize="44674,13106" o:gfxdata="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">
                       <v:rect id="Rectángulo 1" o:spid="_x0000_s1104" style="position:absolute;left:43;width:44628;height:13106;visibility:visible;mso-wrap-style:square;v-text-anchor:middle" o:gfxdata="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" fillcolor="white [3212]" strokecolor="#4579b8 [3044]"/>
                       <v:shape id="Cuadro de texto 2" o:spid="_x0000_s1105" type="#_x0000_t202" style="position:absolute;top:43;width:5918;height:2521;visibility:visible;mso-wrap-style:square;v-text-anchor:top" o:gfxdata="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" filled="f" stroked="f">
                         <v:textbox>
@@ -18427,7 +18651,7 @@
           <w:lang w:val="es-ES_tradnl"/>
         </w:rPr>
       </w:pPr>
-      <w:hyperlink r:id="rId14" w:history="1">
+      <w:hyperlink r:id="rId13" w:history="1">
         <w:r>
           <w:rPr>
             <w:rStyle w:val="Hipervnculo"/>
@@ -18548,7 +18772,7 @@
           <w:szCs w:val="18"/>
           <w:lang w:val="es-ES_tradnl"/>
         </w:rPr>
-        <w:t>LE_06_02_REC10_F9</w:t>
+        <w:t>LE_06_02_REC10_IMG09</w:t>
       </w:r>
     </w:p>
     <w:p>
@@ -18780,6 +19004,7 @@
               <w:listItem w:displayText="RightBottom" w:value="RightBottom"/>
             </w:comboBox>
           </w:sdtPr>
+          <w:sdtEndPr/>
           <w:sdtContent>
             <w:tc>
               <w:tcPr>
@@ -18883,6 +19108,7 @@
               <w:listItem w:displayText="RightBottom" w:value="RightBottom"/>
             </w:comboBox>
           </w:sdtPr>
+          <w:sdtEndPr/>
           <w:sdtContent>
             <w:tc>
               <w:tcPr>
@@ -18977,6 +19203,7 @@
               <w:listItem w:displayText="RightBottom" w:value="RightBottom"/>
             </w:comboBox>
           </w:sdtPr>
+          <w:sdtEndPr/>
           <w:sdtContent>
             <w:tc>
               <w:tcPr>
@@ -19595,7 +19822,7 @@
                 </mc:Choice>
                 <mc:Fallback>
                   <w:pict>
-                    <v:group id="_x0000_s1114" style="position:absolute;margin-left:63.15pt;margin-top:1.1pt;width:351.75pt;height:103.2pt;z-index:251695104" coordsize="44674,13106" o:gfxdata="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">
+                    <v:group w14:anchorId="498B6271" id="_x0000_s1114" style="position:absolute;margin-left:63.15pt;margin-top:1.1pt;width:351.75pt;height:103.2pt;z-index:251695104" coordsize="44674,13106" o:gfxdata="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">
                       <v:rect id="Rectángulo 1" o:spid="_x0000_s1115" style="position:absolute;left:43;width:44628;height:13106;visibility:visible;mso-wrap-style:square;v-text-anchor:middle" o:gfxdata="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" fillcolor="white [3212]" strokecolor="#4579b8 [3044]"/>
                       <v:shape id="Cuadro de texto 2" o:spid="_x0000_s1116" type="#_x0000_t202" style="position:absolute;top:43;width:5918;height:2521;visibility:visible;mso-wrap-style:square;v-text-anchor:top" o:gfxdata="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" filled="f" stroked="f">
                         <v:textbox>
@@ -19989,8 +20216,6 @@
           <w:lang w:val="es-ES_tradnl"/>
         </w:rPr>
       </w:pPr>
-      <w:bookmarkStart w:id="0" w:name="_GoBack"/>
-      <w:bookmarkEnd w:id="0"/>
     </w:p>
     <w:p>
       <w:pPr>
@@ -20118,7 +20343,7 @@
         </w:rPr>
         <w:t xml:space="preserve"> </w:t>
       </w:r>
-      <w:hyperlink r:id="rId15" w:history="1">
+      <w:hyperlink r:id="rId14" w:history="1">
         <w:r>
           <w:rPr>
             <w:rStyle w:val="Hipervnculo"/>
@@ -20241,8 +20466,10 @@
           <w:szCs w:val="18"/>
           <w:lang w:val="es-ES_tradnl"/>
         </w:rPr>
-        <w:t>LE_06_02_REC10_F10</w:t>
-      </w:r>
+        <w:t>LE_06_02_REC10_IMG10</w:t>
+      </w:r>
+      <w:bookmarkStart w:id="0" w:name="_GoBack"/>
+      <w:bookmarkEnd w:id="0"/>
     </w:p>
     <w:p>
       <w:pPr>
@@ -20527,6 +20754,7 @@
               <w:listItem w:displayText="RightBottom" w:value="RightBottom"/>
             </w:comboBox>
           </w:sdtPr>
+          <w:sdtEndPr/>
           <w:sdtContent>
             <w:tc>
               <w:tcPr>
@@ -20630,6 +20858,7 @@
               <w:listItem w:displayText="RightBottom" w:value="RightBottom"/>
             </w:comboBox>
           </w:sdtPr>
+          <w:sdtEndPr/>
           <w:sdtContent>
             <w:tc>
               <w:tcPr>
@@ -20725,6 +20954,7 @@
               <w:listItem w:displayText="RightBottom" w:value="RightBottom"/>
             </w:comboBox>
           </w:sdtPr>
+          <w:sdtEndPr/>
           <w:sdtContent>
             <w:tc>
               <w:tcPr>
@@ -21337,7 +21567,7 @@
                 </mc:Choice>
                 <mc:Fallback>
                   <w:pict>
-                    <v:group id="_x0000_s1125" style="position:absolute;margin-left:63.15pt;margin-top:1.1pt;width:351.75pt;height:103.2pt;z-index:251692032" coordsize="44674,13106" o:gfxdata="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">
+                    <v:group w14:anchorId="1E9E733D" id="_x0000_s1125" style="position:absolute;margin-left:63.15pt;margin-top:1.1pt;width:351.75pt;height:103.2pt;z-index:251692032" coordsize="44674,13106" o:gfxdata="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">
                       <v:rect id="Rectángulo 1" o:spid="_x0000_s1126" style="position:absolute;left:43;width:44628;height:13106;visibility:visible;mso-wrap-style:square;v-text-anchor:middle" o:gfxdata="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" fillcolor="white [3212]" strokecolor="#4579b8 [3044]"/>
                       <v:shape id="Cuadro de texto 2" o:spid="_x0000_s1127" type="#_x0000_t202" style="position:absolute;top:43;width:5918;height:2521;visibility:visible;mso-wrap-style:square;v-text-anchor:top" o:gfxdata="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" filled="f" stroked="f">
                         <v:textbox>
@@ -21733,7 +21963,7 @@
 </file>
 
 <file path=word/numbering.xml><?xml version="1.0" encoding="utf-8"?>
-<w:numbering xmlns:wpc="http://schemas.microsoft.com/office/word/2010/wordprocessingCanvas" xmlns:mc="http://schemas.openxmlformats.org/markup-compatibility/2006" xmlns:o="urn:schemas-microsoft-com:office:office" xmlns:r="http://schemas.openxmlformats.org/officeDocument/2006/relationships" xmlns:m="http://schemas.openxmlformats.org/officeDocument/2006/math" xmlns:v="urn:schemas-microsoft-com:vml" xmlns:wp14="http://schemas.microsoft.com/office/word/2010/wordprocessingDrawing" xmlns:wp="http://schemas.openxmlformats.org/drawingml/2006/wordprocessingDrawing" xmlns:w10="urn:schemas-microsoft-com:office:word" xmlns:w="http://schemas.openxmlformats.org/wordprocessingml/2006/main" xmlns:w14="http://schemas.microsoft.com/office/word/2010/wordml" xmlns:wpg="http://schemas.microsoft.com/office/word/2010/wordprocessingGroup" xmlns:wpi="http://schemas.microsoft.com/office/word/2010/wordprocessingInk" xmlns:wne="http://schemas.microsoft.com/office/word/2006/wordml" xmlns:wps="http://schemas.microsoft.com/office/word/2010/wordprocessingShape" mc:Ignorable="w14 wp14">
+<w:numbering xmlns:wpc="http://schemas.microsoft.com/office/word/2010/wordprocessingCanvas" xmlns:mc="http://schemas.openxmlformats.org/markup-compatibility/2006" xmlns:o="urn:schemas-microsoft-com:office:office" xmlns:r="http://schemas.openxmlformats.org/officeDocument/2006/relationships" xmlns:m="http://schemas.openxmlformats.org/officeDocument/2006/math" xmlns:v="urn:schemas-microsoft-com:vml" xmlns:wp14="http://schemas.microsoft.com/office/word/2010/wordprocessingDrawing" xmlns:wp="http://schemas.openxmlformats.org/drawingml/2006/wordprocessingDrawing" xmlns:w10="urn:schemas-microsoft-com:office:word" xmlns:w="http://schemas.openxmlformats.org/wordprocessingml/2006/main" xmlns:w14="http://schemas.microsoft.com/office/word/2010/wordml" xmlns:w15="http://schemas.microsoft.com/office/word/2012/wordml" xmlns:wpg="http://schemas.microsoft.com/office/word/2010/wordprocessingGroup" xmlns:wpi="http://schemas.microsoft.com/office/word/2010/wordprocessingInk" xmlns:wne="http://schemas.microsoft.com/office/word/2006/wordml" xmlns:wps="http://schemas.microsoft.com/office/word/2010/wordprocessingShape" mc:Ignorable="w14 w15 wp14">
   <w:abstractNum w:abstractNumId="0">
     <w:nsid w:val="33F61128"/>
     <w:multiLevelType w:val="hybridMultilevel"/>
@@ -21970,7 +22200,7 @@
 </file>
 
 <file path=word/styles.xml><?xml version="1.0" encoding="utf-8"?>
-<w:styles xmlns:mc="http://schemas.openxmlformats.org/markup-compatibility/2006" xmlns:r="http://schemas.openxmlformats.org/officeDocument/2006/relationships" xmlns:w="http://schemas.openxmlformats.org/wordprocessingml/2006/main" xmlns:w14="http://schemas.microsoft.com/office/word/2010/wordml" mc:Ignorable="w14">
+<w:styles xmlns:mc="http://schemas.openxmlformats.org/markup-compatibility/2006" xmlns:r="http://schemas.openxmlformats.org/officeDocument/2006/relationships" xmlns:w="http://schemas.openxmlformats.org/wordprocessingml/2006/main" xmlns:w14="http://schemas.microsoft.com/office/word/2010/wordml" xmlns:w15="http://schemas.microsoft.com/office/word/2012/wordml" mc:Ignorable="w14 w15">
   <w:docDefaults>
     <w:rPrDefault>
       <w:rPr>
@@ -21982,411 +22212,378 @@
     </w:rPrDefault>
     <w:pPrDefault/>
   </w:docDefaults>
-  <w:latentStyles w:defLockedState="0" w:defUIPriority="99" w:defSemiHidden="1" w:defUnhideWhenUsed="1" w:defQFormat="0" w:count="267">
-    <w:lsdException w:name="Normal" w:semiHidden="0" w:uiPriority="0" w:unhideWhenUsed="0" w:qFormat="1"/>
-    <w:lsdException w:name="heading 1" w:semiHidden="0" w:uiPriority="9" w:unhideWhenUsed="0" w:qFormat="1"/>
-    <w:lsdException w:name="heading 2" w:uiPriority="9" w:qFormat="1"/>
-    <w:lsdException w:name="heading 3" w:uiPriority="9" w:qFormat="1"/>
-    <w:lsdException w:name="heading 4" w:uiPriority="9" w:qFormat="1"/>
-    <w:lsdException w:name="heading 5" w:uiPriority="9" w:qFormat="1"/>
-    <w:lsdException w:name="heading 6" w:uiPriority="9" w:qFormat="1"/>
-    <w:lsdException w:name="heading 7" w:uiPriority="9" w:qFormat="1"/>
-    <w:lsdException w:name="heading 8" w:uiPriority="9" w:qFormat="1"/>
-    <w:lsdException w:name="heading 9" w:uiPriority="9" w:qFormat="1"/>
-    <w:lsdException w:name="toc 1" w:uiPriority="39"/>
-    <w:lsdException w:name="toc 2" w:uiPriority="39"/>
-    <w:lsdException w:name="toc 3" w:uiPriority="39"/>
-    <w:lsdException w:name="toc 4" w:uiPriority="39"/>
-    <w:lsdException w:name="toc 5" w:uiPriority="39"/>
-    <w:lsdException w:name="toc 6" w:uiPriority="39"/>
-    <w:lsdException w:name="toc 7" w:uiPriority="39"/>
-    <w:lsdException w:name="toc 8" w:uiPriority="39"/>
-    <w:lsdException w:name="toc 9" w:uiPriority="39"/>
-    <w:lsdException w:name="caption" w:uiPriority="35" w:qFormat="1"/>
-    <w:lsdException w:name="Title" w:semiHidden="0" w:uiPriority="10" w:unhideWhenUsed="0" w:qFormat="1"/>
-    <w:lsdException w:name="Default Paragraph Font" w:uiPriority="1"/>
-    <w:lsdException w:name="Subtitle" w:semiHidden="0" w:uiPriority="11" w:unhideWhenUsed="0" w:qFormat="1"/>
-    <w:lsdException w:name="Strong" w:semiHidden="0" w:uiPriority="22" w:unhideWhenUsed="0" w:qFormat="1"/>
-    <w:lsdException w:name="Emphasis" w:semiHidden="0" w:uiPriority="20" w:unhideWhenUsed="0" w:qFormat="1"/>
-    <w:lsdException w:name="Table Grid" w:semiHidden="0" w:uiPriority="59" w:unhideWhenUsed="0"/>
-    <w:lsdException w:name="Placeholder Text" w:unhideWhenUsed="0"/>
-    <w:lsdException w:name="No Spacing" w:semiHidden="0" w:uiPriority="1" w:unhideWhenUsed="0" w:qFormat="1"/>
-    <w:lsdException w:name="Light Shading" w:semiHidden="0" w:uiPriority="60" w:unhideWhenUsed="0"/>
-    <w:lsdException w:name="Light List" w:semiHidden="0" w:uiPriority="61" w:unhideWhenUsed="0"/>
-    <w:lsdException w:name="Light Grid" w:semiHidden="0" w:uiPriority="62" w:unhideWhenUsed="0"/>
-    <w:lsdException w:name="Medium Shading 1" w:semiHidden="0" w:uiPriority="63" w:unhideWhenUsed="0"/>
-    <w:lsdException w:name="Medium Shading 2" w:semiHidden="0" w:uiPriority="64" w:unhideWhenUsed="0"/>
-    <w:lsdException w:name="Medium List 1" w:semiHidden="0" w:uiPriority="65" w:unhideWhenUsed="0"/>
-    <w:lsdException w:name="Medium List 2" w:semiHidden="0" w:uiPriority="66" w:unhideWhenUsed="0"/>
-    <w:lsdException w:name="Medium Grid 1" w:semiHidden="0" w:uiPriority="67" w:unhideWhenUsed="0"/>
-    <w:lsdException w:name="Medium Grid 2" w:semiHidden="0" w:uiPriority="68" w:unhideWhenUsed="0"/>
-    <w:lsdException w:name="Medium Grid 3" w:semiHidden="0" w:uiPriority="69" w:unhideWhenUsed="0"/>
-    <w:lsdException w:name="Dark List" w:semiHidden="0" w:uiPriority="70" w:unhideWhenUsed="0"/>
-    <w:lsdException w:name="Colorful Shading" w:semiHidden="0" w:uiPriority="71" w:unhideWhenUsed="0"/>
-    <w:lsdException w:name="Colorful List" w:semiHidden="0" w:uiPriority="72" w:unhideWhenUsed="0"/>
-    <w:lsdException w:name="Colorful Grid" w:semiHidden="0" w:uiPriority="73" w:unhideWhenUsed="0"/>
-    <w:lsdException w:name="Light Shading Accent 1" w:semiHidden="0" w:uiPriority="60" w:unhideWhenUsed="0"/>
-    <w:lsdException w:name="Light List Accent 1" w:semiHidden="0" w:uiPriority="61" w:unhideWhenUsed="0"/>
-    <w:lsdException w:name="Light Grid Accent 1" w:semiHidden="0" w:uiPriority="62" w:unhideWhenUsed="0"/>
-    <w:lsdException w:name="Medium Shading 1 Accent 1" w:semiHidden="0" w:uiPriority="63" w:unhideWhenUsed="0"/>
-    <w:lsdException w:name="Medium Shading 2 Accent 1" w:semiHidden="0" w:uiPriority="64" w:unhideWhenUsed="0"/>
-    <w:lsdException w:name="Medium List 1 Accent 1" w:semiHidden="0" w:uiPriority="65" w:unhideWhenUsed="0"/>
-    <w:lsdException w:name="Revision" w:unhideWhenUsed="0"/>
-    <w:lsdException w:name="List Paragraph" w:semiHidden="0" w:uiPriority="34" w:unhideWhenUsed="0" w:qFormat="1"/>
-    <w:lsdException w:name="Quote" w:semiHidden="0" w:uiPriority="29" w:unhideWhenUsed="0" w:qFormat="1"/>
-    <w:lsdException w:name="Intense Quote" w:semiHidden="0" w:uiPriority="30" w:unhideWhenUsed="0" w:qFormat="1"/>
-    <w:lsdException w:name="Medium List 2 Accent 1" w:semiHidden="0" w:uiPriority="66" w:unhideWhenUsed="0"/>
-    <w:lsdException w:name="Medium Grid 1 Accent 1" w:semiHidden="0" w:uiPriority="67" w:unhideWhenUsed="0"/>
-    <w:lsdException w:name="Medium Grid 2 Accent 1" w:semiHidden="0" w:uiPriority="68" w:unhideWhenUsed="0"/>
-    <w:lsdException w:name="Medium Grid 3 Accent 1" w:semiHidden="0" w:uiPriority="69" w:unhideWhenUsed="0"/>
-    <w:lsdException w:name="Dark List Accent 1" w:semiHidden="0" w:uiPriority="70" w:unhideWhenUsed="0"/>
-    <w:lsdException w:name="Colorful Shading Accent 1" w:semiHidden="0" w:uiPriority="71" w:unhideWhenUsed="0"/>
-    <w:lsdException w:name="Colorful List Accent 1" w:semiHidden="0" w:uiPriority="72" w:unhideWhenUsed="0"/>
-    <w:lsdException w:name="Colorful Grid Accent 1" w:semiHidden="0" w:uiPriority="73" w:unhideWhenUsed="0"/>
-    <w:lsdException w:name="Light Shading Accent 2" w:semiHidden="0" w:uiPriority="60" w:unhideWhenUsed="0"/>
-    <w:lsdException w:name="Light List Accent 2" w:semiHidden="0" w:uiPriority="61" w:unhideWhenUsed="0"/>
-    <w:lsdException w:name="Light Grid Accent 2" w:semiHidden="0" w:uiPriority="62" w:unhideWhenUsed="0"/>
-    <w:lsdException w:name="Medium Shading 1 Accent 2" w:semiHidden="0" w:uiPriority="63" w:unhideWhenUsed="0"/>
-    <w:lsdException w:name="Medium Shading 2 Accent 2" w:semiHidden="0" w:uiPriority="64" w:unhideWhenUsed="0"/>
-    <w:lsdException w:name="Medium List 1 Accent 2" w:semiHidden="0" w:uiPriority="65" w:unhideWhenUsed="0"/>
-    <w:lsdException w:name="Medium List 2 Accent 2" w:semiHidden="0" w:uiPriority="66" w:unhideWhenUsed="0"/>
-    <w:lsdException w:name="Medium Grid 1 Accent 2" w:semiHidden="0" w:uiPriority="67" w:unhideWhenUsed="0"/>
-    <w:lsdException w:name="Medium Grid 2 Accent 2" w:semiHidden="0" w:uiPriority="68" w:unhideWhenUsed="0"/>
-    <w:lsdException w:name="Medium Grid 3 Accent 2" w:semiHidden="0" w:uiPriority="69" w:unhideWhenUsed="0"/>
-    <w:lsdException w:name="Dark List Accent 2" w:semiHidden="0" w:uiPriority="70" w:unhideWhenUsed="0"/>
-    <w:lsdException w:name="Colorful Shading Accent 2" w:semiHidden="0" w:uiPriority="71" w:unhideWhenUsed="0"/>
-    <w:lsdException w:name="Colorful List Accent 2" w:semiHidden="0" w:uiPriority="72" w:unhideWhenUsed="0"/>
-    <w:lsdException w:name="Colorful Grid Accent 2" w:semiHidden="0" w:uiPriority="73" w:unhideWhenUsed="0"/>
-    <w:lsdException w:name="Light Shading Accent 3" w:semiHidden="0" w:uiPriority="60" w:unhideWhenUsed="0"/>
-    <w:lsdException w:name="Light List Accent 3" w:semiHidden="0" w:uiPriority="61" w:unhideWhenUsed="0"/>
-    <w:lsdException w:name="Light Grid Accent 3" w:semiHidden="0" w:uiPriority="62" w:unhideWhenUsed="0"/>
-    <w:lsdException w:name="Medium Shading 1 Accent 3" w:semiHidden="0" w:uiPriority="63" w:unhideWhenUsed="0"/>
-    <w:lsdException w:name="Medium Shading 2 Accent 3" w:semiHidden="0" w:uiPriority="64" w:unhideWhenUsed="0"/>
-    <w:lsdException w:name="Medium List 1 Accent 3" w:semiHidden="0" w:uiPriority="65" w:unhideWhenUsed="0"/>
-    <w:lsdException w:name="Medium List 2 Accent 3" w:semiHidden="0" w:uiPriority="66" w:unhideWhenUsed="0"/>
-    <w:lsdException w:name="Medium Grid 1 Accent 3" w:semiHidden="0" w:uiPriority="67" w:unhideWhenUsed="0"/>
-    <w:lsdException w:name="Medium Grid 2 Accent 3" w:semiHidden="0" w:uiPriority="68" w:unhideWhenUsed="0"/>
-    <w:lsdException w:name="Medium Grid 3 Accent 3" w:semiHidden="0" w:uiPriority="69" w:unhideWhenUsed="0"/>
-    <w:lsdException w:name="Dark List Accent 3" w:semiHidden="0" w:uiPriority="70" w:unhideWhenUsed="0"/>
-    <w:lsdException w:name="Colorful Shading Accent 3" w:semiHidden="0" w:uiPriority="71" w:unhideWhenUsed="0"/>
-    <w:lsdException w:name="Colorful List Accent 3" w:semiHidden="0" w:uiPriority="72" w:unhideWhenUsed="0"/>
-    <w:lsdException w:name="Colorful Grid Accent 3" w:semiHidden="0" w:uiPriority="73" w:unhideWhenUsed="0"/>
-    <w:lsdException w:name="Light Shading Accent 4" w:semiHidden="0" w:uiPriority="60" w:unhideWhenUsed="0"/>
-    <w:lsdException w:name="Light List Accent 4" w:semiHidden="0" w:uiPriority="61" w:unhideWhenUsed="0"/>
-    <w:lsdException w:name="Light Grid Accent 4" w:semiHidden="0" w:uiPriority="62" w:unhideWhenUsed="0"/>
-    <w:lsdException w:name="Medium Shading 1 Accent 4" w:semiHidden="0" w:uiPriority="63" w:unhideWhenUsed="0"/>
-    <w:lsdException w:name="Medium Shading 2 Accent 4" w:semiHidden="0" w:uiPriority="64" w:unhideWhenUsed="0"/>
-    <w:lsdException w:name="Medium List 1 Accent 4" w:semiHidden="0" w:uiPriority="65" w:unhideWhenUsed="0"/>
-    <w:lsdException w:name="Medium List 2 Accent 4" w:semiHidden="0" w:uiPriority="66" w:unhideWhenUsed="0"/>
-    <w:lsdException w:name="Medium Grid 1 Accent 4" w:semiHidden="0" w:uiPriority="67" w:unhideWhenUsed="0"/>
-    <w:lsdException w:name="Medium Grid 2 Accent 4" w:semiHidden="0" w:uiPriority="68" w:unhideWhenUsed="0"/>
-    <w:lsdException w:name="Medium Grid 3 Accent 4" w:semiHidden="0" w:uiPriority="69" w:unhideWhenUsed="0"/>
-    <w:lsdException w:name="Dark List Accent 4" w:semiHidden="0" w:uiPriority="70" w:unhideWhenUsed="0"/>
-    <w:lsdException w:name="Colorful Shading Accent 4" w:semiHidden="0" w:uiPriority="71" w:unhideWhenUsed="0"/>
-    <w:lsdException w:name="Colorful List Accent 4" w:semiHidden="0" w:uiPriority="72" w:unhideWhenUsed="0"/>
-    <w:lsdException w:name="Colorful Grid Accent 4" w:semiHidden="0" w:uiPriority="73" w:unhideWhenUsed="0"/>
-    <w:lsdException w:name="Light Shading Accent 5" w:semiHidden="0" w:uiPriority="60" w:unhideWhenUsed="0"/>
-    <w:lsdException w:name="Light List Accent 5" w:semiHidden="0" w:uiPriority="61" w:unhideWhenUsed="0"/>
-    <w:lsdException w:name="Light Grid Accent 5" w:semiHidden="0" w:uiPriority="62" w:unhideWhenUsed="0"/>
-    <w:lsdException w:name="Medium Shading 1 Accent 5" w:semiHidden="0" w:uiPriority="63" w:unhideWhenUsed="0"/>
-    <w:lsdException w:name="Medium Shading 2 Accent 5" w:semiHidden="0" w:uiPriority="64" w:unhideWhenUsed="0"/>
-    <w:lsdException w:name="Medium List 1 Accent 5" w:semiHidden="0" w:uiPriority="65" w:unhideWhenUsed="0"/>
-    <w:lsdException w:name="Medium List 2 Accent 5" w:semiHidden="0" w:uiPriority="66" w:unhideWhenUsed="0"/>
-    <w:lsdException w:name="Medium Grid 1 Accent 5" w:semiHidden="0" w:uiPriority="67" w:unhideWhenUsed="0"/>
-    <w:lsdException w:name="Medium Grid 2 Accent 5" w:semiHidden="0" w:uiPriority="68" w:unhideWhenUsed="0"/>
-    <w:lsdException w:name="Medium Grid 3 Accent 5" w:semiHidden="0" w:uiPriority="69" w:unhideWhenUsed="0"/>
-    <w:lsdException w:name="Dark List Accent 5" w:semiHidden="0" w:uiPriority="70" w:unhideWhenUsed="0"/>
-    <w:lsdException w:name="Colorful Shading Accent 5" w:semiHidden="0" w:uiPriority="71" w:unhideWhenUsed="0"/>
-    <w:lsdException w:name="Colorful List Accent 5" w:semiHidden="0" w:uiPriority="72" w:unhideWhenUsed="0"/>
-    <w:lsdException w:name="Colorful Grid Accent 5" w:semiHidden="0" w:uiPriority="73" w:unhideWhenUsed="0"/>
-    <w:lsdException w:name="Light Shading Accent 6" w:semiHidden="0" w:uiPriority="60" w:unhideWhenUsed="0"/>
-    <w:lsdException w:name="Light List Accent 6" w:semiHidden="0" w:uiPriority="61" w:unhideWhenUsed="0"/>
-    <w:lsdException w:name="Light Grid Accent 6" w:semiHidden="0" w:uiPriority="62" w:unhideWhenUsed="0"/>
-    <w:lsdException w:name="Medium Shading 1 Accent 6" w:semiHidden="0" w:uiPriority="63" w:unhideWhenUsed="0"/>
-    <w:lsdException w:name="Medium Shading 2 Accent 6" w:semiHidden="0" w:uiPriority="64" w:unhideWhenUsed="0"/>
-    <w:lsdException w:name="Medium List 1 Accent 6" w:semiHidden="0" w:uiPriority="65" w:unhideWhenUsed="0"/>
-    <w:lsdException w:name="Medium List 2 Accent 6" w:semiHidden="0" w:uiPriority="66" w:unhideWhenUsed="0"/>
-    <w:lsdException w:name="Medium Grid 1 Accent 6" w:semiHidden="0" w:uiPriority="67" w:unhideWhenUsed="0"/>
-    <w:lsdException w:name="Medium Grid 2 Accent 6" w:semiHidden="0" w:uiPriority="68" w:unhideWhenUsed="0"/>
-    <w:lsdException w:name="Medium Grid 3 Accent 6" w:semiHidden="0" w:uiPriority="69" w:unhideWhenUsed="0"/>
-    <w:lsdException w:name="Dark List Accent 6" w:semiHidden="0" w:uiPriority="70" w:unhideWhenUsed="0"/>
-    <w:lsdException w:name="Colorful Shading Accent 6" w:semiHidden="0" w:uiPriority="71" w:unhideWhenUsed="0"/>
-    <w:lsdException w:name="Colorful List Accent 6" w:semiHidden="0" w:uiPriority="72" w:unhideWhenUsed="0"/>
-    <w:lsdException w:name="Colorful Grid Accent 6" w:semiHidden="0" w:uiPriority="73" w:unhideWhenUsed="0"/>
-    <w:lsdException w:name="Subtle Emphasis" w:semiHidden="0" w:uiPriority="19" w:unhideWhenUsed="0" w:qFormat="1"/>
-    <w:lsdException w:name="Intense Emphasis" w:semiHidden="0" w:uiPriority="21" w:unhideWhenUsed="0" w:qFormat="1"/>
-    <w:lsdException w:name="Subtle Reference" w:semiHidden="0" w:uiPriority="31" w:unhideWhenUsed="0" w:qFormat="1"/>
-    <w:lsdException w:name="Intense Reference" w:semiHidden="0" w:uiPriority="32" w:unhideWhenUsed="0" w:qFormat="1"/>
-    <w:lsdException w:name="Book Title" w:semiHidden="0" w:uiPriority="33" w:unhideWhenUsed="0" w:qFormat="1"/>
-    <w:lsdException w:name="Bibliography" w:uiPriority="37"/>
-    <w:lsdException w:name="TOC Heading" w:uiPriority="39" w:qFormat="1"/>
-  </w:latentStyles>
-  <w:style w:type="paragraph" w:default="1" w:styleId="Normal">
-    <w:name w:val="Normal"/>
-    <w:qFormat/>
-  </w:style>
-  <w:style w:type="character" w:default="1" w:styleId="Fuentedeprrafopredeter">
-    <w:name w:val="Default Paragraph Font"/>
-    <w:uiPriority w:val="1"/>
-    <w:semiHidden/>
-    <w:unhideWhenUsed/>
-  </w:style>
-  <w:style w:type="table" w:default="1" w:styleId="Tablanormal">
-    <w:name w:val="Normal Table"/>
-    <w:uiPriority w:val="99"/>
-    <w:semiHidden/>
-    <w:unhideWhenUsed/>
-    <w:tblPr>
-      <w:tblInd w:w="0" w:type="dxa"/>
-      <w:tblCellMar>
-        <w:top w:w="0" w:type="dxa"/>
-        <w:left w:w="108" w:type="dxa"/>
-        <w:bottom w:w="0" w:type="dxa"/>
-        <w:right w:w="108" w:type="dxa"/>
-      </w:tblCellMar>
-    </w:tblPr>
-  </w:style>
-  <w:style w:type="numbering" w:default="1" w:styleId="Sinlista">
-    <w:name w:val="No List"/>
-    <w:uiPriority w:val="99"/>
-    <w:semiHidden/>
-    <w:unhideWhenUsed/>
-  </w:style>
-  <w:style w:type="table" w:styleId="Tablaconcuadrcula">
-    <w:name w:val="Table Grid"/>
-    <w:basedOn w:val="Tablanormal"/>
-    <w:uiPriority w:val="59"/>
-    <w:rsid w:val="006907A4"/>
-    <w:tblPr>
-      <w:tblBorders>
-        <w:top w:val="single" w:sz="4" w:space="0" w:color="auto"/>
-        <w:left w:val="single" w:sz="4" w:space="0" w:color="auto"/>
-        <w:bottom w:val="single" w:sz="4" w:space="0" w:color="auto"/>
-        <w:right w:val="single" w:sz="4" w:space="0" w:color="auto"/>
-        <w:insideH w:val="single" w:sz="4" w:space="0" w:color="auto"/>
-        <w:insideV w:val="single" w:sz="4" w:space="0" w:color="auto"/>
-      </w:tblBorders>
-    </w:tblPr>
-  </w:style>
-  <w:style w:type="paragraph" w:styleId="Prrafodelista">
-    <w:name w:val="List Paragraph"/>
-    <w:basedOn w:val="Normal"/>
-    <w:uiPriority w:val="34"/>
-    <w:qFormat/>
-    <w:rsid w:val="00054002"/>
-    <w:pPr>
-      <w:ind w:left="720"/>
-      <w:contextualSpacing/>
-    </w:pPr>
-  </w:style>
-  <w:style w:type="character" w:styleId="Textodelmarcadordeposicin">
-    <w:name w:val="Placeholder Text"/>
-    <w:basedOn w:val="Fuentedeprrafopredeter"/>
-    <w:uiPriority w:val="99"/>
-    <w:semiHidden/>
-    <w:rsid w:val="00003FDC"/>
-    <w:rPr>
-      <w:color w:val="808080"/>
-    </w:rPr>
-  </w:style>
-  <w:style w:type="paragraph" w:styleId="Textodeglobo">
-    <w:name w:val="Balloon Text"/>
-    <w:basedOn w:val="Normal"/>
-    <w:link w:val="TextodegloboCar"/>
-    <w:uiPriority w:val="99"/>
-    <w:semiHidden/>
-    <w:unhideWhenUsed/>
-    <w:rsid w:val="00665780"/>
-    <w:rPr>
-      <w:rFonts w:ascii="Tahoma" w:hAnsi="Tahoma" w:cs="Tahoma"/>
-      <w:sz w:val="16"/>
-      <w:szCs w:val="16"/>
-    </w:rPr>
-  </w:style>
-  <w:style w:type="character" w:customStyle="1" w:styleId="TextodegloboCar">
-    <w:name w:val="Texto de globo Car"/>
-    <w:basedOn w:val="Fuentedeprrafopredeter"/>
-    <w:link w:val="Textodeglobo"/>
-    <w:uiPriority w:val="99"/>
-    <w:semiHidden/>
-    <w:rsid w:val="00665780"/>
-    <w:rPr>
-      <w:rFonts w:ascii="Tahoma" w:hAnsi="Tahoma" w:cs="Tahoma"/>
-      <w:sz w:val="16"/>
-      <w:szCs w:val="16"/>
-    </w:rPr>
-  </w:style>
-  <w:style w:type="character" w:styleId="Hipervnculo">
-    <w:name w:val="Hyperlink"/>
-    <w:basedOn w:val="Fuentedeprrafopredeter"/>
-    <w:uiPriority w:val="99"/>
-    <w:unhideWhenUsed/>
-    <w:rsid w:val="002344DF"/>
-    <w:rPr>
-      <w:color w:val="0000FF"/>
-      <w:u w:val="single"/>
-    </w:rPr>
-  </w:style>
-  <w:style w:type="paragraph" w:styleId="Sinespaciado">
-    <w:name w:val="No Spacing"/>
-    <w:uiPriority w:val="1"/>
-    <w:qFormat/>
-    <w:rsid w:val="00210F89"/>
-  </w:style>
-</w:styles>
-</file>
-
-<file path=word/stylesWithEffects.xml><?xml version="1.0" encoding="utf-8"?>
-<w:styles xmlns:wpc="http://schemas.microsoft.com/office/word/2010/wordprocessingCanvas" xmlns:mc="http://schemas.openxmlformats.org/markup-compatibility/2006" xmlns:o="urn:schemas-microsoft-com:office:office" xmlns:r="http://schemas.openxmlformats.org/officeDocument/2006/relationships" xmlns:m="http://schemas.openxmlformats.org/officeDocument/2006/math" xmlns:v="urn:schemas-microsoft-com:vml" xmlns:wp14="http://schemas.microsoft.com/office/word/2010/wordprocessingDrawing" xmlns:wp="http://schemas.openxmlformats.org/drawingml/2006/wordprocessingDrawing" xmlns:w10="urn:schemas-microsoft-com:office:word" xmlns:w="http://schemas.openxmlformats.org/wordprocessingml/2006/main" xmlns:w14="http://schemas.microsoft.com/office/word/2010/wordml" xmlns:wpg="http://schemas.microsoft.com/office/word/2010/wordprocessingGroup" xmlns:wpi="http://schemas.microsoft.com/office/word/2010/wordprocessingInk" xmlns:wne="http://schemas.microsoft.com/office/word/2006/wordml" xmlns:wps="http://schemas.microsoft.com/office/word/2010/wordprocessingShape" mc:Ignorable="w14 wp14">
-  <w:docDefaults>
-    <w:rPrDefault>
-      <w:rPr>
-        <w:rFonts w:asciiTheme="minorHAnsi" w:eastAsiaTheme="minorEastAsia" w:hAnsiTheme="minorHAnsi" w:cstheme="minorBidi"/>
-        <w:sz w:val="24"/>
-        <w:szCs w:val="24"/>
-        <w:lang w:val="en-US" w:eastAsia="en-US" w:bidi="ar-SA"/>
-      </w:rPr>
-    </w:rPrDefault>
-    <w:pPrDefault/>
-  </w:docDefaults>
-  <w:latentStyles w:defLockedState="0" w:defUIPriority="99" w:defSemiHidden="1" w:defUnhideWhenUsed="1" w:defQFormat="0" w:count="267">
-    <w:lsdException w:name="Normal" w:semiHidden="0" w:uiPriority="0" w:unhideWhenUsed="0" w:qFormat="1"/>
-    <w:lsdException w:name="heading 1" w:semiHidden="0" w:uiPriority="9" w:unhideWhenUsed="0" w:qFormat="1"/>
-    <w:lsdException w:name="heading 2" w:uiPriority="9" w:qFormat="1"/>
-    <w:lsdException w:name="heading 3" w:uiPriority="9" w:qFormat="1"/>
-    <w:lsdException w:name="heading 4" w:uiPriority="9" w:qFormat="1"/>
-    <w:lsdException w:name="heading 5" w:uiPriority="9" w:qFormat="1"/>
-    <w:lsdException w:name="heading 6" w:uiPriority="9" w:qFormat="1"/>
-    <w:lsdException w:name="heading 7" w:uiPriority="9" w:qFormat="1"/>
-    <w:lsdException w:name="heading 8" w:uiPriority="9" w:qFormat="1"/>
-    <w:lsdException w:name="heading 9" w:uiPriority="9" w:qFormat="1"/>
-    <w:lsdException w:name="toc 1" w:uiPriority="39"/>
-    <w:lsdException w:name="toc 2" w:uiPriority="39"/>
-    <w:lsdException w:name="toc 3" w:uiPriority="39"/>
-    <w:lsdException w:name="toc 4" w:uiPriority="39"/>
-    <w:lsdException w:name="toc 5" w:uiPriority="39"/>
-    <w:lsdException w:name="toc 6" w:uiPriority="39"/>
-    <w:lsdException w:name="toc 7" w:uiPriority="39"/>
-    <w:lsdException w:name="toc 8" w:uiPriority="39"/>
-    <w:lsdException w:name="toc 9" w:uiPriority="39"/>
-    <w:lsdException w:name="caption" w:uiPriority="35" w:qFormat="1"/>
-    <w:lsdException w:name="Title" w:semiHidden="0" w:uiPriority="10" w:unhideWhenUsed="0" w:qFormat="1"/>
-    <w:lsdException w:name="Default Paragraph Font" w:uiPriority="1"/>
-    <w:lsdException w:name="Subtitle" w:semiHidden="0" w:uiPriority="11" w:unhideWhenUsed="0" w:qFormat="1"/>
-    <w:lsdException w:name="Strong" w:semiHidden="0" w:uiPriority="22" w:unhideWhenUsed="0" w:qFormat="1"/>
-    <w:lsdException w:name="Emphasis" w:semiHidden="0" w:uiPriority="20" w:unhideWhenUsed="0" w:qFormat="1"/>
-    <w:lsdException w:name="Table Grid" w:semiHidden="0" w:uiPriority="59" w:unhideWhenUsed="0"/>
-    <w:lsdException w:name="Placeholder Text" w:unhideWhenUsed="0"/>
-    <w:lsdException w:name="No Spacing" w:semiHidden="0" w:uiPriority="1" w:unhideWhenUsed="0" w:qFormat="1"/>
-    <w:lsdException w:name="Light Shading" w:semiHidden="0" w:uiPriority="60" w:unhideWhenUsed="0"/>
-    <w:lsdException w:name="Light List" w:semiHidden="0" w:uiPriority="61" w:unhideWhenUsed="0"/>
-    <w:lsdException w:name="Light Grid" w:semiHidden="0" w:uiPriority="62" w:unhideWhenUsed="0"/>
-    <w:lsdException w:name="Medium Shading 1" w:semiHidden="0" w:uiPriority="63" w:unhideWhenUsed="0"/>
-    <w:lsdException w:name="Medium Shading 2" w:semiHidden="0" w:uiPriority="64" w:unhideWhenUsed="0"/>
-    <w:lsdException w:name="Medium List 1" w:semiHidden="0" w:uiPriority="65" w:unhideWhenUsed="0"/>
-    <w:lsdException w:name="Medium List 2" w:semiHidden="0" w:uiPriority="66" w:unhideWhenUsed="0"/>
-    <w:lsdException w:name="Medium Grid 1" w:semiHidden="0" w:uiPriority="67" w:unhideWhenUsed="0"/>
-    <w:lsdException w:name="Medium Grid 2" w:semiHidden="0" w:uiPriority="68" w:unhideWhenUsed="0"/>
-    <w:lsdException w:name="Medium Grid 3" w:semiHidden="0" w:uiPriority="69" w:unhideWhenUsed="0"/>
-    <w:lsdException w:name="Dark List" w:semiHidden="0" w:uiPriority="70" w:unhideWhenUsed="0"/>
-    <w:lsdException w:name="Colorful Shading" w:semiHidden="0" w:uiPriority="71" w:unhideWhenUsed="0"/>
-    <w:lsdException w:name="Colorful List" w:semiHidden="0" w:uiPriority="72" w:unhideWhenUsed="0"/>
-    <w:lsdException w:name="Colorful Grid" w:semiHidden="0" w:uiPriority="73" w:unhideWhenUsed="0"/>
-    <w:lsdException w:name="Light Shading Accent 1" w:semiHidden="0" w:uiPriority="60" w:unhideWhenUsed="0"/>
-    <w:lsdException w:name="Light List Accent 1" w:semiHidden="0" w:uiPriority="61" w:unhideWhenUsed="0"/>
-    <w:lsdException w:name="Light Grid Accent 1" w:semiHidden="0" w:uiPriority="62" w:unhideWhenUsed="0"/>
-    <w:lsdException w:name="Medium Shading 1 Accent 1" w:semiHidden="0" w:uiPriority="63" w:unhideWhenUsed="0"/>
-    <w:lsdException w:name="Medium Shading 2 Accent 1" w:semiHidden="0" w:uiPriority="64" w:unhideWhenUsed="0"/>
-    <w:lsdException w:name="Medium List 1 Accent 1" w:semiHidden="0" w:uiPriority="65" w:unhideWhenUsed="0"/>
-    <w:lsdException w:name="Revision" w:unhideWhenUsed="0"/>
-    <w:lsdException w:name="List Paragraph" w:semiHidden="0" w:uiPriority="34" w:unhideWhenUsed="0" w:qFormat="1"/>
-    <w:lsdException w:name="Quote" w:semiHidden="0" w:uiPriority="29" w:unhideWhenUsed="0" w:qFormat="1"/>
-    <w:lsdException w:name="Intense Quote" w:semiHidden="0" w:uiPriority="30" w:unhideWhenUsed="0" w:qFormat="1"/>
-    <w:lsdException w:name="Medium List 2 Accent 1" w:semiHidden="0" w:uiPriority="66" w:unhideWhenUsed="0"/>
-    <w:lsdException w:name="Medium Grid 1 Accent 1" w:semiHidden="0" w:uiPriority="67" w:unhideWhenUsed="0"/>
-    <w:lsdException w:name="Medium Grid 2 Accent 1" w:semiHidden="0" w:uiPriority="68" w:unhideWhenUsed="0"/>
-    <w:lsdException w:name="Medium Grid 3 Accent 1" w:semiHidden="0" w:uiPriority="69" w:unhideWhenUsed="0"/>
-    <w:lsdException w:name="Dark List Accent 1" w:semiHidden="0" w:uiPriority="70" w:unhideWhenUsed="0"/>
-    <w:lsdException w:name="Colorful Shading Accent 1" w:semiHidden="0" w:uiPriority="71" w:unhideWhenUsed="0"/>
-    <w:lsdException w:name="Colorful List Accent 1" w:semiHidden="0" w:uiPriority="72" w:unhideWhenUsed="0"/>
-    <w:lsdException w:name="Colorful Grid Accent 1" w:semiHidden="0" w:uiPriority="73" w:unhideWhenUsed="0"/>
-    <w:lsdException w:name="Light Shading Accent 2" w:semiHidden="0" w:uiPriority="60" w:unhideWhenUsed="0"/>
-    <w:lsdException w:name="Light List Accent 2" w:semiHidden="0" w:uiPriority="61" w:unhideWhenUsed="0"/>
-    <w:lsdException w:name="Light Grid Accent 2" w:semiHidden="0" w:uiPriority="62" w:unhideWhenUsed="0"/>
-    <w:lsdException w:name="Medium Shading 1 Accent 2" w:semiHidden="0" w:uiPriority="63" w:unhideWhenUsed="0"/>
-    <w:lsdException w:name="Medium Shading 2 Accent 2" w:semiHidden="0" w:uiPriority="64" w:unhideWhenUsed="0"/>
-    <w:lsdException w:name="Medium List 1 Accent 2" w:semiHidden="0" w:uiPriority="65" w:unhideWhenUsed="0"/>
-    <w:lsdException w:name="Medium List 2 Accent 2" w:semiHidden="0" w:uiPriority="66" w:unhideWhenUsed="0"/>
-    <w:lsdException w:name="Medium Grid 1 Accent 2" w:semiHidden="0" w:uiPriority="67" w:unhideWhenUsed="0"/>
-    <w:lsdException w:name="Medium Grid 2 Accent 2" w:semiHidden="0" w:uiPriority="68" w:unhideWhenUsed="0"/>
-    <w:lsdException w:name="Medium Grid 3 Accent 2" w:semiHidden="0" w:uiPriority="69" w:unhideWhenUsed="0"/>
-    <w:lsdException w:name="Dark List Accent 2" w:semiHidden="0" w:uiPriority="70" w:unhideWhenUsed="0"/>
-    <w:lsdException w:name="Colorful Shading Accent 2" w:semiHidden="0" w:uiPriority="71" w:unhideWhenUsed="0"/>
-    <w:lsdException w:name="Colorful List Accent 2" w:semiHidden="0" w:uiPriority="72" w:unhideWhenUsed="0"/>
-    <w:lsdException w:name="Colorful Grid Accent 2" w:semiHidden="0" w:uiPriority="73" w:unhideWhenUsed="0"/>
-    <w:lsdException w:name="Light Shading Accent 3" w:semiHidden="0" w:uiPriority="60" w:unhideWhenUsed="0"/>
-    <w:lsdException w:name="Light List Accent 3" w:semiHidden="0" w:uiPriority="61" w:unhideWhenUsed="0"/>
-    <w:lsdException w:name="Light Grid Accent 3" w:semiHidden="0" w:uiPriority="62" w:unhideWhenUsed="0"/>
-    <w:lsdException w:name="Medium Shading 1 Accent 3" w:semiHidden="0" w:uiPriority="63" w:unhideWhenUsed="0"/>
-    <w:lsdException w:name="Medium Shading 2 Accent 3" w:semiHidden="0" w:uiPriority="64" w:unhideWhenUsed="0"/>
-    <w:lsdException w:name="Medium List 1 Accent 3" w:semiHidden="0" w:uiPriority="65" w:unhideWhenUsed="0"/>
-    <w:lsdException w:name="Medium List 2 Accent 3" w:semiHidden="0" w:uiPriority="66" w:unhideWhenUsed="0"/>
-    <w:lsdException w:name="Medium Grid 1 Accent 3" w:semiHidden="0" w:uiPriority="67" w:unhideWhenUsed="0"/>
-    <w:lsdException w:name="Medium Grid 2 Accent 3" w:semiHidden="0" w:uiPriority="68" w:unhideWhenUsed="0"/>
-    <w:lsdException w:name="Medium Grid 3 Accent 3" w:semiHidden="0" w:uiPriority="69" w:unhideWhenUsed="0"/>
-    <w:lsdException w:name="Dark List Accent 3" w:semiHidden="0" w:uiPriority="70" w:unhideWhenUsed="0"/>
-    <w:lsdException w:name="Colorful Shading Accent 3" w:semiHidden="0" w:uiPriority="71" w:unhideWhenUsed="0"/>
-    <w:lsdException w:name="Colorful List Accent 3" w:semiHidden="0" w:uiPriority="72" w:unhideWhenUsed="0"/>
-    <w:lsdException w:name="Colorful Grid Accent 3" w:semiHidden="0" w:uiPriority="73" w:unhideWhenUsed="0"/>
-    <w:lsdException w:name="Light Shading Accent 4" w:semiHidden="0" w:uiPriority="60" w:unhideWhenUsed="0"/>
-    <w:lsdException w:name="Light List Accent 4" w:semiHidden="0" w:uiPriority="61" w:unhideWhenUsed="0"/>
-    <w:lsdException w:name="Light Grid Accent 4" w:semiHidden="0" w:uiPriority="62" w:unhideWhenUsed="0"/>
-    <w:lsdException w:name="Medium Shading 1 Accent 4" w:semiHidden="0" w:uiPriority="63" w:unhideWhenUsed="0"/>
-    <w:lsdException w:name="Medium Shading 2 Accent 4" w:semiHidden="0" w:uiPriority="64" w:unhideWhenUsed="0"/>
-    <w:lsdException w:name="Medium List 1 Accent 4" w:semiHidden="0" w:uiPriority="65" w:unhideWhenUsed="0"/>
-    <w:lsdException w:name="Medium List 2 Accent 4" w:semiHidden="0" w:uiPriority="66" w:unhideWhenUsed="0"/>
-    <w:lsdException w:name="Medium Grid 1 Accent 4" w:semiHidden="0" w:uiPriority="67" w:unhideWhenUsed="0"/>
-    <w:lsdException w:name="Medium Grid 2 Accent 4" w:semiHidden="0" w:uiPriority="68" w:unhideWhenUsed="0"/>
-    <w:lsdException w:name="Medium Grid 3 Accent 4" w:semiHidden="0" w:uiPriority="69" w:unhideWhenUsed="0"/>
-    <w:lsdException w:name="Dark List Accent 4" w:semiHidden="0" w:uiPriority="70" w:unhideWhenUsed="0"/>
-    <w:lsdException w:name="Colorful Shading Accent 4" w:semiHidden="0" w:uiPriority="71" w:unhideWhenUsed="0"/>
-    <w:lsdException w:name="Colorful List Accent 4" w:semiHidden="0" w:uiPriority="72" w:unhideWhenUsed="0"/>
-    <w:lsdException w:name="Colorful Grid Accent 4" w:semiHidden="0" w:uiPriority="73" w:unhideWhenUsed="0"/>
-    <w:lsdException w:name="Light Shading Accent 5" w:semiHidden="0" w:uiPriority="60" w:unhideWhenUsed="0"/>
-    <w:lsdException w:name="Light List Accent 5" w:semiHidden="0" w:uiPriority="61" w:unhideWhenUsed="0"/>
-    <w:lsdException w:name="Light Grid Accent 5" w:semiHidden="0" w:uiPriority="62" w:unhideWhenUsed="0"/>
-    <w:lsdException w:name="Medium Shading 1 Accent 5" w:semiHidden="0" w:uiPriority="63" w:unhideWhenUsed="0"/>
-    <w:lsdException w:name="Medium Shading 2 Accent 5" w:semiHidden="0" w:uiPriority="64" w:unhideWhenUsed="0"/>
-    <w:lsdException w:name="Medium List 1 Accent 5" w:semiHidden="0" w:uiPriority="65" w:unhideWhenUsed="0"/>
-    <w:lsdException w:name="Medium List 2 Accent 5" w:semiHidden="0" w:uiPriority="66" w:unhideWhenUsed="0"/>
-    <w:lsdException w:name="Medium Grid 1 Accent 5" w:semiHidden="0" w:uiPriority="67" w:unhideWhenUsed="0"/>
-    <w:lsdException w:name="Medium Grid 2 Accent 5" w:semiHidden="0" w:uiPriority="68" w:unhideWhenUsed="0"/>
-    <w:lsdException w:name="Medium Grid 3 Accent 5" w:semiHidden="0" w:uiPriority="69" w:unhideWhenUsed="0"/>
-    <w:lsdException w:name="Dark List Accent 5" w:semiHidden="0" w:uiPriority="70" w:unhideWhenUsed="0"/>
-    <w:lsdException w:name="Colorful Shading Accent 5" w:semiHidden="0" w:uiPriority="71" w:unhideWhenUsed="0"/>
-    <w:lsdException w:name="Colorful List Accent 5" w:semiHidden="0" w:uiPriority="72" w:unhideWhenUsed="0"/>
-    <w:lsdException w:name="Colorful Grid Accent 5" w:semiHidden="0" w:uiPriority="73" w:unhideWhenUsed="0"/>
-    <w:lsdException w:name="Light Shading Accent 6" w:semiHidden="0" w:uiPriority="60" w:unhideWhenUsed="0"/>
-    <w:lsdException w:name="Light List Accent 6" w:semiHidden="0" w:uiPriority="61" w:unhideWhenUsed="0"/>
-    <w:lsdException w:name="Light Grid Accent 6" w:semiHidden="0" w:uiPriority="62" w:unhideWhenUsed="0"/>
-    <w:lsdException w:name="Medium Shading 1 Accent 6" w:semiHidden="0" w:uiPriority="63" w:unhideWhenUsed="0"/>
-    <w:lsdException w:name="Medium Shading 2 Accent 6" w:semiHidden="0" w:uiPriority="64" w:unhideWhenUsed="0"/>
-    <w:lsdException w:name="Medium List 1 Accent 6" w:semiHidden="0" w:uiPriority="65" w:unhideWhenUsed="0"/>
-    <w:lsdException w:name="Medium List 2 Accent 6" w:semiHidden="0" w:uiPriority="66" w:unhideWhenUsed="0"/>
-    <w:lsdException w:name="Medium Grid 1 Accent 6" w:semiHidden="0" w:uiPriority="67" w:unhideWhenUsed="0"/>
-    <w:lsdException w:name="Medium Grid 2 Accent 6" w:semiHidden="0" w:uiPriority="68" w:unhideWhenUsed="0"/>
-    <w:lsdException w:name="Medium Grid 3 Accent 6" w:semiHidden="0" w:uiPriority="69" w:unhideWhenUsed="0"/>
-    <w:lsdException w:name="Dark List Accent 6" w:semiHidden="0" w:uiPriority="70" w:unhideWhenUsed="0"/>
-    <w:lsdException w:name="Colorful Shading Accent 6" w:semiHidden="0" w:uiPriority="71" w:unhideWhenUsed="0"/>
-    <w:lsdException w:name="Colorful List Accent 6" w:semiHidden="0" w:uiPriority="72" w:unhideWhenUsed="0"/>
-    <w:lsdException w:name="Colorful Grid Accent 6" w:semiHidden="0" w:uiPriority="73" w:unhideWhenUsed="0"/>
-    <w:lsdException w:name="Subtle Emphasis" w:semiHidden="0" w:uiPriority="19" w:unhideWhenUsed="0" w:qFormat="1"/>
-    <w:lsdException w:name="Intense Emphasis" w:semiHidden="0" w:uiPriority="21" w:unhideWhenUsed="0" w:qFormat="1"/>
-    <w:lsdException w:name="Subtle Reference" w:semiHidden="0" w:uiPriority="31" w:unhideWhenUsed="0" w:qFormat="1"/>
-    <w:lsdException w:name="Intense Reference" w:semiHidden="0" w:uiPriority="32" w:unhideWhenUsed="0" w:qFormat="1"/>
-    <w:lsdException w:name="Book Title" w:semiHidden="0" w:uiPriority="33" w:unhideWhenUsed="0" w:qFormat="1"/>
-    <w:lsdException w:name="Bibliography" w:uiPriority="37"/>
-    <w:lsdException w:name="TOC Heading" w:uiPriority="39" w:qFormat="1"/>
+  <w:latentStyles w:defLockedState="0" w:defUIPriority="99" w:defSemiHidden="0" w:defUnhideWhenUsed="0" w:defQFormat="0" w:count="371">
+    <w:lsdException w:name="Normal" w:uiPriority="0" w:qFormat="1"/>
+    <w:lsdException w:name="heading 1" w:uiPriority="9" w:qFormat="1"/>
+    <w:lsdException w:name="heading 2" w:semiHidden="1" w:uiPriority="9" w:unhideWhenUsed="1" w:qFormat="1"/>
+    <w:lsdException w:name="heading 3" w:semiHidden="1" w:uiPriority="9" w:unhideWhenUsed="1" w:qFormat="1"/>
+    <w:lsdException w:name="heading 4" w:semiHidden="1" w:uiPriority="9" w:unhideWhenUsed="1" w:qFormat="1"/>
+    <w:lsdException w:name="heading 5" w:semiHidden="1" w:uiPriority="9" w:unhideWhenUsed="1" w:qFormat="1"/>
+    <w:lsdException w:name="heading 6" w:semiHidden="1" w:uiPriority="9" w:unhideWhenUsed="1" w:qFormat="1"/>
+    <w:lsdException w:name="heading 7" w:semiHidden="1" w:uiPriority="9" w:unhideWhenUsed="1" w:qFormat="1"/>
+    <w:lsdException w:name="heading 8" w:semiHidden="1" w:uiPriority="9" w:unhideWhenUsed="1" w:qFormat="1"/>
+    <w:lsdException w:name="heading 9" w:semiHidden="1" w:uiPriority="9" w:unhideWhenUsed="1" w:qFormat="1"/>
+    <w:lsdException w:name="index 1" w:semiHidden="1" w:unhideWhenUsed="1"/>
+    <w:lsdException w:name="index 2" w:semiHidden="1" w:unhideWhenUsed="1"/>
+    <w:lsdException w:name="index 3" w:semiHidden="1" w:unhideWhenUsed="1"/>
+    <w:lsdException w:name="index 4" w:semiHidden="1" w:unhideWhenUsed="1"/>
+    <w:lsdException w:name="index 5" w:semiHidden="1" w:unhideWhenUsed="1"/>
+    <w:lsdException w:name="index 6" w:semiHidden="1" w:unhideWhenUsed="1"/>
+    <w:lsdException w:name="index 7" w:semiHidden="1" w:unhideWhenUsed="1"/>
+    <w:lsdException w:name="index 8" w:semiHidden="1" w:unhideWhenUsed="1"/>
+    <w:lsdException w:name="index 9" w:semiHidden="1" w:unhideWhenUsed="1"/>
+    <w:lsdException w:name="toc 1" w:semiHidden="1" w:uiPriority="39" w:unhideWhenUsed="1"/>
+    <w:lsdException w:name="toc 2" w:semiHidden="1" w:uiPriority="39" w:unhideWhenUsed="1"/>
+    <w:lsdException w:name="toc 3" w:semiHidden="1" w:uiPriority="39" w:unhideWhenUsed="1"/>
+    <w:lsdException w:name="toc 4" w:semiHidden="1" w:uiPriority="39" w:unhideWhenUsed="1"/>
+    <w:lsdException w:name="toc 5" w:semiHidden="1" w:uiPriority="39" w:unhideWhenUsed="1"/>
+    <w:lsdException w:name="toc 6" w:semiHidden="1" w:uiPriority="39" w:unhideWhenUsed="1"/>
+    <w:lsdException w:name="toc 7" w:semiHidden="1" w:uiPriority="39" w:unhideWhenUsed="1"/>
+    <w:lsdException w:name="toc 8" w:semiHidden="1" w:uiPriority="39" w:unhideWhenUsed="1"/>
+    <w:lsdException w:name="toc 9" w:semiHidden="1" w:uiPriority="39" w:unhideWhenUsed="1"/>
+    <w:lsdException w:name="Normal Indent" w:semiHidden="1" w:unhideWhenUsed="1"/>
+    <w:lsdException w:name="footnote text" w:semiHidden="1" w:unhideWhenUsed="1"/>
+    <w:lsdException w:name="annotation text" w:semiHidden="1" w:unhideWhenUsed="1"/>
+    <w:lsdException w:name="header" w:semiHidden="1" w:unhideWhenUsed="1"/>
+    <w:lsdException w:name="footer" w:semiHidden="1" w:unhideWhenUsed="1"/>
+    <w:lsdException w:name="index heading" w:semiHidden="1" w:unhideWhenUsed="1"/>
+    <w:lsdException w:name="caption" w:semiHidden="1" w:uiPriority="35" w:unhideWhenUsed="1" w:qFormat="1"/>
+    <w:lsdException w:name="table of figures" w:semiHidden="1" w:unhideWhenUsed="1"/>
+    <w:lsdException w:name="envelope address" w:semiHidden="1" w:unhideWhenUsed="1"/>
+    <w:lsdException w:name="envelope return" w:semiHidden="1" w:unhideWhenUsed="1"/>
+    <w:lsdException w:name="footnote reference" w:semiHidden="1" w:unhideWhenUsed="1"/>
+    <w:lsdException w:name="annotation reference" w:semiHidden="1" w:unhideWhenUsed="1"/>
+    <w:lsdException w:name="line number" w:semiHidden="1" w:unhideWhenUsed="1"/>
+    <w:lsdException w:name="page number" w:semiHidden="1" w:unhideWhenUsed="1"/>
+    <w:lsdException w:name="endnote reference" w:semiHidden="1" w:unhideWhenUsed="1"/>
+    <w:lsdException w:name="endnote text" w:semiHidden="1" w:unhideWhenUsed="1"/>
+    <w:lsdException w:name="table of authorities" w:semiHidden="1" w:unhideWhenUsed="1"/>
+    <w:lsdException w:name="macro" w:semiHidden="1" w:unhideWhenUsed="1"/>
+    <w:lsdException w:name="toa heading" w:semiHidden="1" w:unhideWhenUsed="1"/>
+    <w:lsdException w:name="List" w:semiHidden="1" w:unhideWhenUsed="1"/>
+    <w:lsdException w:name="List Bullet" w:semiHidden="1" w:unhideWhenUsed="1"/>
+    <w:lsdException w:name="List Number" w:semiHidden="1" w:unhideWhenUsed="1"/>
+    <w:lsdException w:name="List 2" w:semiHidden="1" w:unhideWhenUsed="1"/>
+    <w:lsdException w:name="List 3" w:semiHidden="1" w:unhideWhenUsed="1"/>
+    <w:lsdException w:name="List 4" w:semiHidden="1" w:unhideWhenUsed="1"/>
+    <w:lsdException w:name="List 5" w:semiHidden="1" w:unhideWhenUsed="1"/>
+    <w:lsdException w:name="List Bullet 2" w:semiHidden="1" w:unhideWhenUsed="1"/>
+    <w:lsdException w:name="List Bullet 3" w:semiHidden="1" w:unhideWhenUsed="1"/>
+    <w:lsdException w:name="List Bullet 4" w:semiHidden="1" w:unhideWhenUsed="1"/>
+    <w:lsdException w:name="List Bullet 5" w:semiHidden="1" w:unhideWhenUsed="1"/>
+    <w:lsdException w:name="List Number 2" w:semiHidden="1" w:unhideWhenUsed="1"/>
+    <w:lsdException w:name="List Number 3" w:semiHidden="1" w:unhideWhenUsed="1"/>
+    <w:lsdException w:name="List Number 4" w:semiHidden="1" w:unhideWhenUsed="1"/>
+    <w:lsdException w:name="List Number 5" w:semiHidden="1" w:unhideWhenUsed="1"/>
+    <w:lsdException w:name="Title" w:uiPriority="10" w:qFormat="1"/>
+    <w:lsdException w:name="Closing" w:semiHidden="1" w:unhideWhenUsed="1"/>
+    <w:lsdException w:name="Signature" w:semiHidden="1" w:unhideWhenUsed="1"/>
+    <w:lsdException w:name="Default Paragraph Font" w:semiHidden="1" w:uiPriority="1" w:unhideWhenUsed="1"/>
+    <w:lsdException w:name="Body Text" w:semiHidden="1" w:unhideWhenUsed="1"/>
+    <w:lsdException w:name="Body Text Indent" w:semiHidden="1" w:unhideWhenUsed="1"/>
+    <w:lsdException w:name="List Continue" w:semiHidden="1" w:unhideWhenUsed="1"/>
+    <w:lsdException w:name="List Continue 2" w:semiHidden="1" w:unhideWhenUsed="1"/>
+    <w:lsdException w:name="List Continue 3" w:semiHidden="1" w:unhideWhenUsed="1"/>
+    <w:lsdException w:name="List Continue 4" w:semiHidden="1" w:unhideWhenUsed="1"/>
+    <w:lsdException w:name="List Continue 5" w:semiHidden="1" w:unhideWhenUsed="1"/>
+    <w:lsdException w:name="Message Header" w:semiHidden="1" w:unhideWhenUsed="1"/>
+    <w:lsdException w:name="Subtitle" w:uiPriority="11" w:qFormat="1"/>
+    <w:lsdException w:name="Salutation" w:semiHidden="1" w:unhideWhenUsed="1"/>
+    <w:lsdException w:name="Date" w:semiHidden="1" w:unhideWhenUsed="1"/>
+    <w:lsdException w:name="Body Text First Indent" w:semiHidden="1" w:unhideWhenUsed="1"/>
+    <w:lsdException w:name="Body Text First Indent 2" w:semiHidden="1" w:unhideWhenUsed="1"/>
+    <w:lsdException w:name="Note Heading" w:semiHidden="1" w:unhideWhenUsed="1"/>
+    <w:lsdException w:name="Body Text 2" w:semiHidden="1" w:unhideWhenUsed="1"/>
+    <w:lsdException w:name="Body Text 3" w:semiHidden="1" w:unhideWhenUsed="1"/>
+    <w:lsdException w:name="Body Text Indent 2" w:semiHidden="1" w:unhideWhenUsed="1"/>
+    <w:lsdException w:name="Body Text Indent 3" w:semiHidden="1" w:unhideWhenUsed="1"/>
+    <w:lsdException w:name="Block Text" w:semiHidden="1" w:unhideWhenUsed="1"/>
+    <w:lsdException w:name="Hyperlink" w:semiHidden="1" w:unhideWhenUsed="1"/>
+    <w:lsdException w:name="FollowedHyperlink" w:semiHidden="1" w:unhideWhenUsed="1"/>
+    <w:lsdException w:name="Strong" w:uiPriority="22" w:qFormat="1"/>
+    <w:lsdException w:name="Emphasis" w:uiPriority="20" w:qFormat="1"/>
+    <w:lsdException w:name="Document Map" w:semiHidden="1" w:unhideWhenUsed="1"/>
+    <w:lsdException w:name="Plain Text" w:semiHidden="1" w:unhideWhenUsed="1"/>
+    <w:lsdException w:name="E-mail Signature" w:semiHidden="1" w:unhideWhenUsed="1"/>
+    <w:lsdException w:name="HTML Top of Form" w:semiHidden="1" w:unhideWhenUsed="1"/>
+    <w:lsdException w:name="HTML Bottom of Form" w:semiHidden="1" w:unhideWhenUsed="1"/>
+    <w:lsdException w:name="Normal (Web)" w:semiHidden="1" w:unhideWhenUsed="1"/>
+    <w:lsdException w:name="HTML Acronym" w:semiHidden="1" w:unhideWhenUsed="1"/>
+    <w:lsdException w:name="HTML Address" w:semiHidden="1" w:unhideWhenUsed="1"/>
+    <w:lsdException w:name="HTML Cite" w:semiHidden="1" w:unhideWhenUsed="1"/>
+    <w:lsdException w:name="HTML Code" w:semiHidden="1" w:unhideWhenUsed="1"/>
+    <w:lsdException w:name="HTML Definition" w:semiHidden="1" w:unhideWhenUsed="1"/>
+    <w:lsdException w:name="HTML Keyboard" w:semiHidden="1" w:unhideWhenUsed="1"/>
+    <w:lsdException w:name="HTML Preformatted" w:semiHidden="1" w:unhideWhenUsed="1"/>
+    <w:lsdException w:name="HTML Sample" w:semiHidden="1" w:unhideWhenUsed="1"/>
+    <w:lsdException w:name="HTML Typewriter" w:semiHidden="1" w:unhideWhenUsed="1"/>
+    <w:lsdException w:name="HTML Variable" w:semiHidden="1" w:unhideWhenUsed="1"/>
+    <w:lsdException w:name="Normal Table" w:semiHidden="1" w:unhideWhenUsed="1"/>
+    <w:lsdException w:name="annotation subject" w:semiHidden="1" w:unhideWhenUsed="1"/>
+    <w:lsdException w:name="No List" w:semiHidden="1" w:unhideWhenUsed="1"/>
+    <w:lsdException w:name="Outline List 1" w:semiHidden="1" w:unhideWhenUsed="1"/>
+    <w:lsdException w:name="Outline List 2" w:semiHidden="1" w:unhideWhenUsed="1"/>
+    <w:lsdException w:name="Outline List 3" w:semiHidden="1" w:unhideWhenUsed="1"/>
+    <w:lsdException w:name="Table Simple 1" w:semiHidden="1" w:unhideWhenUsed="1"/>
+    <w:lsdException w:name="Table Simple 2" w:semiHidden="1" w:unhideWhenUsed="1"/>
+    <w:lsdException w:name="Table Simple 3" w:semiHidden="1" w:unhideWhenUsed="1"/>
+    <w:lsdException w:name="Table Classic 1" w:semiHidden="1" w:unhideWhenUsed="1"/>
+    <w:lsdException w:name="Table Classic 2" w:semiHidden="1" w:unhideWhenUsed="1"/>
+    <w:lsdException w:name="Table Classic 3" w:semiHidden="1" w:unhideWhenUsed="1"/>
+    <w:lsdException w:name="Table Classic 4" w:semiHidden="1" w:unhideWhenUsed="1"/>
+    <w:lsdException w:name="Table Colorful 1" w:semiHidden="1" w:unhideWhenUsed="1"/>
+    <w:lsdException w:name="Table Colorful 2" w:semiHidden="1" w:unhideWhenUsed="1"/>
+    <w:lsdException w:name="Table Colorful 3" w:semiHidden="1" w:unhideWhenUsed="1"/>
+    <w:lsdException w:name="Table Columns 1" w:semiHidden="1" w:unhideWhenUsed="1"/>
+    <w:lsdException w:name="Table Columns 2" w:semiHidden="1" w:unhideWhenUsed="1"/>
+    <w:lsdException w:name="Table Columns 3" w:semiHidden="1" w:unhideWhenUsed="1"/>
+    <w:lsdException w:name="Table Columns 4" w:semiHidden="1" w:unhideWhenUsed="1"/>
+    <w:lsdException w:name="Table Columns 5" w:semiHidden="1" w:unhideWhenUsed="1"/>
+    <w:lsdException w:name="Table Grid 1" w:semiHidden="1" w:unhideWhenUsed="1"/>
+    <w:lsdException w:name="Table Grid 2" w:semiHidden="1" w:unhideWhenUsed="1"/>
+    <w:lsdException w:name="Table Grid 3" w:semiHidden="1" w:unhideWhenUsed="1"/>
+    <w:lsdException w:name="Table Grid 4" w:semiHidden="1" w:unhideWhenUsed="1"/>
+    <w:lsdException w:name="Table Grid 5" w:semiHidden="1" w:unhideWhenUsed="1"/>
+    <w:lsdException w:name="Table Grid 6" w:semiHidden="1" w:unhideWhenUsed="1"/>
+    <w:lsdException w:name="Table Grid 7" w:semiHidden="1" w:unhideWhenUsed="1"/>
+    <w:lsdException w:name="Table Grid 8" w:semiHidden="1" w:unhideWhenUsed="1"/>
+    <w:lsdException w:name="Table List 1" w:semiHidden="1" w:unhideWhenUsed="1"/>
+    <w:lsdException w:name="Table List 2" w:semiHidden="1" w:unhideWhenUsed="1"/>
+    <w:lsdException w:name="Table List 3" w:semiHidden="1" w:unhideWhenUsed="1"/>
+    <w:lsdException w:name="Table List 4" w:semiHidden="1" w:unhideWhenUsed="1"/>
+    <w:lsdException w:name="Table List 5" w:semiHidden="1" w:unhideWhenUsed="1"/>
+    <w:lsdException w:name="Table List 6" w:semiHidden="1" w:unhideWhenUsed="1"/>
+    <w:lsdException w:name="Table List 7" w:semiHidden="1" w:unhideWhenUsed="1"/>
+    <w:lsdException w:name="Table List 8" w:semiHidden="1" w:unhideWhenUsed="1"/>
+    <w:lsdException w:name="Table 3D effects 1" w:semiHidden="1" w:unhideWhenUsed="1"/>
+    <w:lsdException w:name="Table 3D effects 2" w:semiHidden="1" w:unhideWhenUsed="1"/>
+    <w:lsdException w:name="Table 3D effects 3" w:semiHidden="1" w:unhideWhenUsed="1"/>
+    <w:lsdException w:name="Table Contemporary" w:semiHidden="1" w:unhideWhenUsed="1"/>
+    <w:lsdException w:name="Table Elegant" w:semiHidden="1" w:unhideWhenUsed="1"/>
+    <w:lsdException w:name="Table Professional" w:semiHidden="1" w:unhideWhenUsed="1"/>
+    <w:lsdException w:name="Table Subtle 1" w:semiHidden="1" w:unhideWhenUsed="1"/>
+    <w:lsdException w:name="Table Subtle 2" w:semiHidden="1" w:unhideWhenUsed="1"/>
+    <w:lsdException w:name="Table Web 1" w:semiHidden="1" w:unhideWhenUsed="1"/>
+    <w:lsdException w:name="Table Web 2" w:semiHidden="1" w:unhideWhenUsed="1"/>
+    <w:lsdException w:name="Table Web 3" w:semiHidden="1" w:unhideWhenUsed="1"/>
+    <w:lsdException w:name="Balloon Text" w:semiHidden="1" w:unhideWhenUsed="1"/>
+    <w:lsdException w:name="Table Grid" w:uiPriority="59"/>
+    <w:lsdException w:name="Table Theme" w:semiHidden="1" w:unhideWhenUsed="1"/>
+    <w:lsdException w:name="Placeholder Text" w:semiHidden="1"/>
+    <w:lsdException w:name="No Spacing" w:uiPriority="1" w:qFormat="1"/>
+    <w:lsdException w:name="Light Shading" w:uiPriority="60"/>
+    <w:lsdException w:name="Light List" w:uiPriority="61"/>
+    <w:lsdException w:name="Light Grid" w:uiPriority="62"/>
+    <w:lsdException w:name="Medium Shading 1" w:uiPriority="63"/>
+    <w:lsdException w:name="Medium Shading 2" w:uiPriority="64"/>
+    <w:lsdException w:name="Medium List 1" w:uiPriority="65"/>
+    <w:lsdException w:name="Medium List 2" w:uiPriority="66"/>
+    <w:lsdException w:name="Medium Grid 1" w:uiPriority="67"/>
+    <w:lsdException w:name="Medium Grid 2" w:uiPriority="68"/>
+    <w:lsdException w:name="Medium Grid 3" w:uiPriority="69"/>
+    <w:lsdException w:name="Dark List" w:uiPriority="70"/>
+    <w:lsdException w:name="Colorful Shading" w:uiPriority="71"/>
+    <w:lsdException w:name="Colorful List" w:uiPriority="72"/>
+    <w:lsdException w:name="Colorful Grid" w:uiPriority="73"/>
+    <w:lsdException w:name="Light Shading Accent 1" w:uiPriority="60"/>
+    <w:lsdException w:name="Light List Accent 1" w:uiPriority="61"/>
+    <w:lsdException w:name="Light Grid Accent 1" w:uiPriority="62"/>
+    <w:lsdException w:name="Medium Shading 1 Accent 1" w:uiPriority="63"/>
+    <w:lsdException w:name="Medium Shading 2 Accent 1" w:uiPriority="64"/>
+    <w:lsdException w:name="Medium List 1 Accent 1" w:uiPriority="65"/>
+    <w:lsdException w:name="Revision" w:semiHidden="1"/>
+    <w:lsdException w:name="List Paragraph" w:uiPriority="34" w:qFormat="1"/>
+    <w:lsdException w:name="Quote" w:uiPriority="29" w:qFormat="1"/>
+    <w:lsdException w:name="Intense Quote" w:uiPriority="30" w:qFormat="1"/>
+    <w:lsdException w:name="Medium List 2 Accent 1" w:uiPriority="66"/>
+    <w:lsdException w:name="Medium Grid 1 Accent 1" w:uiPriority="67"/>
+    <w:lsdException w:name="Medium Grid 2 Accent 1" w:uiPriority="68"/>
+    <w:lsdException w:name="Medium Grid 3 Accent 1" w:uiPriority="69"/>
+    <w:lsdException w:name="Dark List Accent 1" w:uiPriority="70"/>
+    <w:lsdException w:name="Colorful Shading Accent 1" w:uiPriority="71"/>
+    <w:lsdException w:name="Colorful List Accent 1" w:uiPriority="72"/>
+    <w:lsdException w:name="Colorful Grid Accent 1" w:uiPriority="73"/>
+    <w:lsdException w:name="Light Shading Accent 2" w:uiPriority="60"/>
+    <w:lsdException w:name="Light List Accent 2" w:uiPriority="61"/>
+    <w:lsdException w:name="Light Grid Accent 2" w:uiPriority="62"/>
+    <w:lsdException w:name="Medium Shading 1 Accent 2" w:uiPriority="63"/>
+    <w:lsdException w:name="Medium Shading 2 Accent 2" w:uiPriority="64"/>
+    <w:lsdException w:name="Medium List 1 Accent 2" w:uiPriority="65"/>
+    <w:lsdException w:name="Medium List 2 Accent 2" w:uiPriority="66"/>
+    <w:lsdException w:name="Medium Grid 1 Accent 2" w:uiPriority="67"/>
+    <w:lsdException w:name="Medium Grid 2 Accent 2" w:uiPriority="68"/>
+    <w:lsdException w:name="Medium Grid 3 Accent 2" w:uiPriority="69"/>
+    <w:lsdException w:name="Dark List Accent 2" w:uiPriority="70"/>
+    <w:lsdException w:name="Colorful Shading Accent 2" w:uiPriority="71"/>
+    <w:lsdException w:name="Colorful List Accent 2" w:uiPriority="72"/>
+    <w:lsdException w:name="Colorful Grid Accent 2" w:uiPriority="73"/>
+    <w:lsdException w:name="Light Shading Accent 3" w:uiPriority="60"/>
+    <w:lsdException w:name="Light List Accent 3" w:uiPriority="61"/>
+    <w:lsdException w:name="Light Grid Accent 3" w:uiPriority="62"/>
+    <w:lsdException w:name="Medium Shading 1 Accent 3" w:uiPriority="63"/>
+    <w:lsdException w:name="Medium Shading 2 Accent 3" w:uiPriority="64"/>
+    <w:lsdException w:name="Medium List 1 Accent 3" w:uiPriority="65"/>
+    <w:lsdException w:name="Medium List 2 Accent 3" w:uiPriority="66"/>
+    <w:lsdException w:name="Medium Grid 1 Accent 3" w:uiPriority="67"/>
+    <w:lsdException w:name="Medium Grid 2 Accent 3" w:uiPriority="68"/>
+    <w:lsdException w:name="Medium Grid 3 Accent 3" w:uiPriority="69"/>
+    <w:lsdException w:name="Dark List Accent 3" w:uiPriority="70"/>
+    <w:lsdException w:name="Colorful Shading Accent 3" w:uiPriority="71"/>
+    <w:lsdException w:name="Colorful List Accent 3" w:uiPriority="72"/>
+    <w:lsdException w:name="Colorful Grid Accent 3" w:uiPriority="73"/>
+    <w:lsdException w:name="Light Shading Accent 4" w:uiPriority="60"/>
+    <w:lsdException w:name="Light List Accent 4" w:uiPriority="61"/>
+    <w:lsdException w:name="Light Grid Accent 4" w:uiPriority="62"/>
+    <w:lsdException w:name="Medium Shading 1 Accent 4" w:uiPriority="63"/>
+    <w:lsdException w:name="Medium Shading 2 Accent 4" w:uiPriority="64"/>
+    <w:lsdException w:name="Medium List 1 Accent 4" w:uiPriority="65"/>
+    <w:lsdException w:name="Medium List 2 Accent 4" w:uiPriority="66"/>
+    <w:lsdException w:name="Medium Grid 1 Accent 4" w:uiPriority="67"/>
+    <w:lsdException w:name="Medium Grid 2 Accent 4" w:uiPriority="68"/>
+    <w:lsdException w:name="Medium Grid 3 Accent 4" w:uiPriority="69"/>
+    <w:lsdException w:name="Dark List Accent 4" w:uiPriority="70"/>
+    <w:lsdException w:name="Colorful Shading Accent 4" w:uiPriority="71"/>
+    <w:lsdException w:name="Colorful List Accent 4" w:uiPriority="72"/>
+    <w:lsdException w:name="Colorful Grid Accent 4" w:uiPriority="73"/>
+    <w:lsdException w:name="Light Shading Accent 5" w:uiPriority="60"/>
+    <w:lsdException w:name="Light List Accent 5" w:uiPriority="61"/>
+    <w:lsdException w:name="Light Grid Accent 5" w:uiPriority="62"/>
+    <w:lsdException w:name="Medium Shading 1 Accent 5" w:uiPriority="63"/>
+    <w:lsdException w:name="Medium Shading 2 Accent 5" w:uiPriority="64"/>
+    <w:lsdException w:name="Medium List 1 Accent 5" w:uiPriority="65"/>
+    <w:lsdException w:name="Medium List 2 Accent 5" w:uiPriority="66"/>
+    <w:lsdException w:name="Medium Grid 1 Accent 5" w:uiPriority="67"/>
+    <w:lsdException w:name="Medium Grid 2 Accent 5" w:uiPriority="68"/>
+    <w:lsdException w:name="Medium Grid 3 Accent 5" w:uiPriority="69"/>
+    <w:lsdException w:name="Dark List Accent 5" w:uiPriority="70"/>
+    <w:lsdException w:name="Colorful Shading Accent 5" w:uiPriority="71"/>
+    <w:lsdException w:name="Colorful List Accent 5" w:uiPriority="72"/>
+    <w:lsdException w:name="Colorful Grid Accent 5" w:uiPriority="73"/>
+    <w:lsdException w:name="Light Shading Accent 6" w:uiPriority="60"/>
+    <w:lsdException w:name="Light List Accent 6" w:uiPriority="61"/>
+    <w:lsdException w:name="Light Grid Accent 6" w:uiPriority="62"/>
+    <w:lsdException w:name="Medium Shading 1 Accent 6" w:uiPriority="63"/>
+    <w:lsdException w:name="Medium Shading 2 Accent 6" w:uiPriority="64"/>
+    <w:lsdException w:name="Medium List 1 Accent 6" w:uiPriority="65"/>
+    <w:lsdException w:name="Medium List 2 Accent 6" w:uiPriority="66"/>
+    <w:lsdException w:name="Medium Grid 1 Accent 6" w:uiPriority="67"/>
+    <w:lsdException w:name="Medium Grid 2 Accent 6" w:uiPriority="68"/>
+    <w:lsdException w:name="Medium Grid 3 Accent 6" w:uiPriority="69"/>
+    <w:lsdException w:name="Dark List Accent 6" w:uiPriority="70"/>
+    <w:lsdException w:name="Colorful Shading Accent 6" w:uiPriority="71"/>
+    <w:lsdException w:name="Colorful List Accent 6" w:uiPriority="72"/>
+    <w:lsdException w:name="Colorful Grid Accent 6" w:uiPriority="73"/>
+    <w:lsdException w:name="Subtle Emphasis" w:uiPriority="19" w:qFormat="1"/>
+    <w:lsdException w:name="Intense Emphasis" w:uiPriority="21" w:qFormat="1"/>
+    <w:lsdException w:name="Subtle Reference" w:uiPriority="31" w:qFormat="1"/>
+    <w:lsdException w:name="Intense Reference" w:uiPriority="32" w:qFormat="1"/>
+    <w:lsdException w:name="Book Title" w:uiPriority="33" w:qFormat="1"/>
+    <w:lsdException w:name="Bibliography" w:semiHidden="1" w:uiPriority="37" w:unhideWhenUsed="1"/>
+    <w:lsdException w:name="TOC Heading" w:semiHidden="1" w:uiPriority="39" w:unhideWhenUsed="1" w:qFormat="1"/>
+    <w:lsdException w:name="Plain Table 1" w:uiPriority="41"/>
+    <w:lsdException w:name="Plain Table 2" w:uiPriority="42"/>
+    <w:lsdException w:name="Plain Table 3" w:uiPriority="43"/>
+    <w:lsdException w:name="Plain Table 4" w:uiPriority="44"/>
+    <w:lsdException w:name="Plain Table 5" w:uiPriority="45"/>
+    <w:lsdException w:name="Grid Table Light" w:uiPriority="40"/>
+    <w:lsdException w:name="Grid Table 1 Light" w:uiPriority="46"/>
+    <w:lsdException w:name="Grid Table 2" w:uiPriority="47"/>
+    <w:lsdException w:name="Grid Table 3" w:uiPriority="48"/>
+    <w:lsdException w:name="Grid Table 4" w:uiPriority="49"/>
+    <w:lsdException w:name="Grid Table 5 Dark" w:uiPriority="50"/>
+    <w:lsdException w:name="Grid Table 6 Colorful" w:uiPriority="51"/>
+    <w:lsdException w:name="Grid Table 7 Colorful" w:uiPriority="52"/>
+    <w:lsdException w:name="Grid Table 1 Light Accent 1" w:uiPriority="46"/>
+    <w:lsdException w:name="Grid Table 2 Accent 1" w:uiPriority="47"/>
+    <w:lsdException w:name="Grid Table 3 Accent 1" w:uiPriority="48"/>
+    <w:lsdException w:name="Grid Table 4 Accent 1" w:uiPriority="49"/>
+    <w:lsdException w:name="Grid Table 5 Dark Accent 1" w:uiPriority="50"/>
+    <w:lsdException w:name="Grid Table 6 Colorful Accent 1" w:uiPriority="51"/>
+    <w:lsdException w:name="Grid Table 7 Colorful Accent 1" w:uiPriority="52"/>
+    <w:lsdException w:name="Grid Table 1 Light Accent 2" w:uiPriority="46"/>
+    <w:lsdException w:name="Grid Table 2 Accent 2" w:uiPriority="47"/>
+    <w:lsdException w:name="Grid Table 3 Accent 2" w:uiPriority="48"/>
+    <w:lsdException w:name="Grid Table 4 Accent 2" w:uiPriority="49"/>
+    <w:lsdException w:name="Grid Table 5 Dark Accent 2" w:uiPriority="50"/>
+    <w:lsdException w:name="Grid Table 6 Colorful Accent 2" w:uiPriority="51"/>
+    <w:lsdException w:name="Grid Table 7 Colorful Accent 2" w:uiPriority="52"/>
+    <w:lsdException w:name="Grid Table 1 Light Accent 3" w:uiPriority="46"/>
+    <w:lsdException w:name="Grid Table 2 Accent 3" w:uiPriority="47"/>
+    <w:lsdException w:name="Grid Table 3 Accent 3" w:uiPriority="48"/>
+    <w:lsdException w:name="Grid Table 4 Accent 3" w:uiPriority="49"/>
+    <w:lsdException w:name="Grid Table 5 Dark Accent 3" w:uiPriority="50"/>
+    <w:lsdException w:name="Grid Table 6 Colorful Accent 3" w:uiPriority="51"/>
+    <w:lsdException w:name="Grid Table 7 Colorful Accent 3" w:uiPriority="52"/>
+    <w:lsdException w:name="Grid Table 1 Light Accent 4" w:uiPriority="46"/>
+    <w:lsdException w:name="Grid Table 2 Accent 4" w:uiPriority="47"/>
+    <w:lsdException w:name="Grid Table 3 Accent 4" w:uiPriority="48"/>
+    <w:lsdException w:name="Grid Table 4 Accent 4" w:uiPriority="49"/>
+    <w:lsdException w:name="Grid Table 5 Dark Accent 4" w:uiPriority="50"/>
+    <w:lsdException w:name="Grid Table 6 Colorful Accent 4" w:uiPriority="51"/>
+    <w:lsdException w:name="Grid Table 7 Colorful Accent 4" w:uiPriority="52"/>
+    <w:lsdException w:name="Grid Table 1 Light Accent 5" w:uiPriority="46"/>
+    <w:lsdException w:name="Grid Table 2 Accent 5" w:uiPriority="47"/>
+    <w:lsdException w:name="Grid Table 3 Accent 5" w:uiPriority="48"/>
+    <w:lsdException w:name="Grid Table 4 Accent 5" w:uiPriority="49"/>
+    <w:lsdException w:name="Grid Table 5 Dark Accent 5" w:uiPriority="50"/>
+    <w:lsdException w:name="Grid Table 6 Colorful Accent 5" w:uiPriority="51"/>
+    <w:lsdException w:name="Grid Table 7 Colorful Accent 5" w:uiPriority="52"/>
+    <w:lsdException w:name="Grid Table 1 Light Accent 6" w:uiPriority="46"/>
+    <w:lsdException w:name="Grid Table 2 Accent 6" w:uiPriority="47"/>
+    <w:lsdException w:name="Grid Table 3 Accent 6" w:uiPriority="48"/>
+    <w:lsdException w:name="Grid Table 4 Accent 6" w:uiPriority="49"/>
+    <w:lsdException w:name="Grid Table 5 Dark Accent 6" w:uiPriority="50"/>
+    <w:lsdException w:name="Grid Table 6 Colorful Accent 6" w:uiPriority="51"/>
+    <w:lsdException w:name="Grid Table 7 Colorful Accent 6" w:uiPriority="52"/>
+    <w:lsdException w:name="List Table 1 Light" w:uiPriority="46"/>
+    <w:lsdException w:name="List Table 2" w:uiPriority="47"/>
+    <w:lsdException w:name="List Table 3" w:uiPriority="48"/>
+    <w:lsdException w:name="List Table 4" w:uiPriority="49"/>
+    <w:lsdException w:name="List Table 5 Dark" w:uiPriority="50"/>
+    <w:lsdException w:name="List Table 6 Colorful" w:uiPriority="51"/>
+    <w:lsdException w:name="List Table 7 Colorful" w:uiPriority="52"/>
+    <w:lsdException w:name="List Table 1 Light Accent 1" w:uiPriority="46"/>
+    <w:lsdException w:name="List Table 2 Accent 1" w:uiPriority="47"/>
+    <w:lsdException w:name="List Table 3 Accent 1" w:uiPriority="48"/>
+    <w:lsdException w:name="List Table 4 Accent 1" w:uiPriority="49"/>
+    <w:lsdException w:name="List Table 5 Dark Accent 1" w:uiPriority="50"/>
+    <w:lsdException w:name="List Table 6 Colorful Accent 1" w:uiPriority="51"/>
+    <w:lsdException w:name="List Table 7 Colorful Accent 1" w:uiPriority="52"/>
+    <w:lsdException w:name="List Table 1 Light Accent 2" w:uiPriority="46"/>
+    <w:lsdException w:name="List Table 2 Accent 2" w:uiPriority="47"/>
+    <w:lsdException w:name="List Table 3 Accent 2" w:uiPriority="48"/>
+    <w:lsdException w:name="List Table 4 Accent 2" w:uiPriority="49"/>
+    <w:lsdException w:name="List Table 5 Dark Accent 2" w:uiPriority="50"/>
+    <w:lsdException w:name="List Table 6 Colorful Accent 2" w:uiPriority="51"/>
+    <w:lsdException w:name="List Table 7 Colorful Accent 2" w:uiPriority="52"/>
+    <w:lsdException w:name="List Table 1 Light Accent 3" w:uiPriority="46"/>
+    <w:lsdException w:name="List Table 2 Accent 3" w:uiPriority="47"/>
+    <w:lsdException w:name="List Table 3 Accent 3" w:uiPriority="48"/>
+    <w:lsdException w:name="List Table 4 Accent 3" w:uiPriority="49"/>
+    <w:lsdException w:name="List Table 5 Dark Accent 3" w:uiPriority="50"/>
+    <w:lsdException w:name="List Table 6 Colorful Accent 3" w:uiPriority="51"/>
+    <w:lsdException w:name="List Table 7 Colorful Accent 3" w:uiPriority="52"/>
+    <w:lsdException w:name="List Table 1 Light Accent 4" w:uiPriority="46"/>
+    <w:lsdException w:name="List Table 2 Accent 4" w:uiPriority="47"/>
+    <w:lsdException w:name="List Table 3 Accent 4" w:uiPriority="48"/>
+    <w:lsdException w:name="List Table 4 Accent 4" w:uiPriority="49"/>
+    <w:lsdException w:name="List Table 5 Dark Accent 4" w:uiPriority="50"/>
+    <w:lsdException w:name="List Table 6 Colorful Accent 4" w:uiPriority="51"/>
+    <w:lsdException w:name="List Table 7 Colorful Accent 4" w:uiPriority="52"/>
+    <w:lsdException w:name="List Table 1 Light Accent 5" w:uiPriority="46"/>
+    <w:lsdException w:name="List Table 2 Accent 5" w:uiPriority="47"/>
+    <w:lsdException w:name="List Table 3 Accent 5" w:uiPriority="48"/>
+    <w:lsdException w:name="List Table 4 Accent 5" w:uiPriority="49"/>
+    <w:lsdException w:name="List Table 5 Dark Accent 5" w:uiPriority="50"/>
+    <w:lsdException w:name="List Table 6 Colorful Accent 5" w:uiPriority="51"/>
+    <w:lsdException w:name="List Table 7 Colorful Accent 5" w:uiPriority="52"/>
+    <w:lsdException w:name="List Table 1 Light Accent 6" w:uiPriority="46"/>
+    <w:lsdException w:name="List Table 2 Accent 6" w:uiPriority="47"/>
+    <w:lsdException w:name="List Table 3 Accent 6" w:uiPriority="48"/>
+    <w:lsdException w:name="List Table 4 Accent 6" w:uiPriority="49"/>
+    <w:lsdException w:name="List Table 5 Dark Accent 6" w:uiPriority="50"/>
+    <w:lsdException w:name="List Table 6 Colorful Accent 6" w:uiPriority="51"/>
+    <w:lsdException w:name="List Table 7 Colorful Accent 6" w:uiPriority="52"/>
   </w:latentStyles>
   <w:style w:type="paragraph" w:default="1" w:styleId="Normal">
     <w:name w:val="Normal"/>
@@ -22504,7 +22701,7 @@
 </file>
 
 <file path=word/glossary/document.xml><?xml version="1.0" encoding="utf-8"?>
-<w:glossaryDocument xmlns:wpc="http://schemas.microsoft.com/office/word/2010/wordprocessingCanvas" xmlns:mc="http://schemas.openxmlformats.org/markup-compatibility/2006" xmlns:o="urn:schemas-microsoft-com:office:office" xmlns:r="http://schemas.openxmlformats.org/officeDocument/2006/relationships" xmlns:m="http://schemas.openxmlformats.org/officeDocument/2006/math" xmlns:v="urn:schemas-microsoft-com:vml" xmlns:wp14="http://schemas.microsoft.com/office/word/2010/wordprocessingDrawing" xmlns:wp="http://schemas.openxmlformats.org/drawingml/2006/wordprocessingDrawing" xmlns:w10="urn:schemas-microsoft-com:office:word" xmlns:w="http://schemas.openxmlformats.org/wordprocessingml/2006/main" xmlns:w14="http://schemas.microsoft.com/office/word/2010/wordml" xmlns:wpg="http://schemas.microsoft.com/office/word/2010/wordprocessingGroup" xmlns:wpi="http://schemas.microsoft.com/office/word/2010/wordprocessingInk" xmlns:wne="http://schemas.microsoft.com/office/word/2006/wordml" xmlns:wps="http://schemas.microsoft.com/office/word/2010/wordprocessingShape" mc:Ignorable="w14 wp14">
+<w:glossaryDocument xmlns:wpc="http://schemas.microsoft.com/office/word/2010/wordprocessingCanvas" xmlns:mc="http://schemas.openxmlformats.org/markup-compatibility/2006" xmlns:o="urn:schemas-microsoft-com:office:office" xmlns:r="http://schemas.openxmlformats.org/officeDocument/2006/relationships" xmlns:m="http://schemas.openxmlformats.org/officeDocument/2006/math" xmlns:v="urn:schemas-microsoft-com:vml" xmlns:wp14="http://schemas.microsoft.com/office/word/2010/wordprocessingDrawing" xmlns:wp="http://schemas.openxmlformats.org/drawingml/2006/wordprocessingDrawing" xmlns:w10="urn:schemas-microsoft-com:office:word" xmlns:w="http://schemas.openxmlformats.org/wordprocessingml/2006/main" xmlns:w14="http://schemas.microsoft.com/office/word/2010/wordml" xmlns:w15="http://schemas.microsoft.com/office/word/2012/wordml" xmlns:wpg="http://schemas.microsoft.com/office/word/2010/wordprocessingGroup" xmlns:wpi="http://schemas.microsoft.com/office/word/2010/wordprocessingInk" xmlns:wne="http://schemas.microsoft.com/office/word/2006/wordml" xmlns:wps="http://schemas.microsoft.com/office/word/2010/wordprocessingShape" mc:Ignorable="w14 w15 wp14">
   <w:docParts>
     <w:docPart>
       <w:docPartPr>
@@ -23381,7 +23578,7 @@
 </file>
 
 <file path=word/glossary/fontTable.xml><?xml version="1.0" encoding="utf-8"?>
-<w:fonts xmlns:mc="http://schemas.openxmlformats.org/markup-compatibility/2006" xmlns:r="http://schemas.openxmlformats.org/officeDocument/2006/relationships" xmlns:w="http://schemas.openxmlformats.org/wordprocessingml/2006/main" xmlns:w14="http://schemas.microsoft.com/office/word/2010/wordml" mc:Ignorable="w14">
+<w:fonts xmlns:mc="http://schemas.openxmlformats.org/markup-compatibility/2006" xmlns:r="http://schemas.openxmlformats.org/officeDocument/2006/relationships" xmlns:w="http://schemas.openxmlformats.org/wordprocessingml/2006/main" xmlns:w14="http://schemas.microsoft.com/office/word/2010/wordml" xmlns:w15="http://schemas.microsoft.com/office/word/2012/wordml" mc:Ignorable="w14 w15">
   <w:font w:name="Symbol">
     <w:panose1 w:val="05050102010706020507"/>
     <w:charset w:val="02"/>
@@ -23394,7 +23591,7 @@
     <w:charset w:val="00"/>
     <w:family w:val="roman"/>
     <w:pitch w:val="variable"/>
-    <w:sig w:usb0="E0002EFF" w:usb1="C0007843" w:usb2="00000009" w:usb3="00000000" w:csb0="000001FF" w:csb1="00000000"/>
+    <w:sig w:usb0="E0002AFF" w:usb1="C0007841" w:usb2="00000009" w:usb3="00000000" w:csb0="000001FF" w:csb1="00000000"/>
   </w:font>
   <w:font w:name="Courier New">
     <w:panose1 w:val="02070309020205020404"/>
@@ -23423,7 +23620,7 @@
     <w:charset w:val="80"/>
     <w:family w:val="modern"/>
     <w:pitch w:val="fixed"/>
-    <w:sig w:usb0="E00002FF" w:usb1="6AC7FDFB" w:usb2="08000012" w:usb3="00000000" w:csb0="0002009F" w:csb1="00000000"/>
+    <w:sig w:usb0="E00002FF" w:usb1="6AC7FDFB" w:usb2="00000012" w:usb3="00000000" w:csb0="0002009F" w:csb1="00000000"/>
   </w:font>
   <w:font w:name="Tahoma">
     <w:panose1 w:val="020B0604030504040204"/>
@@ -23452,13 +23649,20 @@
     <w:charset w:val="80"/>
     <w:family w:val="modern"/>
     <w:pitch w:val="fixed"/>
-    <w:sig w:usb0="E00002FF" w:usb1="6AC7FDFB" w:usb2="08000012" w:usb3="00000000" w:csb0="0002009F" w:csb1="00000000"/>
+    <w:sig w:usb0="E00002FF" w:usb1="6AC7FDFB" w:usb2="00000012" w:usb3="00000000" w:csb0="0002009F" w:csb1="00000000"/>
+  </w:font>
+  <w:font w:name="Calibri Light">
+    <w:panose1 w:val="020F0302020204030204"/>
+    <w:charset w:val="00"/>
+    <w:family w:val="swiss"/>
+    <w:pitch w:val="variable"/>
+    <w:sig w:usb0="A00002EF" w:usb1="4000207B" w:usb2="00000000" w:usb3="00000000" w:csb0="0000019F" w:csb1="00000000"/>
   </w:font>
 </w:fonts>
 </file>
 
 <file path=word/glossary/settings.xml><?xml version="1.0" encoding="utf-8"?>
-<w:settings xmlns:mc="http://schemas.openxmlformats.org/markup-compatibility/2006" xmlns:o="urn:schemas-microsoft-com:office:office" xmlns:r="http://schemas.openxmlformats.org/officeDocument/2006/relationships" xmlns:m="http://schemas.openxmlformats.org/officeDocument/2006/math" xmlns:v="urn:schemas-microsoft-com:vml" xmlns:w10="urn:schemas-microsoft-com:office:word" xmlns:w="http://schemas.openxmlformats.org/wordprocessingml/2006/main" xmlns:w14="http://schemas.microsoft.com/office/word/2010/wordml" xmlns:sl="http://schemas.openxmlformats.org/schemaLibrary/2006/main" mc:Ignorable="w14">
+<w:settings xmlns:mc="http://schemas.openxmlformats.org/markup-compatibility/2006" xmlns:o="urn:schemas-microsoft-com:office:office" xmlns:r="http://schemas.openxmlformats.org/officeDocument/2006/relationships" xmlns:m="http://schemas.openxmlformats.org/officeDocument/2006/math" xmlns:v="urn:schemas-microsoft-com:vml" xmlns:w10="urn:schemas-microsoft-com:office:word" xmlns:w="http://schemas.openxmlformats.org/wordprocessingml/2006/main" xmlns:w14="http://schemas.microsoft.com/office/word/2010/wordml" xmlns:w15="http://schemas.microsoft.com/office/word/2012/wordml" xmlns:sl="http://schemas.openxmlformats.org/schemaLibrary/2006/main" mc:Ignorable="w14 w15">
   <w:view w:val="normal"/>
   <w:defaultTabStop w:val="708"/>
   <w:hyphenationZone w:val="425"/>
@@ -23474,9 +23678,13 @@
     <w:rsidRoot w:val="00F54295"/>
     <w:rsid w:val="001D1136"/>
     <w:rsid w:val="00205C60"/>
+    <w:rsid w:val="00264BD0"/>
+    <w:rsid w:val="00296A53"/>
     <w:rsid w:val="0035584C"/>
+    <w:rsid w:val="00494DB3"/>
     <w:rsid w:val="00917428"/>
     <w:rsid w:val="00A57D19"/>
+    <w:rsid w:val="00DD67DF"/>
     <w:rsid w:val="00F54295"/>
   </w:rsids>
   <m:mathPr>
@@ -23500,7 +23708,7 @@
 </file>
 
 <file path=word/glossary/styles.xml><?xml version="1.0" encoding="utf-8"?>
-<w:styles xmlns:mc="http://schemas.openxmlformats.org/markup-compatibility/2006" xmlns:r="http://schemas.openxmlformats.org/officeDocument/2006/relationships" xmlns:w="http://schemas.openxmlformats.org/wordprocessingml/2006/main" xmlns:w14="http://schemas.microsoft.com/office/word/2010/wordml" mc:Ignorable="w14">
+<w:styles xmlns:mc="http://schemas.openxmlformats.org/markup-compatibility/2006" xmlns:r="http://schemas.openxmlformats.org/officeDocument/2006/relationships" xmlns:w="http://schemas.openxmlformats.org/wordprocessingml/2006/main" xmlns:w14="http://schemas.microsoft.com/office/word/2010/wordml" xmlns:w15="http://schemas.microsoft.com/office/word/2012/wordml" mc:Ignorable="w14 w15">
   <w:docDefaults>
     <w:rPrDefault>
       <w:rPr>
@@ -23516,704 +23724,378 @@
       </w:pPr>
     </w:pPrDefault>
   </w:docDefaults>
-  <w:latentStyles w:defLockedState="0" w:defUIPriority="99" w:defSemiHidden="1" w:defUnhideWhenUsed="1" w:defQFormat="0" w:count="267">
-    <w:lsdException w:name="Normal" w:semiHidden="0" w:uiPriority="0" w:unhideWhenUsed="0" w:qFormat="1"/>
-    <w:lsdException w:name="heading 1" w:semiHidden="0" w:uiPriority="9" w:unhideWhenUsed="0" w:qFormat="1"/>
-    <w:lsdException w:name="heading 2" w:uiPriority="9" w:qFormat="1"/>
-    <w:lsdException w:name="heading 3" w:uiPriority="9" w:qFormat="1"/>
-    <w:lsdException w:name="heading 4" w:uiPriority="9" w:qFormat="1"/>
-    <w:lsdException w:name="heading 5" w:uiPriority="9" w:qFormat="1"/>
-    <w:lsdException w:name="heading 6" w:uiPriority="9" w:qFormat="1"/>
-    <w:lsdException w:name="heading 7" w:uiPriority="9" w:qFormat="1"/>
-    <w:lsdException w:name="heading 8" w:uiPriority="9" w:qFormat="1"/>
-    <w:lsdException w:name="heading 9" w:uiPriority="9" w:qFormat="1"/>
-    <w:lsdException w:name="toc 1" w:uiPriority="39"/>
-    <w:lsdException w:name="toc 2" w:uiPriority="39"/>
-    <w:lsdException w:name="toc 3" w:uiPriority="39"/>
-    <w:lsdException w:name="toc 4" w:uiPriority="39"/>
-    <w:lsdException w:name="toc 5" w:uiPriority="39"/>
-    <w:lsdException w:name="toc 6" w:uiPriority="39"/>
-    <w:lsdException w:name="toc 7" w:uiPriority="39"/>
-    <w:lsdException w:name="toc 8" w:uiPriority="39"/>
-    <w:lsdException w:name="toc 9" w:uiPriority="39"/>
-    <w:lsdException w:name="caption" w:uiPriority="35" w:qFormat="1"/>
-    <w:lsdException w:name="Title" w:semiHidden="0" w:uiPriority="10" w:unhideWhenUsed="0" w:qFormat="1"/>
-    <w:lsdException w:name="Default Paragraph Font" w:uiPriority="1"/>
-    <w:lsdException w:name="Subtitle" w:semiHidden="0" w:uiPriority="11" w:unhideWhenUsed="0" w:qFormat="1"/>
-    <w:lsdException w:name="Strong" w:semiHidden="0" w:uiPriority="22" w:unhideWhenUsed="0" w:qFormat="1"/>
-    <w:lsdException w:name="Emphasis" w:semiHidden="0" w:uiPriority="20" w:unhideWhenUsed="0" w:qFormat="1"/>
-    <w:lsdException w:name="Table Grid" w:semiHidden="0" w:uiPriority="39" w:unhideWhenUsed="0"/>
-    <w:lsdException w:name="Placeholder Text" w:unhideWhenUsed="0"/>
-    <w:lsdException w:name="No Spacing" w:semiHidden="0" w:uiPriority="1" w:unhideWhenUsed="0" w:qFormat="1"/>
-    <w:lsdException w:name="Light Shading" w:semiHidden="0" w:uiPriority="60" w:unhideWhenUsed="0"/>
-    <w:lsdException w:name="Light List" w:semiHidden="0" w:uiPriority="61" w:unhideWhenUsed="0"/>
-    <w:lsdException w:name="Light Grid" w:semiHidden="0" w:uiPriority="62" w:unhideWhenUsed="0"/>
-    <w:lsdException w:name="Medium Shading 1" w:semiHidden="0" w:uiPriority="63" w:unhideWhenUsed="0"/>
-    <w:lsdException w:name="Medium Shading 2" w:semiHidden="0" w:uiPriority="64" w:unhideWhenUsed="0"/>
-    <w:lsdException w:name="Medium List 1" w:semiHidden="0" w:uiPriority="65" w:unhideWhenUsed="0"/>
-    <w:lsdException w:name="Medium List 2" w:semiHidden="0" w:uiPriority="66" w:unhideWhenUsed="0"/>
-    <w:lsdException w:name="Medium Grid 1" w:semiHidden="0" w:uiPriority="67" w:unhideWhenUsed="0"/>
-    <w:lsdException w:name="Medium Grid 2" w:semiHidden="0" w:uiPriority="68" w:unhideWhenUsed="0"/>
-    <w:lsdException w:name="Medium Grid 3" w:semiHidden="0" w:uiPriority="69" w:unhideWhenUsed="0"/>
-    <w:lsdException w:name="Dark List" w:semiHidden="0" w:uiPriority="70" w:unhideWhenUsed="0"/>
-    <w:lsdException w:name="Colorful Shading" w:semiHidden="0" w:uiPriority="71" w:unhideWhenUsed="0"/>
-    <w:lsdException w:name="Colorful List" w:semiHidden="0" w:uiPriority="72" w:unhideWhenUsed="0"/>
-    <w:lsdException w:name="Colorful Grid" w:semiHidden="0" w:uiPriority="73" w:unhideWhenUsed="0"/>
-    <w:lsdException w:name="Light Shading Accent 1" w:semiHidden="0" w:uiPriority="60" w:unhideWhenUsed="0"/>
-    <w:lsdException w:name="Light List Accent 1" w:semiHidden="0" w:uiPriority="61" w:unhideWhenUsed="0"/>
-    <w:lsdException w:name="Light Grid Accent 1" w:semiHidden="0" w:uiPriority="62" w:unhideWhenUsed="0"/>
-    <w:lsdException w:name="Medium Shading 1 Accent 1" w:semiHidden="0" w:uiPriority="63" w:unhideWhenUsed="0"/>
-    <w:lsdException w:name="Medium Shading 2 Accent 1" w:semiHidden="0" w:uiPriority="64" w:unhideWhenUsed="0"/>
-    <w:lsdException w:name="Medium List 1 Accent 1" w:semiHidden="0" w:uiPriority="65" w:unhideWhenUsed="0"/>
-    <w:lsdException w:name="Revision" w:unhideWhenUsed="0"/>
-    <w:lsdException w:name="List Paragraph" w:semiHidden="0" w:uiPriority="34" w:unhideWhenUsed="0" w:qFormat="1"/>
-    <w:lsdException w:name="Quote" w:semiHidden="0" w:uiPriority="29" w:unhideWhenUsed="0" w:qFormat="1"/>
-    <w:lsdException w:name="Intense Quote" w:semiHidden="0" w:uiPriority="30" w:unhideWhenUsed="0" w:qFormat="1"/>
-    <w:lsdException w:name="Medium List 2 Accent 1" w:semiHidden="0" w:uiPriority="66" w:unhideWhenUsed="0"/>
-    <w:lsdException w:name="Medium Grid 1 Accent 1" w:semiHidden="0" w:uiPriority="67" w:unhideWhenUsed="0"/>
-    <w:lsdException w:name="Medium Grid 2 Accent 1" w:semiHidden="0" w:uiPriority="68" w:unhideWhenUsed="0"/>
-    <w:lsdException w:name="Medium Grid 3 Accent 1" w:semiHidden="0" w:uiPriority="69" w:unhideWhenUsed="0"/>
-    <w:lsdException w:name="Dark List Accent 1" w:semiHidden="0" w:uiPriority="70" w:unhideWhenUsed="0"/>
-    <w:lsdException w:name="Colorful Shading Accent 1" w:semiHidden="0" w:uiPriority="71" w:unhideWhenUsed="0"/>
-    <w:lsdException w:name="Colorful List Accent 1" w:semiHidden="0" w:uiPriority="72" w:unhideWhenUsed="0"/>
-    <w:lsdException w:name="Colorful Grid Accent 1" w:semiHidden="0" w:uiPriority="73" w:unhideWhenUsed="0"/>
-    <w:lsdException w:name="Light Shading Accent 2" w:semiHidden="0" w:uiPriority="60" w:unhideWhenUsed="0"/>
-    <w:lsdException w:name="Light List Accent 2" w:semiHidden="0" w:uiPriority="61" w:unhideWhenUsed="0"/>
-    <w:lsdException w:name="Light Grid Accent 2" w:semiHidden="0" w:uiPriority="62" w:unhideWhenUsed="0"/>
-    <w:lsdException w:name="Medium Shading 1 Accent 2" w:semiHidden="0" w:uiPriority="63" w:unhideWhenUsed="0"/>
-    <w:lsdException w:name="Medium Shading 2 Accent 2" w:semiHidden="0" w:uiPriority="64" w:unhideWhenUsed="0"/>
-    <w:lsdException w:name="Medium List 1 Accent 2" w:semiHidden="0" w:uiPriority="65" w:unhideWhenUsed="0"/>
-    <w:lsdException w:name="Medium List 2 Accent 2" w:semiHidden="0" w:uiPriority="66" w:unhideWhenUsed="0"/>
-    <w:lsdException w:name="Medium Grid 1 Accent 2" w:semiHidden="0" w:uiPriority="67" w:unhideWhenUsed="0"/>
-    <w:lsdException w:name="Medium Grid 2 Accent 2" w:semiHidden="0" w:uiPriority="68" w:unhideWhenUsed="0"/>
-    <w:lsdException w:name="Medium Grid 3 Accent 2" w:semiHidden="0" w:uiPriority="69" w:unhideWhenUsed="0"/>
-    <w:lsdException w:name="Dark List Accent 2" w:semiHidden="0" w:uiPriority="70" w:unhideWhenUsed="0"/>
-    <w:lsdException w:name="Colorful Shading Accent 2" w:semiHidden="0" w:uiPriority="71" w:unhideWhenUsed="0"/>
-    <w:lsdException w:name="Colorful List Accent 2" w:semiHidden="0" w:uiPriority="72" w:unhideWhenUsed="0"/>
-    <w:lsdException w:name="Colorful Grid Accent 2" w:semiHidden="0" w:uiPriority="73" w:unhideWhenUsed="0"/>
-    <w:lsdException w:name="Light Shading Accent 3" w:semiHidden="0" w:uiPriority="60" w:unhideWhenUsed="0"/>
-    <w:lsdException w:name="Light List Accent 3" w:semiHidden="0" w:uiPriority="61" w:unhideWhenUsed="0"/>
-    <w:lsdException w:name="Light Grid Accent 3" w:semiHidden="0" w:uiPriority="62" w:unhideWhenUsed="0"/>
-    <w:lsdException w:name="Medium Shading 1 Accent 3" w:semiHidden="0" w:uiPriority="63" w:unhideWhenUsed="0"/>
-    <w:lsdException w:name="Medium Shading 2 Accent 3" w:semiHidden="0" w:uiPriority="64" w:unhideWhenUsed="0"/>
-    <w:lsdException w:name="Medium List 1 Accent 3" w:semiHidden="0" w:uiPriority="65" w:unhideWhenUsed="0"/>
-    <w:lsdException w:name="Medium List 2 Accent 3" w:semiHidden="0" w:uiPriority="66" w:unhideWhenUsed="0"/>
-    <w:lsdException w:name="Medium Grid 1 Accent 3" w:semiHidden="0" w:uiPriority="67" w:unhideWhenUsed="0"/>
-    <w:lsdException w:name="Medium Grid 2 Accent 3" w:semiHidden="0" w:uiPriority="68" w:unhideWhenUsed="0"/>
-    <w:lsdException w:name="Medium Grid 3 Accent 3" w:semiHidden="0" w:uiPriority="69" w:unhideWhenUsed="0"/>
-    <w:lsdException w:name="Dark List Accent 3" w:semiHidden="0" w:uiPriority="70" w:unhideWhenUsed="0"/>
-    <w:lsdException w:name="Colorful Shading Accent 3" w:semiHidden="0" w:uiPriority="71" w:unhideWhenUsed="0"/>
-    <w:lsdException w:name="Colorful List Accent 3" w:semiHidden="0" w:uiPriority="72" w:unhideWhenUsed="0"/>
-    <w:lsdException w:name="Colorful Grid Accent 3" w:semiHidden="0" w:uiPriority="73" w:unhideWhenUsed="0"/>
-    <w:lsdException w:name="Light Shading Accent 4" w:semiHidden="0" w:uiPriority="60" w:unhideWhenUsed="0"/>
-    <w:lsdException w:name="Light List Accent 4" w:semiHidden="0" w:uiPriority="61" w:unhideWhenUsed="0"/>
-    <w:lsdException w:name="Light Grid Accent 4" w:semiHidden="0" w:uiPriority="62" w:unhideWhenUsed="0"/>
-    <w:lsdException w:name="Medium Shading 1 Accent 4" w:semiHidden="0" w:uiPriority="63" w:unhideWhenUsed="0"/>
-    <w:lsdException w:name="Medium Shading 2 Accent 4" w:semiHidden="0" w:uiPriority="64" w:unhideWhenUsed="0"/>
-    <w:lsdException w:name="Medium List 1 Accent 4" w:semiHidden="0" w:uiPriority="65" w:unhideWhenUsed="0"/>
-    <w:lsdException w:name="Medium List 2 Accent 4" w:semiHidden="0" w:uiPriority="66" w:unhideWhenUsed="0"/>
-    <w:lsdException w:name="Medium Grid 1 Accent 4" w:semiHidden="0" w:uiPriority="67" w:unhideWhenUsed="0"/>
-    <w:lsdException w:name="Medium Grid 2 Accent 4" w:semiHidden="0" w:uiPriority="68" w:unhideWhenUsed="0"/>
-    <w:lsdException w:name="Medium Grid 3 Accent 4" w:semiHidden="0" w:uiPriority="69" w:unhideWhenUsed="0"/>
-    <w:lsdException w:name="Dark List Accent 4" w:semiHidden="0" w:uiPriority="70" w:unhideWhenUsed="0"/>
-    <w:lsdException w:name="Colorful Shading Accent 4" w:semiHidden="0" w:uiPriority="71" w:unhideWhenUsed="0"/>
-    <w:lsdException w:name="Colorful List Accent 4" w:semiHidden="0" w:uiPriority="72" w:unhideWhenUsed="0"/>
-    <w:lsdException w:name="Colorful Grid Accent 4" w:semiHidden="0" w:uiPriority="73" w:unhideWhenUsed="0"/>
-    <w:lsdException w:name="Light Shading Accent 5" w:semiHidden="0" w:uiPriority="60" w:unhideWhenUsed="0"/>
-    <w:lsdException w:name="Light List Accent 5" w:semiHidden="0" w:uiPriority="61" w:unhideWhenUsed="0"/>
-    <w:lsdException w:name="Light Grid Accent 5" w:semiHidden="0" w:uiPriority="62" w:unhideWhenUsed="0"/>
-    <w:lsdException w:name="Medium Shading 1 Accent 5" w:semiHidden="0" w:uiPriority="63" w:unhideWhenUsed="0"/>
-    <w:lsdException w:name="Medium Shading 2 Accent 5" w:semiHidden="0" w:uiPriority="64" w:unhideWhenUsed="0"/>
-    <w:lsdException w:name="Medium List 1 Accent 5" w:semiHidden="0" w:uiPriority="65" w:unhideWhenUsed="0"/>
-    <w:lsdException w:name="Medium List 2 Accent 5" w:semiHidden="0" w:uiPriority="66" w:unhideWhenUsed="0"/>
-    <w:lsdException w:name="Medium Grid 1 Accent 5" w:semiHidden="0" w:uiPriority="67" w:unhideWhenUsed="0"/>
-    <w:lsdException w:name="Medium Grid 2 Accent 5" w:semiHidden="0" w:uiPriority="68" w:unhideWhenUsed="0"/>
-    <w:lsdException w:name="Medium Grid 3 Accent 5" w:semiHidden="0" w:uiPriority="69" w:unhideWhenUsed="0"/>
-    <w:lsdException w:name="Dark List Accent 5" w:semiHidden="0" w:uiPriority="70" w:unhideWhenUsed="0"/>
-    <w:lsdException w:name="Colorful Shading Accent 5" w:semiHidden="0" w:uiPriority="71" w:unhideWhenUsed="0"/>
-    <w:lsdException w:name="Colorful List Accent 5" w:semiHidden="0" w:uiPriority="72" w:unhideWhenUsed="0"/>
-    <w:lsdException w:name="Colorful Grid Accent 5" w:semiHidden="0" w:uiPriority="73" w:unhideWhenUsed="0"/>
-    <w:lsdException w:name="Light Shading Accent 6" w:semiHidden="0" w:uiPriority="60" w:unhideWhenUsed="0"/>
-    <w:lsdException w:name="Light List Accent 6" w:semiHidden="0" w:uiPriority="61" w:unhideWhenUsed="0"/>
-    <w:lsdException w:name="Light Grid Accent 6" w:semiHidden="0" w:uiPriority="62" w:unhideWhenUsed="0"/>
-    <w:lsdException w:name="Medium Shading 1 Accent 6" w:semiHidden="0" w:uiPriority="63" w:unhideWhenUsed="0"/>
-    <w:lsdException w:name="Medium Shading 2 Accent 6" w:semiHidden="0" w:uiPriority="64" w:unhideWhenUsed="0"/>
-    <w:lsdException w:name="Medium List 1 Accent 6" w:semiHidden="0" w:uiPriority="65" w:unhideWhenUsed="0"/>
-    <w:lsdException w:name="Medium List 2 Accent 6" w:semiHidden="0" w:uiPriority="66" w:unhideWhenUsed="0"/>
-    <w:lsdException w:name="Medium Grid 1 Accent 6" w:semiHidden="0" w:uiPriority="67" w:unhideWhenUsed="0"/>
-    <w:lsdException w:name="Medium Grid 2 Accent 6" w:semiHidden="0" w:uiPriority="68" w:unhideWhenUsed="0"/>
-    <w:lsdException w:name="Medium Grid 3 Accent 6" w:semiHidden="0" w:uiPriority="69" w:unhideWhenUsed="0"/>
-    <w:lsdException w:name="Dark List Accent 6" w:semiHidden="0" w:uiPriority="70" w:unhideWhenUsed="0"/>
-    <w:lsdException w:name="Colorful Shading Accent 6" w:semiHidden="0" w:uiPriority="71" w:unhideWhenUsed="0"/>
-    <w:lsdException w:name="Colorful List Accent 6" w:semiHidden="0" w:uiPriority="72" w:unhideWhenUsed="0"/>
-    <w:lsdException w:name="Colorful Grid Accent 6" w:semiHidden="0" w:uiPriority="73" w:unhideWhenUsed="0"/>
-    <w:lsdException w:name="Subtle Emphasis" w:semiHidden="0" w:uiPriority="19" w:unhideWhenUsed="0" w:qFormat="1"/>
-    <w:lsdException w:name="Intense Emphasis" w:semiHidden="0" w:uiPriority="21" w:unhideWhenUsed="0" w:qFormat="1"/>
-    <w:lsdException w:name="Subtle Reference" w:semiHidden="0" w:uiPriority="31" w:unhideWhenUsed="0" w:qFormat="1"/>
-    <w:lsdException w:name="Intense Reference" w:semiHidden="0" w:uiPriority="32" w:unhideWhenUsed="0" w:qFormat="1"/>
-    <w:lsdException w:name="Book Title" w:semiHidden="0" w:uiPriority="33" w:unhideWhenUsed="0" w:qFormat="1"/>
-    <w:lsdException w:name="Bibliography" w:uiPriority="37"/>
-    <w:lsdException w:name="TOC Heading" w:uiPriority="39" w:qFormat="1"/>
-  </w:latentStyles>
-  <w:style w:type="paragraph" w:default="1" w:styleId="Normal">
-    <w:name w:val="Normal"/>
-    <w:qFormat/>
-  </w:style>
-  <w:style w:type="character" w:default="1" w:styleId="Fuentedeprrafopredeter">
-    <w:name w:val="Default Paragraph Font"/>
-    <w:uiPriority w:val="1"/>
-    <w:semiHidden/>
-    <w:unhideWhenUsed/>
-  </w:style>
-  <w:style w:type="table" w:default="1" w:styleId="Tablanormal">
-    <w:name w:val="Normal Table"/>
-    <w:uiPriority w:val="99"/>
-    <w:semiHidden/>
-    <w:unhideWhenUsed/>
-    <w:tblPr>
-      <w:tblInd w:w="0" w:type="dxa"/>
-      <w:tblCellMar>
-        <w:top w:w="0" w:type="dxa"/>
-        <w:left w:w="108" w:type="dxa"/>
-        <w:bottom w:w="0" w:type="dxa"/>
-        <w:right w:w="108" w:type="dxa"/>
-      </w:tblCellMar>
-    </w:tblPr>
-  </w:style>
-  <w:style w:type="numbering" w:default="1" w:styleId="Sinlista">
-    <w:name w:val="No List"/>
-    <w:uiPriority w:val="99"/>
-    <w:semiHidden/>
-    <w:unhideWhenUsed/>
-  </w:style>
-  <w:style w:type="character" w:styleId="Textodelmarcadordeposicin">
-    <w:name w:val="Placeholder Text"/>
-    <w:basedOn w:val="Fuentedeprrafopredeter"/>
-    <w:uiPriority w:val="99"/>
-    <w:semiHidden/>
-    <w:rsid w:val="00205C60"/>
-    <w:rPr>
-      <w:color w:val="808080"/>
-    </w:rPr>
-  </w:style>
-  <w:style w:type="paragraph" w:customStyle="1" w:styleId="952B54DCCC474B248BDAE70005EBDCE9">
-    <w:name w:val="952B54DCCC474B248BDAE70005EBDCE9"/>
-    <w:rsid w:val="00F54295"/>
-  </w:style>
-  <w:style w:type="paragraph" w:customStyle="1" w:styleId="D4BD46DBDE024CA58D2921C46134476C">
-    <w:name w:val="D4BD46DBDE024CA58D2921C46134476C"/>
-    <w:rsid w:val="00F54295"/>
-  </w:style>
-  <w:style w:type="paragraph" w:customStyle="1" w:styleId="A6014DC6102B4AA4A3830A7F0B1A3169">
-    <w:name w:val="A6014DC6102B4AA4A3830A7F0B1A3169"/>
-    <w:rsid w:val="00F54295"/>
-  </w:style>
-  <w:style w:type="paragraph" w:customStyle="1" w:styleId="EFDBF7F1DA23492DB613C886D30E1031">
-    <w:name w:val="EFDBF7F1DA23492DB613C886D30E1031"/>
-    <w:rsid w:val="00F54295"/>
-  </w:style>
-  <w:style w:type="paragraph" w:customStyle="1" w:styleId="086E407A807446B49FA1F8B3B94C2957">
-    <w:name w:val="086E407A807446B49FA1F8B3B94C2957"/>
-    <w:rsid w:val="00F54295"/>
-  </w:style>
-  <w:style w:type="paragraph" w:customStyle="1" w:styleId="F291BE4D263248D5B2ED2C4C87F6B215">
-    <w:name w:val="F291BE4D263248D5B2ED2C4C87F6B215"/>
-    <w:rsid w:val="00A57D19"/>
-    <w:pPr>
-      <w:spacing w:after="200" w:line="276" w:lineRule="auto"/>
-    </w:pPr>
-    <w:rPr>
-      <w:lang w:val="es-CO" w:eastAsia="es-CO"/>
-    </w:rPr>
-  </w:style>
-  <w:style w:type="paragraph" w:customStyle="1" w:styleId="83BE2EA278BB449CA913880ACFA6F883">
-    <w:name w:val="83BE2EA278BB449CA913880ACFA6F883"/>
-    <w:rsid w:val="00A57D19"/>
-    <w:pPr>
-      <w:spacing w:after="200" w:line="276" w:lineRule="auto"/>
-    </w:pPr>
-    <w:rPr>
-      <w:lang w:val="es-CO" w:eastAsia="es-CO"/>
-    </w:rPr>
-  </w:style>
-  <w:style w:type="paragraph" w:customStyle="1" w:styleId="7F83CB4B3DA5445FA82B2E4F9746BB84">
-    <w:name w:val="7F83CB4B3DA5445FA82B2E4F9746BB84"/>
-    <w:rsid w:val="00A57D19"/>
-    <w:pPr>
-      <w:spacing w:after="200" w:line="276" w:lineRule="auto"/>
-    </w:pPr>
-    <w:rPr>
-      <w:lang w:val="es-CO" w:eastAsia="es-CO"/>
-    </w:rPr>
-  </w:style>
-  <w:style w:type="paragraph" w:customStyle="1" w:styleId="B8A153CD7EEF437BAC78A15209EAF410">
-    <w:name w:val="B8A153CD7EEF437BAC78A15209EAF410"/>
-    <w:rsid w:val="00A57D19"/>
-    <w:pPr>
-      <w:spacing w:after="200" w:line="276" w:lineRule="auto"/>
-    </w:pPr>
-    <w:rPr>
-      <w:lang w:val="es-CO" w:eastAsia="es-CO"/>
-    </w:rPr>
-  </w:style>
-  <w:style w:type="paragraph" w:customStyle="1" w:styleId="CB04E3E100F04AF1962AA5C44ECC3ACA">
-    <w:name w:val="CB04E3E100F04AF1962AA5C44ECC3ACA"/>
-    <w:rsid w:val="00205C60"/>
-    <w:pPr>
-      <w:spacing w:after="200" w:line="276" w:lineRule="auto"/>
-    </w:pPr>
-    <w:rPr>
-      <w:lang w:val="es-CO" w:eastAsia="es-CO"/>
-    </w:rPr>
-  </w:style>
-  <w:style w:type="paragraph" w:customStyle="1" w:styleId="DAB4BCFACAC34DE39EE184EF6246B09F">
-    <w:name w:val="DAB4BCFACAC34DE39EE184EF6246B09F"/>
-    <w:rsid w:val="00205C60"/>
-    <w:pPr>
-      <w:spacing w:after="200" w:line="276" w:lineRule="auto"/>
-    </w:pPr>
-    <w:rPr>
-      <w:lang w:val="es-CO" w:eastAsia="es-CO"/>
-    </w:rPr>
-  </w:style>
-  <w:style w:type="paragraph" w:customStyle="1" w:styleId="C3C8A988C2024184A8E4D29C90829A44">
-    <w:name w:val="C3C8A988C2024184A8E4D29C90829A44"/>
-    <w:rsid w:val="00205C60"/>
-    <w:pPr>
-      <w:spacing w:after="200" w:line="276" w:lineRule="auto"/>
-    </w:pPr>
-    <w:rPr>
-      <w:lang w:val="es-CO" w:eastAsia="es-CO"/>
-    </w:rPr>
-  </w:style>
-  <w:style w:type="paragraph" w:customStyle="1" w:styleId="68755D4D731E40BE94794DF6CAE68682">
-    <w:name w:val="68755D4D731E40BE94794DF6CAE68682"/>
-    <w:rsid w:val="00205C60"/>
-    <w:pPr>
-      <w:spacing w:after="200" w:line="276" w:lineRule="auto"/>
-    </w:pPr>
-    <w:rPr>
-      <w:lang w:val="es-CO" w:eastAsia="es-CO"/>
-    </w:rPr>
-  </w:style>
-  <w:style w:type="paragraph" w:customStyle="1" w:styleId="DA0DC9247B894D6597D89DD76D4C7EF5">
-    <w:name w:val="DA0DC9247B894D6597D89DD76D4C7EF5"/>
-    <w:rsid w:val="00205C60"/>
-    <w:pPr>
-      <w:spacing w:after="200" w:line="276" w:lineRule="auto"/>
-    </w:pPr>
-    <w:rPr>
-      <w:lang w:val="es-CO" w:eastAsia="es-CO"/>
-    </w:rPr>
-  </w:style>
-  <w:style w:type="paragraph" w:customStyle="1" w:styleId="A6606FC40BD345C48EE0B6AEA7E461C3">
-    <w:name w:val="A6606FC40BD345C48EE0B6AEA7E461C3"/>
-    <w:rsid w:val="00205C60"/>
-    <w:pPr>
-      <w:spacing w:after="200" w:line="276" w:lineRule="auto"/>
-    </w:pPr>
-    <w:rPr>
-      <w:lang w:val="es-CO" w:eastAsia="es-CO"/>
-    </w:rPr>
-  </w:style>
-  <w:style w:type="paragraph" w:customStyle="1" w:styleId="2DDD5BDD7171417E86317B94999F02B2">
-    <w:name w:val="2DDD5BDD7171417E86317B94999F02B2"/>
-    <w:rsid w:val="00205C60"/>
-    <w:pPr>
-      <w:spacing w:after="200" w:line="276" w:lineRule="auto"/>
-    </w:pPr>
-    <w:rPr>
-      <w:lang w:val="es-CO" w:eastAsia="es-CO"/>
-    </w:rPr>
-  </w:style>
-  <w:style w:type="paragraph" w:customStyle="1" w:styleId="2A366FA4F8BC472C86EDDA2ECC2CB5AB">
-    <w:name w:val="2A366FA4F8BC472C86EDDA2ECC2CB5AB"/>
-    <w:rsid w:val="00205C60"/>
-    <w:pPr>
-      <w:spacing w:after="200" w:line="276" w:lineRule="auto"/>
-    </w:pPr>
-    <w:rPr>
-      <w:lang w:val="es-CO" w:eastAsia="es-CO"/>
-    </w:rPr>
-  </w:style>
-  <w:style w:type="paragraph" w:customStyle="1" w:styleId="C94DEB3F31BC437FA0EFA4DEA496F28B">
-    <w:name w:val="C94DEB3F31BC437FA0EFA4DEA496F28B"/>
-    <w:rsid w:val="00205C60"/>
-    <w:pPr>
-      <w:spacing w:after="200" w:line="276" w:lineRule="auto"/>
-    </w:pPr>
-    <w:rPr>
-      <w:lang w:val="es-CO" w:eastAsia="es-CO"/>
-    </w:rPr>
-  </w:style>
-  <w:style w:type="paragraph" w:customStyle="1" w:styleId="3CD4762000BD4DC2A1DA91329BE53147">
-    <w:name w:val="3CD4762000BD4DC2A1DA91329BE53147"/>
-    <w:rsid w:val="00205C60"/>
-    <w:pPr>
-      <w:spacing w:after="200" w:line="276" w:lineRule="auto"/>
-    </w:pPr>
-    <w:rPr>
-      <w:lang w:val="es-CO" w:eastAsia="es-CO"/>
-    </w:rPr>
-  </w:style>
-  <w:style w:type="paragraph" w:customStyle="1" w:styleId="9A3712A8CB2C47DA8575C56C7E3AD1C1">
-    <w:name w:val="9A3712A8CB2C47DA8575C56C7E3AD1C1"/>
-    <w:rsid w:val="00205C60"/>
-    <w:pPr>
-      <w:spacing w:after="200" w:line="276" w:lineRule="auto"/>
-    </w:pPr>
-    <w:rPr>
-      <w:lang w:val="es-CO" w:eastAsia="es-CO"/>
-    </w:rPr>
-  </w:style>
-  <w:style w:type="paragraph" w:customStyle="1" w:styleId="8F073CF397524EB6A17441C0F389B719">
-    <w:name w:val="8F073CF397524EB6A17441C0F389B719"/>
-    <w:rsid w:val="00205C60"/>
-    <w:pPr>
-      <w:spacing w:after="200" w:line="276" w:lineRule="auto"/>
-    </w:pPr>
-    <w:rPr>
-      <w:lang w:val="es-CO" w:eastAsia="es-CO"/>
-    </w:rPr>
-  </w:style>
-  <w:style w:type="paragraph" w:customStyle="1" w:styleId="136BE059D95C41499751C5E6B955A6F5">
-    <w:name w:val="136BE059D95C41499751C5E6B955A6F5"/>
-    <w:rsid w:val="00205C60"/>
-    <w:pPr>
-      <w:spacing w:after="200" w:line="276" w:lineRule="auto"/>
-    </w:pPr>
-    <w:rPr>
-      <w:lang w:val="es-CO" w:eastAsia="es-CO"/>
-    </w:rPr>
-  </w:style>
-  <w:style w:type="paragraph" w:customStyle="1" w:styleId="36124EA66E0C47689FD03A5DC58B31CE">
-    <w:name w:val="36124EA66E0C47689FD03A5DC58B31CE"/>
-    <w:rsid w:val="00205C60"/>
-    <w:pPr>
-      <w:spacing w:after="200" w:line="276" w:lineRule="auto"/>
-    </w:pPr>
-    <w:rPr>
-      <w:lang w:val="es-CO" w:eastAsia="es-CO"/>
-    </w:rPr>
-  </w:style>
-  <w:style w:type="paragraph" w:customStyle="1" w:styleId="288EBD74D5D94EF79D26126126701AE3">
-    <w:name w:val="288EBD74D5D94EF79D26126126701AE3"/>
-    <w:rsid w:val="00205C60"/>
-    <w:pPr>
-      <w:spacing w:after="200" w:line="276" w:lineRule="auto"/>
-    </w:pPr>
-    <w:rPr>
-      <w:lang w:val="es-CO" w:eastAsia="es-CO"/>
-    </w:rPr>
-  </w:style>
-  <w:style w:type="paragraph" w:customStyle="1" w:styleId="4F61036739D240DEA23D71E93906EE83">
-    <w:name w:val="4F61036739D240DEA23D71E93906EE83"/>
-    <w:rsid w:val="00205C60"/>
-    <w:pPr>
-      <w:spacing w:after="200" w:line="276" w:lineRule="auto"/>
-    </w:pPr>
-    <w:rPr>
-      <w:lang w:val="es-CO" w:eastAsia="es-CO"/>
-    </w:rPr>
-  </w:style>
-  <w:style w:type="paragraph" w:customStyle="1" w:styleId="E7CDFA1452B64281B66C478D3DEECA50">
-    <w:name w:val="E7CDFA1452B64281B66C478D3DEECA50"/>
-    <w:rsid w:val="00205C60"/>
-    <w:pPr>
-      <w:spacing w:after="200" w:line="276" w:lineRule="auto"/>
-    </w:pPr>
-    <w:rPr>
-      <w:lang w:val="es-CO" w:eastAsia="es-CO"/>
-    </w:rPr>
-  </w:style>
-  <w:style w:type="paragraph" w:customStyle="1" w:styleId="10462CC378784D98B160B5817603900E">
-    <w:name w:val="10462CC378784D98B160B5817603900E"/>
-    <w:rsid w:val="00205C60"/>
-    <w:pPr>
-      <w:spacing w:after="200" w:line="276" w:lineRule="auto"/>
-    </w:pPr>
-    <w:rPr>
-      <w:lang w:val="es-CO" w:eastAsia="es-CO"/>
-    </w:rPr>
-  </w:style>
-  <w:style w:type="paragraph" w:customStyle="1" w:styleId="DC477E560F1D4DAB858AEFEF5CAEEAC6">
-    <w:name w:val="DC477E560F1D4DAB858AEFEF5CAEEAC6"/>
-    <w:rsid w:val="00205C60"/>
-    <w:pPr>
-      <w:spacing w:after="200" w:line="276" w:lineRule="auto"/>
-    </w:pPr>
-    <w:rPr>
-      <w:lang w:val="es-CO" w:eastAsia="es-CO"/>
-    </w:rPr>
-  </w:style>
-  <w:style w:type="paragraph" w:customStyle="1" w:styleId="8F80F6C0C65946E2AE7044AE7C4C5CC3">
-    <w:name w:val="8F80F6C0C65946E2AE7044AE7C4C5CC3"/>
-    <w:rsid w:val="00205C60"/>
-    <w:pPr>
-      <w:spacing w:after="200" w:line="276" w:lineRule="auto"/>
-    </w:pPr>
-    <w:rPr>
-      <w:lang w:val="es-CO" w:eastAsia="es-CO"/>
-    </w:rPr>
-  </w:style>
-  <w:style w:type="paragraph" w:customStyle="1" w:styleId="34F371C3856241DC8AA3DF2FAF07EDB4">
-    <w:name w:val="34F371C3856241DC8AA3DF2FAF07EDB4"/>
-    <w:rsid w:val="00205C60"/>
-    <w:pPr>
-      <w:spacing w:after="200" w:line="276" w:lineRule="auto"/>
-    </w:pPr>
-    <w:rPr>
-      <w:lang w:val="es-CO" w:eastAsia="es-CO"/>
-    </w:rPr>
-  </w:style>
-  <w:style w:type="paragraph" w:customStyle="1" w:styleId="B9762BFD87064273A54DE0C7AABDA22B">
-    <w:name w:val="B9762BFD87064273A54DE0C7AABDA22B"/>
-    <w:rsid w:val="00205C60"/>
-    <w:pPr>
-      <w:spacing w:after="200" w:line="276" w:lineRule="auto"/>
-    </w:pPr>
-    <w:rPr>
-      <w:lang w:val="es-CO" w:eastAsia="es-CO"/>
-    </w:rPr>
-  </w:style>
-  <w:style w:type="paragraph" w:customStyle="1" w:styleId="830DB78163A8414E8788E28D728BAE9E">
-    <w:name w:val="830DB78163A8414E8788E28D728BAE9E"/>
-    <w:rsid w:val="00205C60"/>
-    <w:pPr>
-      <w:spacing w:after="200" w:line="276" w:lineRule="auto"/>
-    </w:pPr>
-    <w:rPr>
-      <w:lang w:val="es-CO" w:eastAsia="es-CO"/>
-    </w:rPr>
-  </w:style>
-  <w:style w:type="paragraph" w:customStyle="1" w:styleId="A8CB77DF34EE46AD9A80AA14C9EB5C81">
-    <w:name w:val="A8CB77DF34EE46AD9A80AA14C9EB5C81"/>
-    <w:rsid w:val="00205C60"/>
-    <w:pPr>
-      <w:spacing w:after="200" w:line="276" w:lineRule="auto"/>
-    </w:pPr>
-    <w:rPr>
-      <w:lang w:val="es-CO" w:eastAsia="es-CO"/>
-    </w:rPr>
-  </w:style>
-  <w:style w:type="paragraph" w:customStyle="1" w:styleId="678D834BD2344AD7B96E24854F692C17">
-    <w:name w:val="678D834BD2344AD7B96E24854F692C17"/>
-    <w:rsid w:val="00205C60"/>
-    <w:pPr>
-      <w:spacing w:after="200" w:line="276" w:lineRule="auto"/>
-    </w:pPr>
-    <w:rPr>
-      <w:lang w:val="es-CO" w:eastAsia="es-CO"/>
-    </w:rPr>
-  </w:style>
-  <w:style w:type="paragraph" w:customStyle="1" w:styleId="86DA56C487574193A509B87951FF855A">
-    <w:name w:val="86DA56C487574193A509B87951FF855A"/>
-    <w:rsid w:val="00205C60"/>
-    <w:pPr>
-      <w:spacing w:after="200" w:line="276" w:lineRule="auto"/>
-    </w:pPr>
-    <w:rPr>
-      <w:lang w:val="es-CO" w:eastAsia="es-CO"/>
-    </w:rPr>
-  </w:style>
-  <w:style w:type="paragraph" w:customStyle="1" w:styleId="476EA9DE0C2B4D6E90689F29E4983A86">
-    <w:name w:val="476EA9DE0C2B4D6E90689F29E4983A86"/>
-    <w:rsid w:val="00205C60"/>
-    <w:pPr>
-      <w:spacing w:after="200" w:line="276" w:lineRule="auto"/>
-    </w:pPr>
-    <w:rPr>
-      <w:lang w:val="es-CO" w:eastAsia="es-CO"/>
-    </w:rPr>
-  </w:style>
-  <w:style w:type="paragraph" w:customStyle="1" w:styleId="5523EEEEB6BC4FD28FF4B5742BC06FD7">
-    <w:name w:val="5523EEEEB6BC4FD28FF4B5742BC06FD7"/>
-    <w:rsid w:val="00205C60"/>
-    <w:pPr>
-      <w:spacing w:after="200" w:line="276" w:lineRule="auto"/>
-    </w:pPr>
-    <w:rPr>
-      <w:lang w:val="es-CO" w:eastAsia="es-CO"/>
-    </w:rPr>
-  </w:style>
-  <w:style w:type="paragraph" w:customStyle="1" w:styleId="B96A453C040D42AAAA2AD142E6B0482C">
-    <w:name w:val="B96A453C040D42AAAA2AD142E6B0482C"/>
-    <w:rsid w:val="00205C60"/>
-    <w:pPr>
-      <w:spacing w:after="200" w:line="276" w:lineRule="auto"/>
-    </w:pPr>
-    <w:rPr>
-      <w:lang w:val="es-CO" w:eastAsia="es-CO"/>
-    </w:rPr>
-  </w:style>
-  <w:style w:type="paragraph" w:customStyle="1" w:styleId="22ABFDEA347E45DBA8213105A3542946">
-    <w:name w:val="22ABFDEA347E45DBA8213105A3542946"/>
-    <w:rsid w:val="00205C60"/>
-    <w:pPr>
-      <w:spacing w:after="200" w:line="276" w:lineRule="auto"/>
-    </w:pPr>
-    <w:rPr>
-      <w:lang w:val="es-CO" w:eastAsia="es-CO"/>
-    </w:rPr>
-  </w:style>
-</w:styles>
-</file>
-
-<file path=word/glossary/stylesWithEffects.xml><?xml version="1.0" encoding="utf-8"?>
-<w:styles xmlns:wpc="http://schemas.microsoft.com/office/word/2010/wordprocessingCanvas" xmlns:mc="http://schemas.openxmlformats.org/markup-compatibility/2006" xmlns:o="urn:schemas-microsoft-com:office:office" xmlns:r="http://schemas.openxmlformats.org/officeDocument/2006/relationships" xmlns:m="http://schemas.openxmlformats.org/officeDocument/2006/math" xmlns:v="urn:schemas-microsoft-com:vml" xmlns:wp14="http://schemas.microsoft.com/office/word/2010/wordprocessingDrawing" xmlns:wp="http://schemas.openxmlformats.org/drawingml/2006/wordprocessingDrawing" xmlns:w10="urn:schemas-microsoft-com:office:word" xmlns:w="http://schemas.openxmlformats.org/wordprocessingml/2006/main" xmlns:w14="http://schemas.microsoft.com/office/word/2010/wordml" xmlns:wpg="http://schemas.microsoft.com/office/word/2010/wordprocessingGroup" xmlns:wpi="http://schemas.microsoft.com/office/word/2010/wordprocessingInk" xmlns:wne="http://schemas.microsoft.com/office/word/2006/wordml" xmlns:wps="http://schemas.microsoft.com/office/word/2010/wordprocessingShape" mc:Ignorable="w14 wp14">
-  <w:docDefaults>
-    <w:rPrDefault>
-      <w:rPr>
-        <w:rFonts w:asciiTheme="minorHAnsi" w:eastAsiaTheme="minorEastAsia" w:hAnsiTheme="minorHAnsi" w:cstheme="minorBidi"/>
-        <w:sz w:val="22"/>
-        <w:szCs w:val="22"/>
-        <w:lang w:val="es-ES" w:eastAsia="es-ES" w:bidi="ar-SA"/>
-      </w:rPr>
-    </w:rPrDefault>
-    <w:pPrDefault>
-      <w:pPr>
-        <w:spacing w:after="160" w:line="259" w:lineRule="auto"/>
-      </w:pPr>
-    </w:pPrDefault>
-  </w:docDefaults>
-  <w:latentStyles w:defLockedState="0" w:defUIPriority="99" w:defSemiHidden="1" w:defUnhideWhenUsed="1" w:defQFormat="0" w:count="267">
-    <w:lsdException w:name="Normal" w:semiHidden="0" w:uiPriority="0" w:unhideWhenUsed="0" w:qFormat="1"/>
-    <w:lsdException w:name="heading 1" w:semiHidden="0" w:uiPriority="9" w:unhideWhenUsed="0" w:qFormat="1"/>
-    <w:lsdException w:name="heading 2" w:uiPriority="9" w:qFormat="1"/>
-    <w:lsdException w:name="heading 3" w:uiPriority="9" w:qFormat="1"/>
-    <w:lsdException w:name="heading 4" w:uiPriority="9" w:qFormat="1"/>
-    <w:lsdException w:name="heading 5" w:uiPriority="9" w:qFormat="1"/>
-    <w:lsdException w:name="heading 6" w:uiPriority="9" w:qFormat="1"/>
-    <w:lsdException w:name="heading 7" w:uiPriority="9" w:qFormat="1"/>
-    <w:lsdException w:name="heading 8" w:uiPriority="9" w:qFormat="1"/>
-    <w:lsdException w:name="heading 9" w:uiPriority="9" w:qFormat="1"/>
-    <w:lsdException w:name="toc 1" w:uiPriority="39"/>
-    <w:lsdException w:name="toc 2" w:uiPriority="39"/>
-    <w:lsdException w:name="toc 3" w:uiPriority="39"/>
-    <w:lsdException w:name="toc 4" w:uiPriority="39"/>
-    <w:lsdException w:name="toc 5" w:uiPriority="39"/>
-    <w:lsdException w:name="toc 6" w:uiPriority="39"/>
-    <w:lsdException w:name="toc 7" w:uiPriority="39"/>
-    <w:lsdException w:name="toc 8" w:uiPriority="39"/>
-    <w:lsdException w:name="toc 9" w:uiPriority="39"/>
-    <w:lsdException w:name="caption" w:uiPriority="35" w:qFormat="1"/>
-    <w:lsdException w:name="Title" w:semiHidden="0" w:uiPriority="10" w:unhideWhenUsed="0" w:qFormat="1"/>
-    <w:lsdException w:name="Default Paragraph Font" w:uiPriority="1"/>
-    <w:lsdException w:name="Subtitle" w:semiHidden="0" w:uiPriority="11" w:unhideWhenUsed="0" w:qFormat="1"/>
-    <w:lsdException w:name="Strong" w:semiHidden="0" w:uiPriority="22" w:unhideWhenUsed="0" w:qFormat="1"/>
-    <w:lsdException w:name="Emphasis" w:semiHidden="0" w:uiPriority="20" w:unhideWhenUsed="0" w:qFormat="1"/>
-    <w:lsdException w:name="Table Grid" w:semiHidden="0" w:uiPriority="39" w:unhideWhenUsed="0"/>
-    <w:lsdException w:name="Placeholder Text" w:unhideWhenUsed="0"/>
-    <w:lsdException w:name="No Spacing" w:semiHidden="0" w:uiPriority="1" w:unhideWhenUsed="0" w:qFormat="1"/>
-    <w:lsdException w:name="Light Shading" w:semiHidden="0" w:uiPriority="60" w:unhideWhenUsed="0"/>
-    <w:lsdException w:name="Light List" w:semiHidden="0" w:uiPriority="61" w:unhideWhenUsed="0"/>
-    <w:lsdException w:name="Light Grid" w:semiHidden="0" w:uiPriority="62" w:unhideWhenUsed="0"/>
-    <w:lsdException w:name="Medium Shading 1" w:semiHidden="0" w:uiPriority="63" w:unhideWhenUsed="0"/>
-    <w:lsdException w:name="Medium Shading 2" w:semiHidden="0" w:uiPriority="64" w:unhideWhenUsed="0"/>
-    <w:lsdException w:name="Medium List 1" w:semiHidden="0" w:uiPriority="65" w:unhideWhenUsed="0"/>
-    <w:lsdException w:name="Medium List 2" w:semiHidden="0" w:uiPriority="66" w:unhideWhenUsed="0"/>
-    <w:lsdException w:name="Medium Grid 1" w:semiHidden="0" w:uiPriority="67" w:unhideWhenUsed="0"/>
-    <w:lsdException w:name="Medium Grid 2" w:semiHidden="0" w:uiPriority="68" w:unhideWhenUsed="0"/>
-    <w:lsdException w:name="Medium Grid 3" w:semiHidden="0" w:uiPriority="69" w:unhideWhenUsed="0"/>
-    <w:lsdException w:name="Dark List" w:semiHidden="0" w:uiPriority="70" w:unhideWhenUsed="0"/>
-    <w:lsdException w:name="Colorful Shading" w:semiHidden="0" w:uiPriority="71" w:unhideWhenUsed="0"/>
-    <w:lsdException w:name="Colorful List" w:semiHidden="0" w:uiPriority="72" w:unhideWhenUsed="0"/>
-    <w:lsdException w:name="Colorful Grid" w:semiHidden="0" w:uiPriority="73" w:unhideWhenUsed="0"/>
-    <w:lsdException w:name="Light Shading Accent 1" w:semiHidden="0" w:uiPriority="60" w:unhideWhenUsed="0"/>
-    <w:lsdException w:name="Light List Accent 1" w:semiHidden="0" w:uiPriority="61" w:unhideWhenUsed="0"/>
-    <w:lsdException w:name="Light Grid Accent 1" w:semiHidden="0" w:uiPriority="62" w:unhideWhenUsed="0"/>
-    <w:lsdException w:name="Medium Shading 1 Accent 1" w:semiHidden="0" w:uiPriority="63" w:unhideWhenUsed="0"/>
-    <w:lsdException w:name="Medium Shading 2 Accent 1" w:semiHidden="0" w:uiPriority="64" w:unhideWhenUsed="0"/>
-    <w:lsdException w:name="Medium List 1 Accent 1" w:semiHidden="0" w:uiPriority="65" w:unhideWhenUsed="0"/>
-    <w:lsdException w:name="Revision" w:unhideWhenUsed="0"/>
-    <w:lsdException w:name="List Paragraph" w:semiHidden="0" w:uiPriority="34" w:unhideWhenUsed="0" w:qFormat="1"/>
-    <w:lsdException w:name="Quote" w:semiHidden="0" w:uiPriority="29" w:unhideWhenUsed="0" w:qFormat="1"/>
-    <w:lsdException w:name="Intense Quote" w:semiHidden="0" w:uiPriority="30" w:unhideWhenUsed="0" w:qFormat="1"/>
-    <w:lsdException w:name="Medium List 2 Accent 1" w:semiHidden="0" w:uiPriority="66" w:unhideWhenUsed="0"/>
-    <w:lsdException w:name="Medium Grid 1 Accent 1" w:semiHidden="0" w:uiPriority="67" w:unhideWhenUsed="0"/>
-    <w:lsdException w:name="Medium Grid 2 Accent 1" w:semiHidden="0" w:uiPriority="68" w:unhideWhenUsed="0"/>
-    <w:lsdException w:name="Medium Grid 3 Accent 1" w:semiHidden="0" w:uiPriority="69" w:unhideWhenUsed="0"/>
-    <w:lsdException w:name="Dark List Accent 1" w:semiHidden="0" w:uiPriority="70" w:unhideWhenUsed="0"/>
-    <w:lsdException w:name="Colorful Shading Accent 1" w:semiHidden="0" w:uiPriority="71" w:unhideWhenUsed="0"/>
-    <w:lsdException w:name="Colorful List Accent 1" w:semiHidden="0" w:uiPriority="72" w:unhideWhenUsed="0"/>
-    <w:lsdException w:name="Colorful Grid Accent 1" w:semiHidden="0" w:uiPriority="73" w:unhideWhenUsed="0"/>
-    <w:lsdException w:name="Light Shading Accent 2" w:semiHidden="0" w:uiPriority="60" w:unhideWhenUsed="0"/>
-    <w:lsdException w:name="Light List Accent 2" w:semiHidden="0" w:uiPriority="61" w:unhideWhenUsed="0"/>
-    <w:lsdException w:name="Light Grid Accent 2" w:semiHidden="0" w:uiPriority="62" w:unhideWhenUsed="0"/>
-    <w:lsdException w:name="Medium Shading 1 Accent 2" w:semiHidden="0" w:uiPriority="63" w:unhideWhenUsed="0"/>
-    <w:lsdException w:name="Medium Shading 2 Accent 2" w:semiHidden="0" w:uiPriority="64" w:unhideWhenUsed="0"/>
-    <w:lsdException w:name="Medium List 1 Accent 2" w:semiHidden="0" w:uiPriority="65" w:unhideWhenUsed="0"/>
-    <w:lsdException w:name="Medium List 2 Accent 2" w:semiHidden="0" w:uiPriority="66" w:unhideWhenUsed="0"/>
-    <w:lsdException w:name="Medium Grid 1 Accent 2" w:semiHidden="0" w:uiPriority="67" w:unhideWhenUsed="0"/>
-    <w:lsdException w:name="Medium Grid 2 Accent 2" w:semiHidden="0" w:uiPriority="68" w:unhideWhenUsed="0"/>
-    <w:lsdException w:name="Medium Grid 3 Accent 2" w:semiHidden="0" w:uiPriority="69" w:unhideWhenUsed="0"/>
-    <w:lsdException w:name="Dark List Accent 2" w:semiHidden="0" w:uiPriority="70" w:unhideWhenUsed="0"/>
-    <w:lsdException w:name="Colorful Shading Accent 2" w:semiHidden="0" w:uiPriority="71" w:unhideWhenUsed="0"/>
-    <w:lsdException w:name="Colorful List Accent 2" w:semiHidden="0" w:uiPriority="72" w:unhideWhenUsed="0"/>
-    <w:lsdException w:name="Colorful Grid Accent 2" w:semiHidden="0" w:uiPriority="73" w:unhideWhenUsed="0"/>
-    <w:lsdException w:name="Light Shading Accent 3" w:semiHidden="0" w:uiPriority="60" w:unhideWhenUsed="0"/>
-    <w:lsdException w:name="Light List Accent 3" w:semiHidden="0" w:uiPriority="61" w:unhideWhenUsed="0"/>
-    <w:lsdException w:name="Light Grid Accent 3" w:semiHidden="0" w:uiPriority="62" w:unhideWhenUsed="0"/>
-    <w:lsdException w:name="Medium Shading 1 Accent 3" w:semiHidden="0" w:uiPriority="63" w:unhideWhenUsed="0"/>
-    <w:lsdException w:name="Medium Shading 2 Accent 3" w:semiHidden="0" w:uiPriority="64" w:unhideWhenUsed="0"/>
-    <w:lsdException w:name="Medium List 1 Accent 3" w:semiHidden="0" w:uiPriority="65" w:unhideWhenUsed="0"/>
-    <w:lsdException w:name="Medium List 2 Accent 3" w:semiHidden="0" w:uiPriority="66" w:unhideWhenUsed="0"/>
-    <w:lsdException w:name="Medium Grid 1 Accent 3" w:semiHidden="0" w:uiPriority="67" w:unhideWhenUsed="0"/>
-    <w:lsdException w:name="Medium Grid 2 Accent 3" w:semiHidden="0" w:uiPriority="68" w:unhideWhenUsed="0"/>
-    <w:lsdException w:name="Medium Grid 3 Accent 3" w:semiHidden="0" w:uiPriority="69" w:unhideWhenUsed="0"/>
-    <w:lsdException w:name="Dark List Accent 3" w:semiHidden="0" w:uiPriority="70" w:unhideWhenUsed="0"/>
-    <w:lsdException w:name="Colorful Shading Accent 3" w:semiHidden="0" w:uiPriority="71" w:unhideWhenUsed="0"/>
-    <w:lsdException w:name="Colorful List Accent 3" w:semiHidden="0" w:uiPriority="72" w:unhideWhenUsed="0"/>
-    <w:lsdException w:name="Colorful Grid Accent 3" w:semiHidden="0" w:uiPriority="73" w:unhideWhenUsed="0"/>
-    <w:lsdException w:name="Light Shading Accent 4" w:semiHidden="0" w:uiPriority="60" w:unhideWhenUsed="0"/>
-    <w:lsdException w:name="Light List Accent 4" w:semiHidden="0" w:uiPriority="61" w:unhideWhenUsed="0"/>
-    <w:lsdException w:name="Light Grid Accent 4" w:semiHidden="0" w:uiPriority="62" w:unhideWhenUsed="0"/>
-    <w:lsdException w:name="Medium Shading 1 Accent 4" w:semiHidden="0" w:uiPriority="63" w:unhideWhenUsed="0"/>
-    <w:lsdException w:name="Medium Shading 2 Accent 4" w:semiHidden="0" w:uiPriority="64" w:unhideWhenUsed="0"/>
-    <w:lsdException w:name="Medium List 1 Accent 4" w:semiHidden="0" w:uiPriority="65" w:unhideWhenUsed="0"/>
-    <w:lsdException w:name="Medium List 2 Accent 4" w:semiHidden="0" w:uiPriority="66" w:unhideWhenUsed="0"/>
-    <w:lsdException w:name="Medium Grid 1 Accent 4" w:semiHidden="0" w:uiPriority="67" w:unhideWhenUsed="0"/>
-    <w:lsdException w:name="Medium Grid 2 Accent 4" w:semiHidden="0" w:uiPriority="68" w:unhideWhenUsed="0"/>
-    <w:lsdException w:name="Medium Grid 3 Accent 4" w:semiHidden="0" w:uiPriority="69" w:unhideWhenUsed="0"/>
-    <w:lsdException w:name="Dark List Accent 4" w:semiHidden="0" w:uiPriority="70" w:unhideWhenUsed="0"/>
-    <w:lsdException w:name="Colorful Shading Accent 4" w:semiHidden="0" w:uiPriority="71" w:unhideWhenUsed="0"/>
-    <w:lsdException w:name="Colorful List Accent 4" w:semiHidden="0" w:uiPriority="72" w:unhideWhenUsed="0"/>
-    <w:lsdException w:name="Colorful Grid Accent 4" w:semiHidden="0" w:uiPriority="73" w:unhideWhenUsed="0"/>
-    <w:lsdException w:name="Light Shading Accent 5" w:semiHidden="0" w:uiPriority="60" w:unhideWhenUsed="0"/>
-    <w:lsdException w:name="Light List Accent 5" w:semiHidden="0" w:uiPriority="61" w:unhideWhenUsed="0"/>
-    <w:lsdException w:name="Light Grid Accent 5" w:semiHidden="0" w:uiPriority="62" w:unhideWhenUsed="0"/>
-    <w:lsdException w:name="Medium Shading 1 Accent 5" w:semiHidden="0" w:uiPriority="63" w:unhideWhenUsed="0"/>
-    <w:lsdException w:name="Medium Shading 2 Accent 5" w:semiHidden="0" w:uiPriority="64" w:unhideWhenUsed="0"/>
-    <w:lsdException w:name="Medium List 1 Accent 5" w:semiHidden="0" w:uiPriority="65" w:unhideWhenUsed="0"/>
-    <w:lsdException w:name="Medium List 2 Accent 5" w:semiHidden="0" w:uiPriority="66" w:unhideWhenUsed="0"/>
-    <w:lsdException w:name="Medium Grid 1 Accent 5" w:semiHidden="0" w:uiPriority="67" w:unhideWhenUsed="0"/>
-    <w:lsdException w:name="Medium Grid 2 Accent 5" w:semiHidden="0" w:uiPriority="68" w:unhideWhenUsed="0"/>
-    <w:lsdException w:name="Medium Grid 3 Accent 5" w:semiHidden="0" w:uiPriority="69" w:unhideWhenUsed="0"/>
-    <w:lsdException w:name="Dark List Accent 5" w:semiHidden="0" w:uiPriority="70" w:unhideWhenUsed="0"/>
-    <w:lsdException w:name="Colorful Shading Accent 5" w:semiHidden="0" w:uiPriority="71" w:unhideWhenUsed="0"/>
-    <w:lsdException w:name="Colorful List Accent 5" w:semiHidden="0" w:uiPriority="72" w:unhideWhenUsed="0"/>
-    <w:lsdException w:name="Colorful Grid Accent 5" w:semiHidden="0" w:uiPriority="73" w:unhideWhenUsed="0"/>
-    <w:lsdException w:name="Light Shading Accent 6" w:semiHidden="0" w:uiPriority="60" w:unhideWhenUsed="0"/>
-    <w:lsdException w:name="Light List Accent 6" w:semiHidden="0" w:uiPriority="61" w:unhideWhenUsed="0"/>
-    <w:lsdException w:name="Light Grid Accent 6" w:semiHidden="0" w:uiPriority="62" w:unhideWhenUsed="0"/>
-    <w:lsdException w:name="Medium Shading 1 Accent 6" w:semiHidden="0" w:uiPriority="63" w:unhideWhenUsed="0"/>
-    <w:lsdException w:name="Medium Shading 2 Accent 6" w:semiHidden="0" w:uiPriority="64" w:unhideWhenUsed="0"/>
-    <w:lsdException w:name="Medium List 1 Accent 6" w:semiHidden="0" w:uiPriority="65" w:unhideWhenUsed="0"/>
-    <w:lsdException w:name="Medium List 2 Accent 6" w:semiHidden="0" w:uiPriority="66" w:unhideWhenUsed="0"/>
-    <w:lsdException w:name="Medium Grid 1 Accent 6" w:semiHidden="0" w:uiPriority="67" w:unhideWhenUsed="0"/>
-    <w:lsdException w:name="Medium Grid 2 Accent 6" w:semiHidden="0" w:uiPriority="68" w:unhideWhenUsed="0"/>
-    <w:lsdException w:name="Medium Grid 3 Accent 6" w:semiHidden="0" w:uiPriority="69" w:unhideWhenUsed="0"/>
-    <w:lsdException w:name="Dark List Accent 6" w:semiHidden="0" w:uiPriority="70" w:unhideWhenUsed="0"/>
-    <w:lsdException w:name="Colorful Shading Accent 6" w:semiHidden="0" w:uiPriority="71" w:unhideWhenUsed="0"/>
-    <w:lsdException w:name="Colorful List Accent 6" w:semiHidden="0" w:uiPriority="72" w:unhideWhenUsed="0"/>
-    <w:lsdException w:name="Colorful Grid Accent 6" w:semiHidden="0" w:uiPriority="73" w:unhideWhenUsed="0"/>
-    <w:lsdException w:name="Subtle Emphasis" w:semiHidden="0" w:uiPriority="19" w:unhideWhenUsed="0" w:qFormat="1"/>
-    <w:lsdException w:name="Intense Emphasis" w:semiHidden="0" w:uiPriority="21" w:unhideWhenUsed="0" w:qFormat="1"/>
-    <w:lsdException w:name="Subtle Reference" w:semiHidden="0" w:uiPriority="31" w:unhideWhenUsed="0" w:qFormat="1"/>
-    <w:lsdException w:name="Intense Reference" w:semiHidden="0" w:uiPriority="32" w:unhideWhenUsed="0" w:qFormat="1"/>
-    <w:lsdException w:name="Book Title" w:semiHidden="0" w:uiPriority="33" w:unhideWhenUsed="0" w:qFormat="1"/>
-    <w:lsdException w:name="Bibliography" w:uiPriority="37"/>
-    <w:lsdException w:name="TOC Heading" w:uiPriority="39" w:qFormat="1"/>
+  <w:latentStyles w:defLockedState="0" w:defUIPriority="99" w:defSemiHidden="0" w:defUnhideWhenUsed="0" w:defQFormat="0" w:count="371">
+    <w:lsdException w:name="Normal" w:uiPriority="0" w:qFormat="1"/>
+    <w:lsdException w:name="heading 1" w:uiPriority="9" w:qFormat="1"/>
+    <w:lsdException w:name="heading 2" w:semiHidden="1" w:uiPriority="9" w:unhideWhenUsed="1" w:qFormat="1"/>
+    <w:lsdException w:name="heading 3" w:semiHidden="1" w:uiPriority="9" w:unhideWhenUsed="1" w:qFormat="1"/>
+    <w:lsdException w:name="heading 4" w:semiHidden="1" w:uiPriority="9" w:unhideWhenUsed="1" w:qFormat="1"/>
+    <w:lsdException w:name="heading 5" w:semiHidden="1" w:uiPriority="9" w:unhideWhenUsed="1" w:qFormat="1"/>
+    <w:lsdException w:name="heading 6" w:semiHidden="1" w:uiPriority="9" w:unhideWhenUsed="1" w:qFormat="1"/>
+    <w:lsdException w:name="heading 7" w:semiHidden="1" w:uiPriority="9" w:unhideWhenUsed="1" w:qFormat="1"/>
+    <w:lsdException w:name="heading 8" w:semiHidden="1" w:uiPriority="9" w:unhideWhenUsed="1" w:qFormat="1"/>
+    <w:lsdException w:name="heading 9" w:semiHidden="1" w:uiPriority="9" w:unhideWhenUsed="1" w:qFormat="1"/>
+    <w:lsdException w:name="index 1" w:semiHidden="1" w:unhideWhenUsed="1"/>
+    <w:lsdException w:name="index 2" w:semiHidden="1" w:unhideWhenUsed="1"/>
+    <w:lsdException w:name="index 3" w:semiHidden="1" w:unhideWhenUsed="1"/>
+    <w:lsdException w:name="index 4" w:semiHidden="1" w:unhideWhenUsed="1"/>
+    <w:lsdException w:name="index 5" w:semiHidden="1" w:unhideWhenUsed="1"/>
+    <w:lsdException w:name="index 6" w:semiHidden="1" w:unhideWhenUsed="1"/>
+    <w:lsdException w:name="index 7" w:semiHidden="1" w:unhideWhenUsed="1"/>
+    <w:lsdException w:name="index 8" w:semiHidden="1" w:unhideWhenUsed="1"/>
+    <w:lsdException w:name="index 9" w:semiHidden="1" w:unhideWhenUsed="1"/>
+    <w:lsdException w:name="toc 1" w:semiHidden="1" w:uiPriority="39" w:unhideWhenUsed="1"/>
+    <w:lsdException w:name="toc 2" w:semiHidden="1" w:uiPriority="39" w:unhideWhenUsed="1"/>
+    <w:lsdException w:name="toc 3" w:semiHidden="1" w:uiPriority="39" w:unhideWhenUsed="1"/>
+    <w:lsdException w:name="toc 4" w:semiHidden="1" w:uiPriority="39" w:unhideWhenUsed="1"/>
+    <w:lsdException w:name="toc 5" w:semiHidden="1" w:uiPriority="39" w:unhideWhenUsed="1"/>
+    <w:lsdException w:name="toc 6" w:semiHidden="1" w:uiPriority="39" w:unhideWhenUsed="1"/>
+    <w:lsdException w:name="toc 7" w:semiHidden="1" w:uiPriority="39" w:unhideWhenUsed="1"/>
+    <w:lsdException w:name="toc 8" w:semiHidden="1" w:uiPriority="39" w:unhideWhenUsed="1"/>
+    <w:lsdException w:name="toc 9" w:semiHidden="1" w:uiPriority="39" w:unhideWhenUsed="1"/>
+    <w:lsdException w:name="Normal Indent" w:semiHidden="1" w:unhideWhenUsed="1"/>
+    <w:lsdException w:name="footnote text" w:semiHidden="1" w:unhideWhenUsed="1"/>
+    <w:lsdException w:name="annotation text" w:semiHidden="1" w:unhideWhenUsed="1"/>
+    <w:lsdException w:name="header" w:semiHidden="1" w:unhideWhenUsed="1"/>
+    <w:lsdException w:name="footer" w:semiHidden="1" w:unhideWhenUsed="1"/>
+    <w:lsdException w:name="index heading" w:semiHidden="1" w:unhideWhenUsed="1"/>
+    <w:lsdException w:name="caption" w:semiHidden="1" w:uiPriority="35" w:unhideWhenUsed="1" w:qFormat="1"/>
+    <w:lsdException w:name="table of figures" w:semiHidden="1" w:unhideWhenUsed="1"/>
+    <w:lsdException w:name="envelope address" w:semiHidden="1" w:unhideWhenUsed="1"/>
+    <w:lsdException w:name="envelope return" w:semiHidden="1" w:unhideWhenUsed="1"/>
+    <w:lsdException w:name="footnote reference" w:semiHidden="1" w:unhideWhenUsed="1"/>
+    <w:lsdException w:name="annotation reference" w:semiHidden="1" w:unhideWhenUsed="1"/>
+    <w:lsdException w:name="line number" w:semiHidden="1" w:unhideWhenUsed="1"/>
+    <w:lsdException w:name="page number" w:semiHidden="1" w:unhideWhenUsed="1"/>
+    <w:lsdException w:name="endnote reference" w:semiHidden="1" w:unhideWhenUsed="1"/>
+    <w:lsdException w:name="endnote text" w:semiHidden="1" w:unhideWhenUsed="1"/>
+    <w:lsdException w:name="table of authorities" w:semiHidden="1" w:unhideWhenUsed="1"/>
+    <w:lsdException w:name="macro" w:semiHidden="1" w:unhideWhenUsed="1"/>
+    <w:lsdException w:name="toa heading" w:semiHidden="1" w:unhideWhenUsed="1"/>
+    <w:lsdException w:name="List" w:semiHidden="1" w:unhideWhenUsed="1"/>
+    <w:lsdException w:name="List Bullet" w:semiHidden="1" w:unhideWhenUsed="1"/>
+    <w:lsdException w:name="List Number" w:semiHidden="1" w:unhideWhenUsed="1"/>
+    <w:lsdException w:name="List 2" w:semiHidden="1" w:unhideWhenUsed="1"/>
+    <w:lsdException w:name="List 3" w:semiHidden="1" w:unhideWhenUsed="1"/>
+    <w:lsdException w:name="List 4" w:semiHidden="1" w:unhideWhenUsed="1"/>
+    <w:lsdException w:name="List 5" w:semiHidden="1" w:unhideWhenUsed="1"/>
+    <w:lsdException w:name="List Bullet 2" w:semiHidden="1" w:unhideWhenUsed="1"/>
+    <w:lsdException w:name="List Bullet 3" w:semiHidden="1" w:unhideWhenUsed="1"/>
+    <w:lsdException w:name="List Bullet 4" w:semiHidden="1" w:unhideWhenUsed="1"/>
+    <w:lsdException w:name="List Bullet 5" w:semiHidden="1" w:unhideWhenUsed="1"/>
+    <w:lsdException w:name="List Number 2" w:semiHidden="1" w:unhideWhenUsed="1"/>
+    <w:lsdException w:name="List Number 3" w:semiHidden="1" w:unhideWhenUsed="1"/>
+    <w:lsdException w:name="List Number 4" w:semiHidden="1" w:unhideWhenUsed="1"/>
+    <w:lsdException w:name="List Number 5" w:semiHidden="1" w:unhideWhenUsed="1"/>
+    <w:lsdException w:name="Title" w:uiPriority="10" w:qFormat="1"/>
+    <w:lsdException w:name="Closing" w:semiHidden="1" w:unhideWhenUsed="1"/>
+    <w:lsdException w:name="Signature" w:semiHidden="1" w:unhideWhenUsed="1"/>
+    <w:lsdException w:name="Default Paragraph Font" w:semiHidden="1" w:uiPriority="1" w:unhideWhenUsed="1"/>
+    <w:lsdException w:name="Body Text" w:semiHidden="1" w:unhideWhenUsed="1"/>
+    <w:lsdException w:name="Body Text Indent" w:semiHidden="1" w:unhideWhenUsed="1"/>
+    <w:lsdException w:name="List Continue" w:semiHidden="1" w:unhideWhenUsed="1"/>
+    <w:lsdException w:name="List Continue 2" w:semiHidden="1" w:unhideWhenUsed="1"/>
+    <w:lsdException w:name="List Continue 3" w:semiHidden="1" w:unhideWhenUsed="1"/>
+    <w:lsdException w:name="List Continue 4" w:semiHidden="1" w:unhideWhenUsed="1"/>
+    <w:lsdException w:name="List Continue 5" w:semiHidden="1" w:unhideWhenUsed="1"/>
+    <w:lsdException w:name="Message Header" w:semiHidden="1" w:unhideWhenUsed="1"/>
+    <w:lsdException w:name="Subtitle" w:uiPriority="11" w:qFormat="1"/>
+    <w:lsdException w:name="Salutation" w:semiHidden="1" w:unhideWhenUsed="1"/>
+    <w:lsdException w:name="Date" w:semiHidden="1" w:unhideWhenUsed="1"/>
+    <w:lsdException w:name="Body Text First Indent" w:semiHidden="1" w:unhideWhenUsed="1"/>
+    <w:lsdException w:name="Body Text First Indent 2" w:semiHidden="1" w:unhideWhenUsed="1"/>
+    <w:lsdException w:name="Note Heading" w:semiHidden="1" w:unhideWhenUsed="1"/>
+    <w:lsdException w:name="Body Text 2" w:semiHidden="1" w:unhideWhenUsed="1"/>
+    <w:lsdException w:name="Body Text 3" w:semiHidden="1" w:unhideWhenUsed="1"/>
+    <w:lsdException w:name="Body Text Indent 2" w:semiHidden="1" w:unhideWhenUsed="1"/>
+    <w:lsdException w:name="Body Text Indent 3" w:semiHidden="1" w:unhideWhenUsed="1"/>
+    <w:lsdException w:name="Block Text" w:semiHidden="1" w:unhideWhenUsed="1"/>
+    <w:lsdException w:name="Hyperlink" w:semiHidden="1" w:unhideWhenUsed="1"/>
+    <w:lsdException w:name="FollowedHyperlink" w:semiHidden="1" w:unhideWhenUsed="1"/>
+    <w:lsdException w:name="Strong" w:uiPriority="22" w:qFormat="1"/>
+    <w:lsdException w:name="Emphasis" w:uiPriority="20" w:qFormat="1"/>
+    <w:lsdException w:name="Document Map" w:semiHidden="1" w:unhideWhenUsed="1"/>
+    <w:lsdException w:name="Plain Text" w:semiHidden="1" w:unhideWhenUsed="1"/>
+    <w:lsdException w:name="E-mail Signature" w:semiHidden="1" w:unhideWhenUsed="1"/>
+    <w:lsdException w:name="HTML Top of Form" w:semiHidden="1" w:unhideWhenUsed="1"/>
+    <w:lsdException w:name="HTML Bottom of Form" w:semiHidden="1" w:unhideWhenUsed="1"/>
+    <w:lsdException w:name="Normal (Web)" w:semiHidden="1" w:unhideWhenUsed="1"/>
+    <w:lsdException w:name="HTML Acronym" w:semiHidden="1" w:unhideWhenUsed="1"/>
+    <w:lsdException w:name="HTML Address" w:semiHidden="1" w:unhideWhenUsed="1"/>
+    <w:lsdException w:name="HTML Cite" w:semiHidden="1" w:unhideWhenUsed="1"/>
+    <w:lsdException w:name="HTML Code" w:semiHidden="1" w:unhideWhenUsed="1"/>
+    <w:lsdException w:name="HTML Definition" w:semiHidden="1" w:unhideWhenUsed="1"/>
+    <w:lsdException w:name="HTML Keyboard" w:semiHidden="1" w:unhideWhenUsed="1"/>
+    <w:lsdException w:name="HTML Preformatted" w:semiHidden="1" w:unhideWhenUsed="1"/>
+    <w:lsdException w:name="HTML Sample" w:semiHidden="1" w:unhideWhenUsed="1"/>
+    <w:lsdException w:name="HTML Typewriter" w:semiHidden="1" w:unhideWhenUsed="1"/>
+    <w:lsdException w:name="HTML Variable" w:semiHidden="1" w:unhideWhenUsed="1"/>
+    <w:lsdException w:name="Normal Table" w:semiHidden="1" w:unhideWhenUsed="1"/>
+    <w:lsdException w:name="annotation subject" w:semiHidden="1" w:unhideWhenUsed="1"/>
+    <w:lsdException w:name="No List" w:semiHidden="1" w:unhideWhenUsed="1"/>
+    <w:lsdException w:name="Outline List 1" w:semiHidden="1" w:unhideWhenUsed="1"/>
+    <w:lsdException w:name="Outline List 2" w:semiHidden="1" w:unhideWhenUsed="1"/>
+    <w:lsdException w:name="Outline List 3" w:semiHidden="1" w:unhideWhenUsed="1"/>
+    <w:lsdException w:name="Table Simple 1" w:semiHidden="1" w:unhideWhenUsed="1"/>
+    <w:lsdException w:name="Table Simple 2" w:semiHidden="1" w:unhideWhenUsed="1"/>
+    <w:lsdException w:name="Table Simple 3" w:semiHidden="1" w:unhideWhenUsed="1"/>
+    <w:lsdException w:name="Table Classic 1" w:semiHidden="1" w:unhideWhenUsed="1"/>
+    <w:lsdException w:name="Table Classic 2" w:semiHidden="1" w:unhideWhenUsed="1"/>
+    <w:lsdException w:name="Table Classic 3" w:semiHidden="1" w:unhideWhenUsed="1"/>
+    <w:lsdException w:name="Table Classic 4" w:semiHidden="1" w:unhideWhenUsed="1"/>
+    <w:lsdException w:name="Table Colorful 1" w:semiHidden="1" w:unhideWhenUsed="1"/>
+    <w:lsdException w:name="Table Colorful 2" w:semiHidden="1" w:unhideWhenUsed="1"/>
+    <w:lsdException w:name="Table Colorful 3" w:semiHidden="1" w:unhideWhenUsed="1"/>
+    <w:lsdException w:name="Table Columns 1" w:semiHidden="1" w:unhideWhenUsed="1"/>
+    <w:lsdException w:name="Table Columns 2" w:semiHidden="1" w:unhideWhenUsed="1"/>
+    <w:lsdException w:name="Table Columns 3" w:semiHidden="1" w:unhideWhenUsed="1"/>
+    <w:lsdException w:name="Table Columns 4" w:semiHidden="1" w:unhideWhenUsed="1"/>
+    <w:lsdException w:name="Table Columns 5" w:semiHidden="1" w:unhideWhenUsed="1"/>
+    <w:lsdException w:name="Table Grid 1" w:semiHidden="1" w:unhideWhenUsed="1"/>
+    <w:lsdException w:name="Table Grid 2" w:semiHidden="1" w:unhideWhenUsed="1"/>
+    <w:lsdException w:name="Table Grid 3" w:semiHidden="1" w:unhideWhenUsed="1"/>
+    <w:lsdException w:name="Table Grid 4" w:semiHidden="1" w:unhideWhenUsed="1"/>
+    <w:lsdException w:name="Table Grid 5" w:semiHidden="1" w:unhideWhenUsed="1"/>
+    <w:lsdException w:name="Table Grid 6" w:semiHidden="1" w:unhideWhenUsed="1"/>
+    <w:lsdException w:name="Table Grid 7" w:semiHidden="1" w:unhideWhenUsed="1"/>
+    <w:lsdException w:name="Table Grid 8" w:semiHidden="1" w:unhideWhenUsed="1"/>
+    <w:lsdException w:name="Table List 1" w:semiHidden="1" w:unhideWhenUsed="1"/>
+    <w:lsdException w:name="Table List 2" w:semiHidden="1" w:unhideWhenUsed="1"/>
+    <w:lsdException w:name="Table List 3" w:semiHidden="1" w:unhideWhenUsed="1"/>
+    <w:lsdException w:name="Table List 4" w:semiHidden="1" w:unhideWhenUsed="1"/>
+    <w:lsdException w:name="Table List 5" w:semiHidden="1" w:unhideWhenUsed="1"/>
+    <w:lsdException w:name="Table List 6" w:semiHidden="1" w:unhideWhenUsed="1"/>
+    <w:lsdException w:name="Table List 7" w:semiHidden="1" w:unhideWhenUsed="1"/>
+    <w:lsdException w:name="Table List 8" w:semiHidden="1" w:unhideWhenUsed="1"/>
+    <w:lsdException w:name="Table 3D effects 1" w:semiHidden="1" w:unhideWhenUsed="1"/>
+    <w:lsdException w:name="Table 3D effects 2" w:semiHidden="1" w:unhideWhenUsed="1"/>
+    <w:lsdException w:name="Table 3D effects 3" w:semiHidden="1" w:unhideWhenUsed="1"/>
+    <w:lsdException w:name="Table Contemporary" w:semiHidden="1" w:unhideWhenUsed="1"/>
+    <w:lsdException w:name="Table Elegant" w:semiHidden="1" w:unhideWhenUsed="1"/>
+    <w:lsdException w:name="Table Professional" w:semiHidden="1" w:unhideWhenUsed="1"/>
+    <w:lsdException w:name="Table Subtle 1" w:semiHidden="1" w:unhideWhenUsed="1"/>
+    <w:lsdException w:name="Table Subtle 2" w:semiHidden="1" w:unhideWhenUsed="1"/>
+    <w:lsdException w:name="Table Web 1" w:semiHidden="1" w:unhideWhenUsed="1"/>
+    <w:lsdException w:name="Table Web 2" w:semiHidden="1" w:unhideWhenUsed="1"/>
+    <w:lsdException w:name="Table Web 3" w:semiHidden="1" w:unhideWhenUsed="1"/>
+    <w:lsdException w:name="Balloon Text" w:semiHidden="1" w:unhideWhenUsed="1"/>
+    <w:lsdException w:name="Table Grid" w:uiPriority="39"/>
+    <w:lsdException w:name="Table Theme" w:semiHidden="1" w:unhideWhenUsed="1"/>
+    <w:lsdException w:name="Placeholder Text" w:semiHidden="1"/>
+    <w:lsdException w:name="No Spacing" w:uiPriority="1" w:qFormat="1"/>
+    <w:lsdException w:name="Light Shading" w:uiPriority="60"/>
+    <w:lsdException w:name="Light List" w:uiPriority="61"/>
+    <w:lsdException w:name="Light Grid" w:uiPriority="62"/>
+    <w:lsdException w:name="Medium Shading 1" w:uiPriority="63"/>
+    <w:lsdException w:name="Medium Shading 2" w:uiPriority="64"/>
+    <w:lsdException w:name="Medium List 1" w:uiPriority="65"/>
+    <w:lsdException w:name="Medium List 2" w:uiPriority="66"/>
+    <w:lsdException w:name="Medium Grid 1" w:uiPriority="67"/>
+    <w:lsdException w:name="Medium Grid 2" w:uiPriority="68"/>
+    <w:lsdException w:name="Medium Grid 3" w:uiPriority="69"/>
+    <w:lsdException w:name="Dark List" w:uiPriority="70"/>
+    <w:lsdException w:name="Colorful Shading" w:uiPriority="71"/>
+    <w:lsdException w:name="Colorful List" w:uiPriority="72"/>
+    <w:lsdException w:name="Colorful Grid" w:uiPriority="73"/>
+    <w:lsdException w:name="Light Shading Accent 1" w:uiPriority="60"/>
+    <w:lsdException w:name="Light List Accent 1" w:uiPriority="61"/>
+    <w:lsdException w:name="Light Grid Accent 1" w:uiPriority="62"/>
+    <w:lsdException w:name="Medium Shading 1 Accent 1" w:uiPriority="63"/>
+    <w:lsdException w:name="Medium Shading 2 Accent 1" w:uiPriority="64"/>
+    <w:lsdException w:name="Medium List 1 Accent 1" w:uiPriority="65"/>
+    <w:lsdException w:name="Revision" w:semiHidden="1"/>
+    <w:lsdException w:name="List Paragraph" w:uiPriority="34" w:qFormat="1"/>
+    <w:lsdException w:name="Quote" w:uiPriority="29" w:qFormat="1"/>
+    <w:lsdException w:name="Intense Quote" w:uiPriority="30" w:qFormat="1"/>
+    <w:lsdException w:name="Medium List 2 Accent 1" w:uiPriority="66"/>
+    <w:lsdException w:name="Medium Grid 1 Accent 1" w:uiPriority="67"/>
+    <w:lsdException w:name="Medium Grid 2 Accent 1" w:uiPriority="68"/>
+    <w:lsdException w:name="Medium Grid 3 Accent 1" w:uiPriority="69"/>
+    <w:lsdException w:name="Dark List Accent 1" w:uiPriority="70"/>
+    <w:lsdException w:name="Colorful Shading Accent 1" w:uiPriority="71"/>
+    <w:lsdException w:name="Colorful List Accent 1" w:uiPriority="72"/>
+    <w:lsdException w:name="Colorful Grid Accent 1" w:uiPriority="73"/>
+    <w:lsdException w:name="Light Shading Accent 2" w:uiPriority="60"/>
+    <w:lsdException w:name="Light List Accent 2" w:uiPriority="61"/>
+    <w:lsdException w:name="Light Grid Accent 2" w:uiPriority="62"/>
+    <w:lsdException w:name="Medium Shading 1 Accent 2" w:uiPriority="63"/>
+    <w:lsdException w:name="Medium Shading 2 Accent 2" w:uiPriority="64"/>
+    <w:lsdException w:name="Medium List 1 Accent 2" w:uiPriority="65"/>
+    <w:lsdException w:name="Medium List 2 Accent 2" w:uiPriority="66"/>
+    <w:lsdException w:name="Medium Grid 1 Accent 2" w:uiPriority="67"/>
+    <w:lsdException w:name="Medium Grid 2 Accent 2" w:uiPriority="68"/>
+    <w:lsdException w:name="Medium Grid 3 Accent 2" w:uiPriority="69"/>
+    <w:lsdException w:name="Dark List Accent 2" w:uiPriority="70"/>
+    <w:lsdException w:name="Colorful Shading Accent 2" w:uiPriority="71"/>
+    <w:lsdException w:name="Colorful List Accent 2" w:uiPriority="72"/>
+    <w:lsdException w:name="Colorful Grid Accent 2" w:uiPriority="73"/>
+    <w:lsdException w:name="Light Shading Accent 3" w:uiPriority="60"/>
+    <w:lsdException w:name="Light List Accent 3" w:uiPriority="61"/>
+    <w:lsdException w:name="Light Grid Accent 3" w:uiPriority="62"/>
+    <w:lsdException w:name="Medium Shading 1 Accent 3" w:uiPriority="63"/>
+    <w:lsdException w:name="Medium Shading 2 Accent 3" w:uiPriority="64"/>
+    <w:lsdException w:name="Medium List 1 Accent 3" w:uiPriority="65"/>
+    <w:lsdException w:name="Medium List 2 Accent 3" w:uiPriority="66"/>
+    <w:lsdException w:name="Medium Grid 1 Accent 3" w:uiPriority="67"/>
+    <w:lsdException w:name="Medium Grid 2 Accent 3" w:uiPriority="68"/>
+    <w:lsdException w:name="Medium Grid 3 Accent 3" w:uiPriority="69"/>
+    <w:lsdException w:name="Dark List Accent 3" w:uiPriority="70"/>
+    <w:lsdException w:name="Colorful Shading Accent 3" w:uiPriority="71"/>
+    <w:lsdException w:name="Colorful List Accent 3" w:uiPriority="72"/>
+    <w:lsdException w:name="Colorful Grid Accent 3" w:uiPriority="73"/>
+    <w:lsdException w:name="Light Shading Accent 4" w:uiPriority="60"/>
+    <w:lsdException w:name="Light List Accent 4" w:uiPriority="61"/>
+    <w:lsdException w:name="Light Grid Accent 4" w:uiPriority="62"/>
+    <w:lsdException w:name="Medium Shading 1 Accent 4" w:uiPriority="63"/>
+    <w:lsdException w:name="Medium Shading 2 Accent 4" w:uiPriority="64"/>
+    <w:lsdException w:name="Medium List 1 Accent 4" w:uiPriority="65"/>
+    <w:lsdException w:name="Medium List 2 Accent 4" w:uiPriority="66"/>
+    <w:lsdException w:name="Medium Grid 1 Accent 4" w:uiPriority="67"/>
+    <w:lsdException w:name="Medium Grid 2 Accent 4" w:uiPriority="68"/>
+    <w:lsdException w:name="Medium Grid 3 Accent 4" w:uiPriority="69"/>
+    <w:lsdException w:name="Dark List Accent 4" w:uiPriority="70"/>
+    <w:lsdException w:name="Colorful Shading Accent 4" w:uiPriority="71"/>
+    <w:lsdException w:name="Colorful List Accent 4" w:uiPriority="72"/>
+    <w:lsdException w:name="Colorful Grid Accent 4" w:uiPriority="73"/>
+    <w:lsdException w:name="Light Shading Accent 5" w:uiPriority="60"/>
+    <w:lsdException w:name="Light List Accent 5" w:uiPriority="61"/>
+    <w:lsdException w:name="Light Grid Accent 5" w:uiPriority="62"/>
+    <w:lsdException w:name="Medium Shading 1 Accent 5" w:uiPriority="63"/>
+    <w:lsdException w:name="Medium Shading 2 Accent 5" w:uiPriority="64"/>
+    <w:lsdException w:name="Medium List 1 Accent 5" w:uiPriority="65"/>
+    <w:lsdException w:name="Medium List 2 Accent 5" w:uiPriority="66"/>
+    <w:lsdException w:name="Medium Grid 1 Accent 5" w:uiPriority="67"/>
+    <w:lsdException w:name="Medium Grid 2 Accent 5" w:uiPriority="68"/>
+    <w:lsdException w:name="Medium Grid 3 Accent 5" w:uiPriority="69"/>
+    <w:lsdException w:name="Dark List Accent 5" w:uiPriority="70"/>
+    <w:lsdException w:name="Colorful Shading Accent 5" w:uiPriority="71"/>
+    <w:lsdException w:name="Colorful List Accent 5" w:uiPriority="72"/>
+    <w:lsdException w:name="Colorful Grid Accent 5" w:uiPriority="73"/>
+    <w:lsdException w:name="Light Shading Accent 6" w:uiPriority="60"/>
+    <w:lsdException w:name="Light List Accent 6" w:uiPriority="61"/>
+    <w:lsdException w:name="Light Grid Accent 6" w:uiPriority="62"/>
+    <w:lsdException w:name="Medium Shading 1 Accent 6" w:uiPriority="63"/>
+    <w:lsdException w:name="Medium Shading 2 Accent 6" w:uiPriority="64"/>
+    <w:lsdException w:name="Medium List 1 Accent 6" w:uiPriority="65"/>
+    <w:lsdException w:name="Medium List 2 Accent 6" w:uiPriority="66"/>
+    <w:lsdException w:name="Medium Grid 1 Accent 6" w:uiPriority="67"/>
+    <w:lsdException w:name="Medium Grid 2 Accent 6" w:uiPriority="68"/>
+    <w:lsdException w:name="Medium Grid 3 Accent 6" w:uiPriority="69"/>
+    <w:lsdException w:name="Dark List Accent 6" w:uiPriority="70"/>
+    <w:lsdException w:name="Colorful Shading Accent 6" w:uiPriority="71"/>
+    <w:lsdException w:name="Colorful List Accent 6" w:uiPriority="72"/>
+    <w:lsdException w:name="Colorful Grid Accent 6" w:uiPriority="73"/>
+    <w:lsdException w:name="Subtle Emphasis" w:uiPriority="19" w:qFormat="1"/>
+    <w:lsdException w:name="Intense Emphasis" w:uiPriority="21" w:qFormat="1"/>
+    <w:lsdException w:name="Subtle Reference" w:uiPriority="31" w:qFormat="1"/>
+    <w:lsdException w:name="Intense Reference" w:uiPriority="32" w:qFormat="1"/>
+    <w:lsdException w:name="Book Title" w:uiPriority="33" w:qFormat="1"/>
+    <w:lsdException w:name="Bibliography" w:semiHidden="1" w:uiPriority="37" w:unhideWhenUsed="1"/>
+    <w:lsdException w:name="TOC Heading" w:semiHidden="1" w:uiPriority="39" w:unhideWhenUsed="1" w:qFormat="1"/>
+    <w:lsdException w:name="Plain Table 1" w:uiPriority="41"/>
+    <w:lsdException w:name="Plain Table 2" w:uiPriority="42"/>
+    <w:lsdException w:name="Plain Table 3" w:uiPriority="43"/>
+    <w:lsdException w:name="Plain Table 4" w:uiPriority="44"/>
+    <w:lsdException w:name="Plain Table 5" w:uiPriority="45"/>
+    <w:lsdException w:name="Grid Table Light" w:uiPriority="40"/>
+    <w:lsdException w:name="Grid Table 1 Light" w:uiPriority="46"/>
+    <w:lsdException w:name="Grid Table 2" w:uiPriority="47"/>
+    <w:lsdException w:name="Grid Table 3" w:uiPriority="48"/>
+    <w:lsdException w:name="Grid Table 4" w:uiPriority="49"/>
+    <w:lsdException w:name="Grid Table 5 Dark" w:uiPriority="50"/>
+    <w:lsdException w:name="Grid Table 6 Colorful" w:uiPriority="51"/>
+    <w:lsdException w:name="Grid Table 7 Colorful" w:uiPriority="52"/>
+    <w:lsdException w:name="Grid Table 1 Light Accent 1" w:uiPriority="46"/>
+    <w:lsdException w:name="Grid Table 2 Accent 1" w:uiPriority="47"/>
+    <w:lsdException w:name="Grid Table 3 Accent 1" w:uiPriority="48"/>
+    <w:lsdException w:name="Grid Table 4 Accent 1" w:uiPriority="49"/>
+    <w:lsdException w:name="Grid Table 5 Dark Accent 1" w:uiPriority="50"/>
+    <w:lsdException w:name="Grid Table 6 Colorful Accent 1" w:uiPriority="51"/>
+    <w:lsdException w:name="Grid Table 7 Colorful Accent 1" w:uiPriority="52"/>
+    <w:lsdException w:name="Grid Table 1 Light Accent 2" w:uiPriority="46"/>
+    <w:lsdException w:name="Grid Table 2 Accent 2" w:uiPriority="47"/>
+    <w:lsdException w:name="Grid Table 3 Accent 2" w:uiPriority="48"/>
+    <w:lsdException w:name="Grid Table 4 Accent 2" w:uiPriority="49"/>
+    <w:lsdException w:name="Grid Table 5 Dark Accent 2" w:uiPriority="50"/>
+    <w:lsdException w:name="Grid Table 6 Colorful Accent 2" w:uiPriority="51"/>
+    <w:lsdException w:name="Grid Table 7 Colorful Accent 2" w:uiPriority="52"/>
+    <w:lsdException w:name="Grid Table 1 Light Accent 3" w:uiPriority="46"/>
+    <w:lsdException w:name="Grid Table 2 Accent 3" w:uiPriority="47"/>
+    <w:lsdException w:name="Grid Table 3 Accent 3" w:uiPriority="48"/>
+    <w:lsdException w:name="Grid Table 4 Accent 3" w:uiPriority="49"/>
+    <w:lsdException w:name="Grid Table 5 Dark Accent 3" w:uiPriority="50"/>
+    <w:lsdException w:name="Grid Table 6 Colorful Accent 3" w:uiPriority="51"/>
+    <w:lsdException w:name="Grid Table 7 Colorful Accent 3" w:uiPriority="52"/>
+    <w:lsdException w:name="Grid Table 1 Light Accent 4" w:uiPriority="46"/>
+    <w:lsdException w:name="Grid Table 2 Accent 4" w:uiPriority="47"/>
+    <w:lsdException w:name="Grid Table 3 Accent 4" w:uiPriority="48"/>
+    <w:lsdException w:name="Grid Table 4 Accent 4" w:uiPriority="49"/>
+    <w:lsdException w:name="Grid Table 5 Dark Accent 4" w:uiPriority="50"/>
+    <w:lsdException w:name="Grid Table 6 Colorful Accent 4" w:uiPriority="51"/>
+    <w:lsdException w:name="Grid Table 7 Colorful Accent 4" w:uiPriority="52"/>
+    <w:lsdException w:name="Grid Table 1 Light Accent 5" w:uiPriority="46"/>
+    <w:lsdException w:name="Grid Table 2 Accent 5" w:uiPriority="47"/>
+    <w:lsdException w:name="Grid Table 3 Accent 5" w:uiPriority="48"/>
+    <w:lsdException w:name="Grid Table 4 Accent 5" w:uiPriority="49"/>
+    <w:lsdException w:name="Grid Table 5 Dark Accent 5" w:uiPriority="50"/>
+    <w:lsdException w:name="Grid Table 6 Colorful Accent 5" w:uiPriority="51"/>
+    <w:lsdException w:name="Grid Table 7 Colorful Accent 5" w:uiPriority="52"/>
+    <w:lsdException w:name="Grid Table 1 Light Accent 6" w:uiPriority="46"/>
+    <w:lsdException w:name="Grid Table 2 Accent 6" w:uiPriority="47"/>
+    <w:lsdException w:name="Grid Table 3 Accent 6" w:uiPriority="48"/>
+    <w:lsdException w:name="Grid Table 4 Accent 6" w:uiPriority="49"/>
+    <w:lsdException w:name="Grid Table 5 Dark Accent 6" w:uiPriority="50"/>
+    <w:lsdException w:name="Grid Table 6 Colorful Accent 6" w:uiPriority="51"/>
+    <w:lsdException w:name="Grid Table 7 Colorful Accent 6" w:uiPriority="52"/>
+    <w:lsdException w:name="List Table 1 Light" w:uiPriority="46"/>
+    <w:lsdException w:name="List Table 2" w:uiPriority="47"/>
+    <w:lsdException w:name="List Table 3" w:uiPriority="48"/>
+    <w:lsdException w:name="List Table 4" w:uiPriority="49"/>
+    <w:lsdException w:name="List Table 5 Dark" w:uiPriority="50"/>
+    <w:lsdException w:name="List Table 6 Colorful" w:uiPriority="51"/>
+    <w:lsdException w:name="List Table 7 Colorful" w:uiPriority="52"/>
+    <w:lsdException w:name="List Table 1 Light Accent 1" w:uiPriority="46"/>
+    <w:lsdException w:name="List Table 2 Accent 1" w:uiPriority="47"/>
+    <w:lsdException w:name="List Table 3 Accent 1" w:uiPriority="48"/>
+    <w:lsdException w:name="List Table 4 Accent 1" w:uiPriority="49"/>
+    <w:lsdException w:name="List Table 5 Dark Accent 1" w:uiPriority="50"/>
+    <w:lsdException w:name="List Table 6 Colorful Accent 1" w:uiPriority="51"/>
+    <w:lsdException w:name="List Table 7 Colorful Accent 1" w:uiPriority="52"/>
+    <w:lsdException w:name="List Table 1 Light Accent 2" w:uiPriority="46"/>
+    <w:lsdException w:name="List Table 2 Accent 2" w:uiPriority="47"/>
+    <w:lsdException w:name="List Table 3 Accent 2" w:uiPriority="48"/>
+    <w:lsdException w:name="List Table 4 Accent 2" w:uiPriority="49"/>
+    <w:lsdException w:name="List Table 5 Dark Accent 2" w:uiPriority="50"/>
+    <w:lsdException w:name="List Table 6 Colorful Accent 2" w:uiPriority="51"/>
+    <w:lsdException w:name="List Table 7 Colorful Accent 2" w:uiPriority="52"/>
+    <w:lsdException w:name="List Table 1 Light Accent 3" w:uiPriority="46"/>
+    <w:lsdException w:name="List Table 2 Accent 3" w:uiPriority="47"/>
+    <w:lsdException w:name="List Table 3 Accent 3" w:uiPriority="48"/>
+    <w:lsdException w:name="List Table 4 Accent 3" w:uiPriority="49"/>
+    <w:lsdException w:name="List Table 5 Dark Accent 3" w:uiPriority="50"/>
+    <w:lsdException w:name="List Table 6 Colorful Accent 3" w:uiPriority="51"/>
+    <w:lsdException w:name="List Table 7 Colorful Accent 3" w:uiPriority="52"/>
+    <w:lsdException w:name="List Table 1 Light Accent 4" w:uiPriority="46"/>
+    <w:lsdException w:name="List Table 2 Accent 4" w:uiPriority="47"/>
+    <w:lsdException w:name="List Table 3 Accent 4" w:uiPriority="48"/>
+    <w:lsdException w:name="List Table 4 Accent 4" w:uiPriority="49"/>
+    <w:lsdException w:name="List Table 5 Dark Accent 4" w:uiPriority="50"/>
+    <w:lsdException w:name="List Table 6 Colorful Accent 4" w:uiPriority="51"/>
+    <w:lsdException w:name="List Table 7 Colorful Accent 4" w:uiPriority="52"/>
+    <w:lsdException w:name="List Table 1 Light Accent 5" w:uiPriority="46"/>
+    <w:lsdException w:name="List Table 2 Accent 5" w:uiPriority="47"/>
+    <w:lsdException w:name="List Table 3 Accent 5" w:uiPriority="48"/>
+    <w:lsdException w:name="List Table 4 Accent 5" w:uiPriority="49"/>
+    <w:lsdException w:name="List Table 5 Dark Accent 5" w:uiPriority="50"/>
+    <w:lsdException w:name="List Table 6 Colorful Accent 5" w:uiPriority="51"/>
+    <w:lsdException w:name="List Table 7 Colorful Accent 5" w:uiPriority="52"/>
+    <w:lsdException w:name="List Table 1 Light Accent 6" w:uiPriority="46"/>
+    <w:lsdException w:name="List Table 2 Accent 6" w:uiPriority="47"/>
+    <w:lsdException w:name="List Table 3 Accent 6" w:uiPriority="48"/>
+    <w:lsdException w:name="List Table 4 Accent 6" w:uiPriority="49"/>
+    <w:lsdException w:name="List Table 5 Dark Accent 6" w:uiPriority="50"/>
+    <w:lsdException w:name="List Table 6 Colorful Accent 6" w:uiPriority="51"/>
+    <w:lsdException w:name="List Table 7 Colorful Accent 6" w:uiPriority="52"/>
   </w:latentStyles>
   <w:style w:type="paragraph" w:default="1" w:styleId="Normal">
     <w:name w:val="Normal"/>
@@ -24620,7 +24502,7 @@
 </file>
 
 <file path=word/glossary/webSettings.xml><?xml version="1.0" encoding="utf-8"?>
-<w:webSettings xmlns:mc="http://schemas.openxmlformats.org/markup-compatibility/2006" xmlns:r="http://schemas.openxmlformats.org/officeDocument/2006/relationships" xmlns:w="http://schemas.openxmlformats.org/wordprocessingml/2006/main" xmlns:w14="http://schemas.microsoft.com/office/word/2010/wordml" mc:Ignorable="w14">
+<w:webSettings xmlns:mc="http://schemas.openxmlformats.org/markup-compatibility/2006" xmlns:r="http://schemas.openxmlformats.org/officeDocument/2006/relationships" xmlns:w="http://schemas.openxmlformats.org/wordprocessingml/2006/main" xmlns:w14="http://schemas.microsoft.com/office/word/2010/wordml" xmlns:w15="http://schemas.microsoft.com/office/word/2012/wordml" mc:Ignorable="w14 w15">
   <w:optimizeForBrowser/>
   <w:allowPNG/>
 </w:webSettings>

</xml_diff>